<commit_message>
Dodan opis wireframea. #2
</commit_message>
<xml_diff>
--- a/Dokumentacija/AIR_myBook.docx
+++ b/Dokumentacija/AIR_myBook.docx
@@ -1036,7 +1036,7 @@
     </w:p>
     <w:p>
       <w:pPr>
-        <w:pStyle w:val="TOC1"/>
+        <w:pStyle w:val="Sadraj1"/>
         <w:rPr>
           <w:rFonts w:asciiTheme="minorHAnsi" w:eastAsiaTheme="minorEastAsia" w:hAnsiTheme="minorHAnsi" w:cstheme="minorBidi"/>
           <w:noProof/>
@@ -1071,7 +1071,7 @@
       <w:hyperlink w:anchor="_Toc24658332" w:history="1">
         <w:r>
           <w:rPr>
-            <w:rStyle w:val="Hyperlink"/>
+            <w:rStyle w:val="Hiperveza"/>
             <w:noProof/>
           </w:rPr>
           <w:t>1.</w:t>
@@ -1087,7 +1087,7 @@
         </w:r>
         <w:r>
           <w:rPr>
-            <w:rStyle w:val="Hyperlink"/>
+            <w:rStyle w:val="Hiperveza"/>
             <w:noProof/>
           </w:rPr>
           <w:t>Uvod</w:t>
@@ -1144,7 +1144,7 @@
     </w:p>
     <w:p>
       <w:pPr>
-        <w:pStyle w:val="TOC1"/>
+        <w:pStyle w:val="Sadraj1"/>
         <w:rPr>
           <w:rFonts w:asciiTheme="minorHAnsi" w:eastAsiaTheme="minorEastAsia" w:hAnsiTheme="minorHAnsi" w:cstheme="minorBidi"/>
           <w:noProof/>
@@ -1155,7 +1155,7 @@
       <w:hyperlink w:anchor="_Toc24658333" w:history="1">
         <w:r>
           <w:rPr>
-            <w:rStyle w:val="Hyperlink"/>
+            <w:rStyle w:val="Hiperveza"/>
             <w:noProof/>
           </w:rPr>
           <w:t>2.</w:t>
@@ -1171,7 +1171,7 @@
         </w:r>
         <w:r>
           <w:rPr>
-            <w:rStyle w:val="Hyperlink"/>
+            <w:rStyle w:val="Hiperveza"/>
             <w:noProof/>
           </w:rPr>
           <w:t>Metode i tehnike rada</w:t>
@@ -1228,7 +1228,7 @@
     </w:p>
     <w:p>
       <w:pPr>
-        <w:pStyle w:val="TOC1"/>
+        <w:pStyle w:val="Sadraj1"/>
         <w:rPr>
           <w:rFonts w:asciiTheme="minorHAnsi" w:eastAsiaTheme="minorEastAsia" w:hAnsiTheme="minorHAnsi" w:cstheme="minorBidi"/>
           <w:noProof/>
@@ -1239,7 +1239,7 @@
       <w:hyperlink w:anchor="_Toc24658334" w:history="1">
         <w:r>
           <w:rPr>
-            <w:rStyle w:val="Hyperlink"/>
+            <w:rStyle w:val="Hiperveza"/>
             <w:noProof/>
           </w:rPr>
           <w:t>3.</w:t>
@@ -1255,7 +1255,7 @@
         </w:r>
         <w:r>
           <w:rPr>
-            <w:rStyle w:val="Hyperlink"/>
+            <w:rStyle w:val="Hiperveza"/>
             <w:noProof/>
           </w:rPr>
           <w:t>Popis funkcionalnosti</w:t>
@@ -1312,7 +1312,7 @@
     </w:p>
     <w:p>
       <w:pPr>
-        <w:pStyle w:val="TOC2"/>
+        <w:pStyle w:val="Sadraj2"/>
         <w:rPr>
           <w:rFonts w:asciiTheme="minorHAnsi" w:eastAsiaTheme="minorEastAsia" w:hAnsiTheme="minorHAnsi" w:cstheme="minorBidi"/>
           <w:noProof/>
@@ -1323,7 +1323,7 @@
       <w:hyperlink w:anchor="_Toc24658335" w:history="1">
         <w:r>
           <w:rPr>
-            <w:rStyle w:val="Hyperlink"/>
+            <w:rStyle w:val="Hiperveza"/>
             <w:noProof/>
           </w:rPr>
           <w:t>3.1.</w:t>
@@ -1339,7 +1339,7 @@
         </w:r>
         <w:r>
           <w:rPr>
-            <w:rStyle w:val="Hyperlink"/>
+            <w:rStyle w:val="Hiperveza"/>
             <w:noProof/>
           </w:rPr>
           <w:t>Wireframe</w:t>
@@ -1396,7 +1396,7 @@
     </w:p>
     <w:p>
       <w:pPr>
-        <w:pStyle w:val="TOC2"/>
+        <w:pStyle w:val="Sadraj2"/>
         <w:rPr>
           <w:rFonts w:asciiTheme="minorHAnsi" w:eastAsiaTheme="minorEastAsia" w:hAnsiTheme="minorHAnsi" w:cstheme="minorBidi"/>
           <w:noProof/>
@@ -1407,7 +1407,7 @@
       <w:hyperlink w:anchor="_Toc24658336" w:history="1">
         <w:r>
           <w:rPr>
-            <w:rStyle w:val="Hyperlink"/>
+            <w:rStyle w:val="Hiperveza"/>
             <w:noProof/>
           </w:rPr>
           <w:t>3.2.</w:t>
@@ -1423,7 +1423,7 @@
         </w:r>
         <w:r>
           <w:rPr>
-            <w:rStyle w:val="Hyperlink"/>
+            <w:rStyle w:val="Hiperveza"/>
             <w:noProof/>
           </w:rPr>
           <w:t>ERA model</w:t>
@@ -1480,7 +1480,7 @@
     </w:p>
     <w:p>
       <w:pPr>
-        <w:pStyle w:val="TOC1"/>
+        <w:pStyle w:val="Sadraj1"/>
         <w:rPr>
           <w:rFonts w:asciiTheme="minorHAnsi" w:eastAsiaTheme="minorEastAsia" w:hAnsiTheme="minorHAnsi" w:cstheme="minorBidi"/>
           <w:noProof/>
@@ -1491,7 +1491,7 @@
       <w:hyperlink w:anchor="_Toc24658337" w:history="1">
         <w:r>
           <w:rPr>
-            <w:rStyle w:val="Hyperlink"/>
+            <w:rStyle w:val="Hiperveza"/>
             <w:noProof/>
           </w:rPr>
           <w:t>4.</w:t>
@@ -1507,7 +1507,7 @@
         </w:r>
         <w:r>
           <w:rPr>
-            <w:rStyle w:val="Hyperlink"/>
+            <w:rStyle w:val="Hiperveza"/>
             <w:noProof/>
           </w:rPr>
           <w:t>Zaključak</w:t>
@@ -1564,7 +1564,7 @@
     </w:p>
     <w:p>
       <w:pPr>
-        <w:pStyle w:val="TOC1"/>
+        <w:pStyle w:val="Sadraj1"/>
         <w:rPr>
           <w:rFonts w:asciiTheme="minorHAnsi" w:eastAsiaTheme="minorEastAsia" w:hAnsiTheme="minorHAnsi" w:cstheme="minorBidi"/>
           <w:noProof/>
@@ -1575,7 +1575,7 @@
       <w:hyperlink w:anchor="_Toc24658338" w:history="1">
         <w:r>
           <w:rPr>
-            <w:rStyle w:val="Hyperlink"/>
+            <w:rStyle w:val="Hiperveza"/>
             <w:noProof/>
           </w:rPr>
           <w:t>Popis literature</w:t>
@@ -1632,7 +1632,7 @@
     </w:p>
     <w:p>
       <w:pPr>
-        <w:pStyle w:val="TOC1"/>
+        <w:pStyle w:val="Sadraj1"/>
         <w:rPr>
           <w:rFonts w:asciiTheme="minorHAnsi" w:eastAsiaTheme="minorEastAsia" w:hAnsiTheme="minorHAnsi" w:cstheme="minorBidi"/>
           <w:noProof/>
@@ -1643,7 +1643,7 @@
       <w:hyperlink w:anchor="_Toc24658339" w:history="1">
         <w:r>
           <w:rPr>
-            <w:rStyle w:val="Hyperlink"/>
+            <w:rStyle w:val="Hiperveza"/>
             <w:noProof/>
           </w:rPr>
           <w:t>Popis slika</w:t>
@@ -1700,7 +1700,7 @@
     </w:p>
     <w:p>
       <w:pPr>
-        <w:pStyle w:val="TOC1"/>
+        <w:pStyle w:val="Sadraj1"/>
         <w:rPr>
           <w:rFonts w:asciiTheme="minorHAnsi" w:eastAsiaTheme="minorEastAsia" w:hAnsiTheme="minorHAnsi" w:cstheme="minorBidi"/>
           <w:noProof/>
@@ -1711,7 +1711,7 @@
       <w:hyperlink w:anchor="_Toc24658340" w:history="1">
         <w:r>
           <w:rPr>
-            <w:rStyle w:val="Hyperlink"/>
+            <w:rStyle w:val="Hiperveza"/>
             <w:noProof/>
           </w:rPr>
           <w:t>Popis tablica</w:t>
@@ -1768,7 +1768,7 @@
     </w:p>
     <w:p>
       <w:pPr>
-        <w:pStyle w:val="TOC1"/>
+        <w:pStyle w:val="Sadraj1"/>
         <w:spacing w:after="120" w:line="360" w:lineRule="auto"/>
         <w:rPr>
           <w:rFonts w:ascii="Arial" w:hAnsi="Arial" w:cs="Arial"/>
@@ -1806,20 +1806,18 @@
         </w:rPr>
         <w:br w:type="page"/>
       </w:r>
-      <w:bookmarkStart w:id="0" w:name="_GoBack"/>
-      <w:bookmarkEnd w:id="0"/>
     </w:p>
     <w:p>
       <w:pPr>
         <w:pStyle w:val="FOINaslov1"/>
         <w:ind w:left="0" w:firstLine="0"/>
       </w:pPr>
-      <w:bookmarkStart w:id="1" w:name="_Toc24658332"/>
+      <w:bookmarkStart w:id="0" w:name="_Toc24658332"/>
       <w:r>
         <w:lastRenderedPageBreak/>
         <w:t>Uvod</w:t>
       </w:r>
-      <w:bookmarkEnd w:id="1"/>
+      <w:bookmarkEnd w:id="0"/>
     </w:p>
     <w:p>
       <w:pPr>
@@ -1958,12 +1956,12 @@
         <w:pStyle w:val="FOINaslov1"/>
         <w:ind w:left="0" w:firstLine="0"/>
       </w:pPr>
-      <w:bookmarkStart w:id="2" w:name="_Toc24658333"/>
+      <w:bookmarkStart w:id="1" w:name="_Toc24658333"/>
       <w:r>
         <w:lastRenderedPageBreak/>
         <w:t>Metode i tehnike rada</w:t>
       </w:r>
-      <w:bookmarkEnd w:id="2"/>
+      <w:bookmarkEnd w:id="1"/>
     </w:p>
     <w:p>
       <w:pPr>
@@ -2047,16 +2045,16 @@
         <w:pStyle w:val="FOINaslov1"/>
         <w:ind w:left="0" w:firstLine="0"/>
       </w:pPr>
-      <w:bookmarkStart w:id="3" w:name="_Toc24658334"/>
+      <w:bookmarkStart w:id="2" w:name="_Toc24658334"/>
       <w:r>
         <w:lastRenderedPageBreak/>
         <w:t>Popis funkcionalnosti</w:t>
       </w:r>
-      <w:bookmarkEnd w:id="3"/>
-    </w:p>
-    <w:p>
-      <w:pPr>
-        <w:pStyle w:val="Caption"/>
+      <w:bookmarkEnd w:id="2"/>
+    </w:p>
+    <w:p>
+      <w:pPr>
+        <w:pStyle w:val="Opisslike"/>
         <w:keepNext/>
         <w:jc w:val="center"/>
         <w:rPr>
@@ -2149,7 +2147,7 @@
     </w:p>
     <w:tbl>
       <w:tblPr>
-        <w:tblStyle w:val="PlainTable2"/>
+        <w:tblStyle w:val="Obinatablica2"/>
         <w:tblW w:w="0" w:type="auto"/>
         <w:tblLook w:val="04A0" w:firstRow="1" w:lastRow="0" w:firstColumn="1" w:lastColumn="0" w:noHBand="0" w:noVBand="1"/>
       </w:tblPr>
@@ -3927,7 +3925,7 @@
           <w:docGrid w:linePitch="360"/>
         </w:sectPr>
       </w:pPr>
-      <w:bookmarkStart w:id="4" w:name="_Toc24658335"/>
+      <w:bookmarkStart w:id="3" w:name="_Toc24658335"/>
       <w:r>
         <w:rPr>
           <w:noProof/>
@@ -3994,7 +3992,7 @@
       <w:r>
         <w:t>Wireframe</w:t>
       </w:r>
-      <w:bookmarkEnd w:id="4"/>
+      <w:bookmarkEnd w:id="3"/>
       <w:proofErr w:type="spellEnd"/>
     </w:p>
     <w:p>
@@ -4004,7 +4002,28 @@
       </w:pPr>
       <w:r>
         <w:lastRenderedPageBreak/>
-        <w:t>Opis…</w:t>
+        <w:t xml:space="preserve">Kod otvaranja aplikacije </w:t>
+      </w:r>
+      <w:proofErr w:type="spellStart"/>
+      <w:r>
+        <w:t>myBook</w:t>
+      </w:r>
+      <w:proofErr w:type="spellEnd"/>
+      <w:r>
+        <w:t xml:space="preserve"> korisniku se otvara početni ekran na kojem može odabrati da li se želi prijaviti u aplikaciju s već postojećim računom ili se registrirati. Kod prijave je </w:t>
+      </w:r>
+      <w:bookmarkStart w:id="4" w:name="_GoBack"/>
+      <w:bookmarkEnd w:id="4"/>
+      <w:r>
+        <w:t xml:space="preserve">potrebno upisati tražene podatke nakon čega korisnik može koristiti aplikaciju. Ako je korisnik odabrao registraciju tada mora upisati sve tražene podatke kako bi mu se kreirao profil. Nakon upisanih podataka korisniku se prikazuje početna anketa na kojoj odabire svoje interese za knjige koje želi da mu se prikazuju u aplikaciji. Nakon uspješne registracije korisnik može normalno koristiti aplikaciju.  Naslovnica aplikacije sadrži popis knjiga prema interesima korisnika, a može se vrlo jednostavno prebaciti na drugi ekran na kojem su prikazane knjige koje korisnik trenutno čita. U dnu aplikacije prikazane su ikone koje predstavljaju izbornik aplikacije. Postoji pet ikona od kojih prva označuje početnu stranicu, zatim je moguće prikazati sve knjige koje su u bazi aplikacije, sljedeća je pretraga knjiga prema ključnim riječima, zatim dodavanje nove knjige u aplikaciju i prikaz profila korisnika. Kod pregleda svih knjiga moguće je uključiti razne filtere i pregledavati knjige prema žanru, prema autorima i prema godini izdavanja. Također se klikom na svaku knjigu prikazuju detalji knjige i moguće je knjigu dodati na popis knjiga koje se trenutno čitaju.  Na profilu korisnika se u vrhu ekrana prikazuju nove četiri ikone koje predstavljaju izbornik za profil korisnika. Najprije se prikažu podaci o korisniku koji se mogu mijenjati. Zatim korisnik ima mogućnost promjene svojih interesa za knjige, odnosno prikazuje mu se anketa koja se ispunjavala i prilikom registracije. Na sljedećoj stavki izbornika korisnik može vidjeti svoje osvojene značke u sustavu </w:t>
+      </w:r>
+      <w:proofErr w:type="spellStart"/>
+      <w:r>
+        <w:t>igrifikacije</w:t>
+      </w:r>
+      <w:proofErr w:type="spellEnd"/>
+      <w:r>
+        <w:t xml:space="preserve"> aplikacije. Na profilu korisnika još postoji statistika aktivnosti korisnika. Prikazuje se broj pročitanih knjiga i mogu se prikazati detalji svih knjiga koje je korisnik pročitao. Kod dodavanja nove knjige korisnik mora upisati sve informacije koje se traže kako bi ostali korisnici mogli dobiti potrebne informacije o knjizi.</w:t>
       </w:r>
     </w:p>
     <w:p>
@@ -4365,7 +4384,7 @@
     </w:p>
     <w:p>
       <w:pPr>
-        <w:pStyle w:val="NormalWeb"/>
+        <w:pStyle w:val="StandardWeb"/>
         <w:spacing w:before="0" w:beforeAutospacing="0" w:after="120" w:afterAutospacing="0" w:line="360" w:lineRule="auto"/>
         <w:jc w:val="both"/>
         <w:textAlignment w:val="baseline"/>
@@ -4552,7 +4571,7 @@
     </w:p>
     <w:p>
       <w:pPr>
-        <w:pStyle w:val="TOC1"/>
+        <w:pStyle w:val="Sadraj1"/>
         <w:rPr>
           <w:rFonts w:ascii="Arial" w:eastAsiaTheme="minorEastAsia" w:hAnsi="Arial" w:cs="Arial"/>
           <w:noProof/>
@@ -4587,7 +4606,7 @@
       <w:hyperlink w:anchor="_Toc496692358" w:history="1">
         <w:r>
           <w:rPr>
-            <w:rStyle w:val="Hyperlink"/>
+            <w:rStyle w:val="Hiperveza"/>
             <w:rFonts w:ascii="Arial" w:hAnsi="Arial" w:cs="Arial"/>
             <w:noProof/>
             <w:sz w:val="22"/>
@@ -4760,7 +4779,7 @@
     </w:p>
     <w:p>
       <w:pPr>
-        <w:pStyle w:val="TOC1"/>
+        <w:pStyle w:val="Sadraj1"/>
         <w:rPr>
           <w:rFonts w:ascii="Arial" w:hAnsi="Arial" w:cs="Arial"/>
           <w:sz w:val="22"/>
@@ -4866,7 +4885,7 @@
     </w:p>
     <w:p>
       <w:pPr>
-        <w:pStyle w:val="TOC1"/>
+        <w:pStyle w:val="Sadraj1"/>
         <w:rPr>
           <w:rFonts w:ascii="Arial" w:hAnsi="Arial" w:cs="Arial"/>
           <w:b/>
@@ -4916,13 +4935,13 @@
 <w:ftr xmlns:wpc="http://schemas.microsoft.com/office/word/2010/wordprocessingCanvas" xmlns:cx="http://schemas.microsoft.com/office/drawing/2014/chartex" xmlns:cx1="http://schemas.microsoft.com/office/drawing/2015/9/8/chartex" xmlns:cx2="http://schemas.microsoft.com/office/drawing/2015/10/21/chartex" xmlns:cx3="http://schemas.microsoft.com/office/drawing/2016/5/9/chartex" xmlns:cx4="http://schemas.microsoft.com/office/drawing/2016/5/10/chartex" xmlns:cx5="http://schemas.microsoft.com/office/drawing/2016/5/11/chartex" xmlns:cx6="http://schemas.microsoft.com/office/drawing/2016/5/12/chartex" xmlns:cx7="http://schemas.microsoft.com/office/drawing/2016/5/13/chartex" xmlns:cx8="http://schemas.microsoft.com/office/drawing/2016/5/14/chartex" xmlns:mc="http://schemas.openxmlformats.org/markup-compatibility/2006" xmlns:aink="http://schemas.microsoft.com/office/drawing/2016/ink" xmlns:am3d="http://schemas.microsoft.com/office/drawing/2017/model3d" xmlns:o="urn:schemas-microsoft-com:office:office" xmlns:r="http://schemas.openxmlformats.org/officeDocument/2006/relationships" xmlns:m="http://schemas.openxmlformats.org/officeDocument/2006/math" xmlns:v="urn:schemas-microsoft-com:vml" xmlns:wp14="http://schemas.microsoft.com/office/word/2010/wordprocessingDrawing" xmlns:wp="http://schemas.openxmlformats.org/drawingml/2006/wordprocessingDrawing" xmlns:w10="urn:schemas-microsoft-com:office:word" xmlns:w="http://schemas.openxmlformats.org/wordprocessingml/2006/main" xmlns:w14="http://schemas.microsoft.com/office/word/2010/wordml" xmlns:w15="http://schemas.microsoft.com/office/word/2012/wordml" xmlns:w16cid="http://schemas.microsoft.com/office/word/2016/wordml/cid" xmlns:w16se="http://schemas.microsoft.com/office/word/2015/wordml/symex" xmlns:wpg="http://schemas.microsoft.com/office/word/2010/wordprocessingGroup" xmlns:wpi="http://schemas.microsoft.com/office/word/2010/wordprocessingInk" xmlns:wne="http://schemas.microsoft.com/office/word/2006/wordml" xmlns:wps="http://schemas.microsoft.com/office/word/2010/wordprocessingShape" mc:Ignorable="w14 w15 w16se w16cid wp14">
   <w:p>
     <w:pPr>
-      <w:pStyle w:val="Footer"/>
+      <w:pStyle w:val="Podnoje"/>
       <w:jc w:val="right"/>
     </w:pPr>
   </w:p>
   <w:p>
     <w:pPr>
-      <w:pStyle w:val="Footer"/>
+      <w:pStyle w:val="Podnoje"/>
     </w:pPr>
   </w:p>
 </w:ftr>
@@ -4932,13 +4951,13 @@
 <w:ftr xmlns:wpc="http://schemas.microsoft.com/office/word/2010/wordprocessingCanvas" xmlns:cx="http://schemas.microsoft.com/office/drawing/2014/chartex" xmlns:cx1="http://schemas.microsoft.com/office/drawing/2015/9/8/chartex" xmlns:cx2="http://schemas.microsoft.com/office/drawing/2015/10/21/chartex" xmlns:cx3="http://schemas.microsoft.com/office/drawing/2016/5/9/chartex" xmlns:cx4="http://schemas.microsoft.com/office/drawing/2016/5/10/chartex" xmlns:cx5="http://schemas.microsoft.com/office/drawing/2016/5/11/chartex" xmlns:cx6="http://schemas.microsoft.com/office/drawing/2016/5/12/chartex" xmlns:cx7="http://schemas.microsoft.com/office/drawing/2016/5/13/chartex" xmlns:cx8="http://schemas.microsoft.com/office/drawing/2016/5/14/chartex" xmlns:mc="http://schemas.openxmlformats.org/markup-compatibility/2006" xmlns:aink="http://schemas.microsoft.com/office/drawing/2016/ink" xmlns:am3d="http://schemas.microsoft.com/office/drawing/2017/model3d" xmlns:o="urn:schemas-microsoft-com:office:office" xmlns:r="http://schemas.openxmlformats.org/officeDocument/2006/relationships" xmlns:m="http://schemas.openxmlformats.org/officeDocument/2006/math" xmlns:v="urn:schemas-microsoft-com:vml" xmlns:wp14="http://schemas.microsoft.com/office/word/2010/wordprocessingDrawing" xmlns:wp="http://schemas.openxmlformats.org/drawingml/2006/wordprocessingDrawing" xmlns:w10="urn:schemas-microsoft-com:office:word" xmlns:w="http://schemas.openxmlformats.org/wordprocessingml/2006/main" xmlns:w14="http://schemas.microsoft.com/office/word/2010/wordml" xmlns:w15="http://schemas.microsoft.com/office/word/2012/wordml" xmlns:w16cid="http://schemas.microsoft.com/office/word/2016/wordml/cid" xmlns:w16se="http://schemas.microsoft.com/office/word/2015/wordml/symex" xmlns:wpg="http://schemas.microsoft.com/office/word/2010/wordprocessingGroup" xmlns:wpi="http://schemas.microsoft.com/office/word/2010/wordprocessingInk" xmlns:wne="http://schemas.microsoft.com/office/word/2006/wordml" xmlns:wps="http://schemas.microsoft.com/office/word/2010/wordprocessingShape" mc:Ignorable="w14 w15 w16se w16cid wp14">
   <w:p>
     <w:pPr>
-      <w:pStyle w:val="Footer"/>
+      <w:pStyle w:val="Podnoje"/>
       <w:jc w:val="right"/>
     </w:pPr>
   </w:p>
   <w:p>
     <w:pPr>
-      <w:pStyle w:val="Footer"/>
+      <w:pStyle w:val="Podnoje"/>
     </w:pPr>
   </w:p>
 </w:ftr>
@@ -4964,7 +4983,7 @@
     <w:sdtContent>
       <w:p>
         <w:pPr>
-          <w:pStyle w:val="Footer"/>
+          <w:pStyle w:val="Podnoje"/>
           <w:jc w:val="right"/>
           <w:rPr>
             <w:rFonts w:ascii="Arial" w:hAnsi="Arial" w:cs="Arial"/>
@@ -5019,7 +5038,7 @@
   </w:sdt>
   <w:p>
     <w:pPr>
-      <w:pStyle w:val="Footer"/>
+      <w:pStyle w:val="Podnoje"/>
     </w:pPr>
   </w:p>
 </w:ftr>
@@ -5045,7 +5064,7 @@
     <w:sdtContent>
       <w:p>
         <w:pPr>
-          <w:pStyle w:val="Footer"/>
+          <w:pStyle w:val="Podnoje"/>
           <w:jc w:val="right"/>
           <w:rPr>
             <w:rFonts w:ascii="Arial" w:hAnsi="Arial" w:cs="Arial"/>
@@ -5100,7 +5119,7 @@
   </w:sdt>
   <w:p>
     <w:pPr>
-      <w:pStyle w:val="Footer"/>
+      <w:pStyle w:val="Podnoje"/>
     </w:pPr>
   </w:p>
 </w:ftr>
@@ -5126,7 +5145,7 @@
     <w:sdtContent>
       <w:p>
         <w:pPr>
-          <w:pStyle w:val="Footer"/>
+          <w:pStyle w:val="Podnoje"/>
           <w:jc w:val="right"/>
           <w:rPr>
             <w:rFonts w:ascii="Arial" w:hAnsi="Arial" w:cs="Arial"/>
@@ -5181,7 +5200,7 @@
   </w:sdt>
   <w:p>
     <w:pPr>
-      <w:pStyle w:val="Footer"/>
+      <w:pStyle w:val="Podnoje"/>
     </w:pPr>
   </w:p>
 </w:ftr>
@@ -7842,11 +7861,11 @@
       <w:lang w:eastAsia="hr-HR"/>
     </w:rPr>
   </w:style>
-  <w:style w:type="paragraph" w:styleId="Heading1">
+  <w:style w:type="paragraph" w:styleId="Naslov1">
     <w:name w:val="heading 1"/>
     <w:basedOn w:val="Normal"/>
     <w:next w:val="Normal"/>
-    <w:link w:val="Heading1Char"/>
+    <w:link w:val="Naslov1Char"/>
     <w:uiPriority w:val="9"/>
     <w:qFormat/>
     <w:rsid w:val="00EA7310"/>
@@ -7865,11 +7884,11 @@
       <w:szCs w:val="28"/>
     </w:rPr>
   </w:style>
-  <w:style w:type="paragraph" w:styleId="Heading2">
+  <w:style w:type="paragraph" w:styleId="Naslov2">
     <w:name w:val="heading 2"/>
     <w:basedOn w:val="Normal"/>
     <w:next w:val="Normal"/>
-    <w:link w:val="Heading2Char"/>
+    <w:link w:val="Naslov2Char"/>
     <w:uiPriority w:val="9"/>
     <w:semiHidden/>
     <w:unhideWhenUsed/>
@@ -7890,11 +7909,11 @@
       <w:szCs w:val="26"/>
     </w:rPr>
   </w:style>
-  <w:style w:type="paragraph" w:styleId="Heading3">
+  <w:style w:type="paragraph" w:styleId="Naslov3">
     <w:name w:val="heading 3"/>
     <w:basedOn w:val="Normal"/>
     <w:next w:val="Normal"/>
-    <w:link w:val="Heading3Char"/>
+    <w:link w:val="Naslov3Char"/>
     <w:uiPriority w:val="9"/>
     <w:semiHidden/>
     <w:unhideWhenUsed/>
@@ -7913,11 +7932,11 @@
       <w:color w:val="4F81BD" w:themeColor="accent1"/>
     </w:rPr>
   </w:style>
-  <w:style w:type="paragraph" w:styleId="Heading4">
+  <w:style w:type="paragraph" w:styleId="Naslov4">
     <w:name w:val="heading 4"/>
     <w:basedOn w:val="Normal"/>
     <w:next w:val="Normal"/>
-    <w:link w:val="Heading4Char"/>
+    <w:link w:val="Naslov4Char"/>
     <w:uiPriority w:val="9"/>
     <w:semiHidden/>
     <w:unhideWhenUsed/>
@@ -7936,13 +7955,13 @@
       <w:color w:val="365F91" w:themeColor="accent1" w:themeShade="BF"/>
     </w:rPr>
   </w:style>
-  <w:style w:type="character" w:default="1" w:styleId="DefaultParagraphFont">
+  <w:style w:type="character" w:default="1" w:styleId="Zadanifontodlomka">
     <w:name w:val="Default Paragraph Font"/>
     <w:uiPriority w:val="1"/>
     <w:semiHidden/>
     <w:unhideWhenUsed/>
   </w:style>
-  <w:style w:type="table" w:default="1" w:styleId="TableNormal">
+  <w:style w:type="table" w:default="1" w:styleId="Obinatablica">
     <w:name w:val="Normal Table"/>
     <w:uiPriority w:val="99"/>
     <w:semiHidden/>
@@ -7957,7 +7976,7 @@
       </w:tblCellMar>
     </w:tblPr>
   </w:style>
-  <w:style w:type="numbering" w:default="1" w:styleId="NoList">
+  <w:style w:type="numbering" w:default="1" w:styleId="Bezpopisa">
     <w:name w:val="No List"/>
     <w:uiPriority w:val="99"/>
     <w:semiHidden/>
@@ -8074,10 +8093,10 @@
       <w:sz w:val="36"/>
     </w:rPr>
   </w:style>
-  <w:style w:type="paragraph" w:styleId="ListParagraph">
+  <w:style w:type="paragraph" w:styleId="Odlomakpopisa">
     <w:name w:val="List Paragraph"/>
     <w:basedOn w:val="Normal"/>
-    <w:link w:val="ListParagraphChar"/>
+    <w:link w:val="OdlomakpopisaChar"/>
     <w:uiPriority w:val="34"/>
     <w:qFormat/>
     <w:rsid w:val="00FE7A9A"/>
@@ -8088,7 +8107,7 @@
   </w:style>
   <w:style w:type="character" w:customStyle="1" w:styleId="NazivinstitucijeChar">
     <w:name w:val="Naziv institucije Char"/>
-    <w:basedOn w:val="DefaultParagraphFont"/>
+    <w:basedOn w:val="Zadanifontodlomka"/>
     <w:link w:val="Nazivinstitucije"/>
     <w:rsid w:val="00FD0CD5"/>
     <w:rPr>
@@ -8131,7 +8150,7 @@
   </w:style>
   <w:style w:type="paragraph" w:customStyle="1" w:styleId="FOINaslov2">
     <w:name w:val="FOI Naslov 2"/>
-    <w:basedOn w:val="ListParagraph"/>
+    <w:basedOn w:val="Odlomakpopisa"/>
     <w:link w:val="FOINaslov2Char"/>
     <w:qFormat/>
     <w:rsid w:val="00051850"/>
@@ -8153,7 +8172,7 @@
   </w:style>
   <w:style w:type="paragraph" w:customStyle="1" w:styleId="FOINaslov3">
     <w:name w:val="FOI Naslov 3"/>
-    <w:basedOn w:val="ListParagraph"/>
+    <w:basedOn w:val="Odlomakpopisa"/>
     <w:link w:val="FOINaslov3Char"/>
     <w:qFormat/>
     <w:rsid w:val="00051850"/>
@@ -8172,10 +8191,10 @@
       <w:sz w:val="28"/>
     </w:rPr>
   </w:style>
-  <w:style w:type="character" w:customStyle="1" w:styleId="ListParagraphChar">
-    <w:name w:val="List Paragraph Char"/>
-    <w:basedOn w:val="DefaultParagraphFont"/>
-    <w:link w:val="ListParagraph"/>
+  <w:style w:type="character" w:customStyle="1" w:styleId="OdlomakpopisaChar">
+    <w:name w:val="Odlomak popisa Char"/>
+    <w:basedOn w:val="Zadanifontodlomka"/>
+    <w:link w:val="Odlomakpopisa"/>
     <w:uiPriority w:val="34"/>
     <w:rsid w:val="000A11F1"/>
     <w:rPr>
@@ -8187,7 +8206,7 @@
   </w:style>
   <w:style w:type="character" w:customStyle="1" w:styleId="FOINaslov2Char">
     <w:name w:val="FOI Naslov 2 Char"/>
-    <w:basedOn w:val="ListParagraphChar"/>
+    <w:basedOn w:val="OdlomakpopisaChar"/>
     <w:link w:val="FOINaslov2"/>
     <w:rsid w:val="00051850"/>
     <w:rPr>
@@ -8200,7 +8219,7 @@
   </w:style>
   <w:style w:type="paragraph" w:customStyle="1" w:styleId="FOINaslov4">
     <w:name w:val="FOI Naslov 4"/>
-    <w:basedOn w:val="ListParagraph"/>
+    <w:basedOn w:val="Odlomakpopisa"/>
     <w:link w:val="FOINaslov4Char"/>
     <w:qFormat/>
     <w:rsid w:val="000A11F1"/>
@@ -8220,7 +8239,7 @@
   </w:style>
   <w:style w:type="character" w:customStyle="1" w:styleId="FOINaslov3Char">
     <w:name w:val="FOI Naslov 3 Char"/>
-    <w:basedOn w:val="ListParagraphChar"/>
+    <w:basedOn w:val="OdlomakpopisaChar"/>
     <w:link w:val="FOINaslov3"/>
     <w:rsid w:val="00051850"/>
     <w:rPr>
@@ -8233,7 +8252,7 @@
   </w:style>
   <w:style w:type="character" w:customStyle="1" w:styleId="FOINaslov4Char">
     <w:name w:val="FOI Naslov 4 Char"/>
-    <w:basedOn w:val="ListParagraphChar"/>
+    <w:basedOn w:val="OdlomakpopisaChar"/>
     <w:link w:val="FOINaslov4"/>
     <w:rsid w:val="000A11F1"/>
     <w:rPr>
@@ -8244,7 +8263,7 @@
       <w:lang w:eastAsia="hr-HR"/>
     </w:rPr>
   </w:style>
-  <w:style w:type="paragraph" w:styleId="NormalWeb">
+  <w:style w:type="paragraph" w:styleId="StandardWeb">
     <w:name w:val="Normal (Web)"/>
     <w:basedOn w:val="Normal"/>
     <w:uiPriority w:val="99"/>
@@ -8269,10 +8288,10 @@
       <w:lang w:eastAsia="en-US"/>
     </w:rPr>
   </w:style>
-  <w:style w:type="character" w:customStyle="1" w:styleId="Heading1Char">
-    <w:name w:val="Heading 1 Char"/>
-    <w:basedOn w:val="DefaultParagraphFont"/>
-    <w:link w:val="Heading1"/>
+  <w:style w:type="character" w:customStyle="1" w:styleId="Naslov1Char">
+    <w:name w:val="Naslov 1 Char"/>
+    <w:basedOn w:val="Zadanifontodlomka"/>
+    <w:link w:val="Naslov1"/>
     <w:uiPriority w:val="9"/>
     <w:rsid w:val="00EA7310"/>
     <w:rPr>
@@ -8285,10 +8304,10 @@
       <w:lang w:eastAsia="hr-HR"/>
     </w:rPr>
   </w:style>
-  <w:style w:type="character" w:customStyle="1" w:styleId="Heading2Char">
-    <w:name w:val="Heading 2 Char"/>
-    <w:basedOn w:val="DefaultParagraphFont"/>
-    <w:link w:val="Heading2"/>
+  <w:style w:type="character" w:customStyle="1" w:styleId="Naslov2Char">
+    <w:name w:val="Naslov 2 Char"/>
+    <w:basedOn w:val="Zadanifontodlomka"/>
+    <w:link w:val="Naslov2"/>
     <w:uiPriority w:val="9"/>
     <w:semiHidden/>
     <w:rsid w:val="00EA7310"/>
@@ -8302,10 +8321,10 @@
       <w:lang w:eastAsia="hr-HR"/>
     </w:rPr>
   </w:style>
-  <w:style w:type="character" w:customStyle="1" w:styleId="Heading3Char">
-    <w:name w:val="Heading 3 Char"/>
-    <w:basedOn w:val="DefaultParagraphFont"/>
-    <w:link w:val="Heading3"/>
+  <w:style w:type="character" w:customStyle="1" w:styleId="Naslov3Char">
+    <w:name w:val="Naslov 3 Char"/>
+    <w:basedOn w:val="Zadanifontodlomka"/>
+    <w:link w:val="Naslov3"/>
     <w:uiPriority w:val="9"/>
     <w:semiHidden/>
     <w:rsid w:val="00EA7310"/>
@@ -8319,7 +8338,7 @@
       <w:lang w:eastAsia="hr-HR"/>
     </w:rPr>
   </w:style>
-  <w:style w:type="paragraph" w:styleId="TOC1">
+  <w:style w:type="paragraph" w:styleId="Sadraj1">
     <w:name w:val="toc 1"/>
     <w:basedOn w:val="Normal"/>
     <w:next w:val="Normal"/>
@@ -8335,7 +8354,7 @@
       <w:spacing w:after="100"/>
     </w:pPr>
   </w:style>
-  <w:style w:type="paragraph" w:styleId="TOC2">
+  <w:style w:type="paragraph" w:styleId="Sadraj2">
     <w:name w:val="toc 2"/>
     <w:basedOn w:val="Normal"/>
     <w:next w:val="Normal"/>
@@ -8352,7 +8371,7 @@
       <w:ind w:left="240"/>
     </w:pPr>
   </w:style>
-  <w:style w:type="paragraph" w:styleId="TOC3">
+  <w:style w:type="paragraph" w:styleId="Sadraj3">
     <w:name w:val="toc 3"/>
     <w:basedOn w:val="Normal"/>
     <w:next w:val="Normal"/>
@@ -8369,7 +8388,7 @@
       <w:ind w:left="480"/>
     </w:pPr>
   </w:style>
-  <w:style w:type="paragraph" w:styleId="TOC4">
+  <w:style w:type="paragraph" w:styleId="Sadraj4">
     <w:name w:val="toc 4"/>
     <w:basedOn w:val="Normal"/>
     <w:next w:val="Normal"/>
@@ -8386,9 +8405,9 @@
       <w:ind w:left="720"/>
     </w:pPr>
   </w:style>
-  <w:style w:type="character" w:styleId="Hyperlink">
+  <w:style w:type="character" w:styleId="Hiperveza">
     <w:name w:val="Hyperlink"/>
-    <w:basedOn w:val="DefaultParagraphFont"/>
+    <w:basedOn w:val="Zadanifontodlomka"/>
     <w:uiPriority w:val="99"/>
     <w:unhideWhenUsed/>
     <w:rsid w:val="00EA7310"/>
@@ -8399,13 +8418,13 @@
   </w:style>
   <w:style w:type="character" w:customStyle="1" w:styleId="apple-converted-space">
     <w:name w:val="apple-converted-space"/>
-    <w:basedOn w:val="DefaultParagraphFont"/>
+    <w:basedOn w:val="Zadanifontodlomka"/>
     <w:rsid w:val="00901FB5"/>
   </w:style>
-  <w:style w:type="paragraph" w:styleId="PlainText">
+  <w:style w:type="paragraph" w:styleId="Obinitekst">
     <w:name w:val="Plain Text"/>
     <w:basedOn w:val="Normal"/>
-    <w:link w:val="PlainTextChar"/>
+    <w:link w:val="ObinitekstChar"/>
     <w:rsid w:val="00DF32E9"/>
     <w:rPr>
       <w:rFonts w:ascii="Courier New" w:hAnsi="Courier New"/>
@@ -8414,10 +8433,10 @@
       <w:lang w:val="en-US" w:eastAsia="en-US"/>
     </w:rPr>
   </w:style>
-  <w:style w:type="character" w:customStyle="1" w:styleId="PlainTextChar">
-    <w:name w:val="Plain Text Char"/>
-    <w:basedOn w:val="DefaultParagraphFont"/>
-    <w:link w:val="PlainText"/>
+  <w:style w:type="character" w:customStyle="1" w:styleId="ObinitekstChar">
+    <w:name w:val="Obični tekst Char"/>
+    <w:basedOn w:val="Zadanifontodlomka"/>
+    <w:link w:val="Obinitekst"/>
     <w:rsid w:val="00DF32E9"/>
     <w:rPr>
       <w:rFonts w:ascii="Courier New" w:eastAsia="Times New Roman" w:hAnsi="Courier New" w:cs="Times New Roman"/>
@@ -8426,9 +8445,9 @@
       <w:lang w:val="en-US"/>
     </w:rPr>
   </w:style>
-  <w:style w:type="paragraph" w:styleId="TOCHeading">
+  <w:style w:type="paragraph" w:styleId="TOCNaslov">
     <w:name w:val="TOC Heading"/>
-    <w:basedOn w:val="Heading1"/>
+    <w:basedOn w:val="Naslov1"/>
     <w:next w:val="Normal"/>
     <w:uiPriority w:val="39"/>
     <w:semiHidden/>
@@ -8443,10 +8462,10 @@
       <w:lang w:eastAsia="en-US"/>
     </w:rPr>
   </w:style>
-  <w:style w:type="paragraph" w:styleId="BalloonText">
+  <w:style w:type="paragraph" w:styleId="Tekstbalonia">
     <w:name w:val="Balloon Text"/>
     <w:basedOn w:val="Normal"/>
-    <w:link w:val="BalloonTextChar"/>
+    <w:link w:val="TekstbaloniaChar"/>
     <w:uiPriority w:val="99"/>
     <w:semiHidden/>
     <w:unhideWhenUsed/>
@@ -8457,10 +8476,10 @@
       <w:szCs w:val="16"/>
     </w:rPr>
   </w:style>
-  <w:style w:type="character" w:customStyle="1" w:styleId="BalloonTextChar">
-    <w:name w:val="Balloon Text Char"/>
-    <w:basedOn w:val="DefaultParagraphFont"/>
-    <w:link w:val="BalloonText"/>
+  <w:style w:type="character" w:customStyle="1" w:styleId="TekstbaloniaChar">
+    <w:name w:val="Tekst balončića Char"/>
+    <w:basedOn w:val="Zadanifontodlomka"/>
+    <w:link w:val="Tekstbalonia"/>
     <w:uiPriority w:val="99"/>
     <w:semiHidden/>
     <w:rsid w:val="00BB2366"/>
@@ -8471,10 +8490,10 @@
       <w:lang w:eastAsia="hr-HR"/>
     </w:rPr>
   </w:style>
-  <w:style w:type="paragraph" w:styleId="Header">
+  <w:style w:type="paragraph" w:styleId="Zaglavlje">
     <w:name w:val="header"/>
     <w:basedOn w:val="Normal"/>
-    <w:link w:val="HeaderChar"/>
+    <w:link w:val="ZaglavljeChar"/>
     <w:uiPriority w:val="99"/>
     <w:unhideWhenUsed/>
     <w:rsid w:val="0015288B"/>
@@ -8485,10 +8504,10 @@
       </w:tabs>
     </w:pPr>
   </w:style>
-  <w:style w:type="character" w:customStyle="1" w:styleId="HeaderChar">
-    <w:name w:val="Header Char"/>
-    <w:basedOn w:val="DefaultParagraphFont"/>
-    <w:link w:val="Header"/>
+  <w:style w:type="character" w:customStyle="1" w:styleId="ZaglavljeChar">
+    <w:name w:val="Zaglavlje Char"/>
+    <w:basedOn w:val="Zadanifontodlomka"/>
+    <w:link w:val="Zaglavlje"/>
     <w:uiPriority w:val="99"/>
     <w:rsid w:val="0015288B"/>
     <w:rPr>
@@ -8498,10 +8517,10 @@
       <w:lang w:eastAsia="hr-HR"/>
     </w:rPr>
   </w:style>
-  <w:style w:type="paragraph" w:styleId="Footer">
+  <w:style w:type="paragraph" w:styleId="Podnoje">
     <w:name w:val="footer"/>
     <w:basedOn w:val="Normal"/>
-    <w:link w:val="FooterChar"/>
+    <w:link w:val="PodnojeChar"/>
     <w:uiPriority w:val="99"/>
     <w:unhideWhenUsed/>
     <w:rsid w:val="0015288B"/>
@@ -8512,10 +8531,10 @@
       </w:tabs>
     </w:pPr>
   </w:style>
-  <w:style w:type="character" w:customStyle="1" w:styleId="FooterChar">
-    <w:name w:val="Footer Char"/>
-    <w:basedOn w:val="DefaultParagraphFont"/>
-    <w:link w:val="Footer"/>
+  <w:style w:type="character" w:customStyle="1" w:styleId="PodnojeChar">
+    <w:name w:val="Podnožje Char"/>
+    <w:basedOn w:val="Zadanifontodlomka"/>
+    <w:link w:val="Podnoje"/>
     <w:uiPriority w:val="99"/>
     <w:rsid w:val="0015288B"/>
     <w:rPr>
@@ -8525,9 +8544,9 @@
       <w:lang w:eastAsia="hr-HR"/>
     </w:rPr>
   </w:style>
-  <w:style w:type="character" w:styleId="CommentReference">
+  <w:style w:type="character" w:styleId="Referencakomentara">
     <w:name w:val="annotation reference"/>
-    <w:basedOn w:val="DefaultParagraphFont"/>
+    <w:basedOn w:val="Zadanifontodlomka"/>
     <w:uiPriority w:val="99"/>
     <w:semiHidden/>
     <w:unhideWhenUsed/>
@@ -8537,10 +8556,10 @@
       <w:szCs w:val="16"/>
     </w:rPr>
   </w:style>
-  <w:style w:type="paragraph" w:styleId="CommentText">
+  <w:style w:type="paragraph" w:styleId="Tekstkomentara">
     <w:name w:val="annotation text"/>
     <w:basedOn w:val="Normal"/>
-    <w:link w:val="CommentTextChar"/>
+    <w:link w:val="TekstkomentaraChar"/>
     <w:uiPriority w:val="99"/>
     <w:semiHidden/>
     <w:unhideWhenUsed/>
@@ -8550,10 +8569,10 @@
       <w:szCs w:val="20"/>
     </w:rPr>
   </w:style>
-  <w:style w:type="character" w:customStyle="1" w:styleId="CommentTextChar">
-    <w:name w:val="Comment Text Char"/>
-    <w:basedOn w:val="DefaultParagraphFont"/>
-    <w:link w:val="CommentText"/>
+  <w:style w:type="character" w:customStyle="1" w:styleId="TekstkomentaraChar">
+    <w:name w:val="Tekst komentara Char"/>
+    <w:basedOn w:val="Zadanifontodlomka"/>
+    <w:link w:val="Tekstkomentara"/>
     <w:uiPriority w:val="99"/>
     <w:semiHidden/>
     <w:rsid w:val="0008292E"/>
@@ -8564,11 +8583,11 @@
       <w:lang w:eastAsia="hr-HR"/>
     </w:rPr>
   </w:style>
-  <w:style w:type="paragraph" w:styleId="CommentSubject">
+  <w:style w:type="paragraph" w:styleId="Predmetkomentara">
     <w:name w:val="annotation subject"/>
-    <w:basedOn w:val="CommentText"/>
-    <w:next w:val="CommentText"/>
-    <w:link w:val="CommentSubjectChar"/>
+    <w:basedOn w:val="Tekstkomentara"/>
+    <w:next w:val="Tekstkomentara"/>
+    <w:link w:val="PredmetkomentaraChar"/>
     <w:uiPriority w:val="99"/>
     <w:semiHidden/>
     <w:unhideWhenUsed/>
@@ -8578,10 +8597,10 @@
       <w:bCs/>
     </w:rPr>
   </w:style>
-  <w:style w:type="character" w:customStyle="1" w:styleId="CommentSubjectChar">
-    <w:name w:val="Comment Subject Char"/>
-    <w:basedOn w:val="CommentTextChar"/>
-    <w:link w:val="CommentSubject"/>
+  <w:style w:type="character" w:customStyle="1" w:styleId="PredmetkomentaraChar">
+    <w:name w:val="Predmet komentara Char"/>
+    <w:basedOn w:val="TekstkomentaraChar"/>
+    <w:link w:val="Predmetkomentara"/>
     <w:uiPriority w:val="99"/>
     <w:semiHidden/>
     <w:rsid w:val="0008292E"/>
@@ -8594,9 +8613,9 @@
       <w:lang w:eastAsia="hr-HR"/>
     </w:rPr>
   </w:style>
-  <w:style w:type="table" w:styleId="TableGrid">
+  <w:style w:type="table" w:styleId="Reetkatablice">
     <w:name w:val="Table Grid"/>
-    <w:basedOn w:val="TableNormal"/>
+    <w:basedOn w:val="Obinatablica"/>
     <w:uiPriority w:val="39"/>
     <w:rsid w:val="00256DB8"/>
     <w:pPr>
@@ -8613,10 +8632,10 @@
       </w:tblBorders>
     </w:tblPr>
   </w:style>
-  <w:style w:type="paragraph" w:styleId="HTMLPreformatted">
+  <w:style w:type="paragraph" w:styleId="HTMLunaprijedoblikovano">
     <w:name w:val="HTML Preformatted"/>
     <w:basedOn w:val="Normal"/>
-    <w:link w:val="HTMLPreformattedChar"/>
+    <w:link w:val="HTMLunaprijedoblikovanoChar"/>
     <w:uiPriority w:val="99"/>
     <w:unhideWhenUsed/>
     <w:rsid w:val="00D730E6"/>
@@ -8646,10 +8665,10 @@
       <w:szCs w:val="20"/>
     </w:rPr>
   </w:style>
-  <w:style w:type="character" w:customStyle="1" w:styleId="HTMLPreformattedChar">
-    <w:name w:val="HTML Preformatted Char"/>
-    <w:basedOn w:val="DefaultParagraphFont"/>
-    <w:link w:val="HTMLPreformatted"/>
+  <w:style w:type="character" w:customStyle="1" w:styleId="HTMLunaprijedoblikovanoChar">
+    <w:name w:val="HTML unaprijed oblikovano Char"/>
+    <w:basedOn w:val="Zadanifontodlomka"/>
+    <w:link w:val="HTMLunaprijedoblikovano"/>
     <w:uiPriority w:val="99"/>
     <w:rsid w:val="00D730E6"/>
     <w:rPr>
@@ -8661,22 +8680,22 @@
   </w:style>
   <w:style w:type="character" w:customStyle="1" w:styleId="start-tag">
     <w:name w:val="start-tag"/>
-    <w:basedOn w:val="DefaultParagraphFont"/>
+    <w:basedOn w:val="Zadanifontodlomka"/>
     <w:rsid w:val="00D730E6"/>
   </w:style>
   <w:style w:type="character" w:customStyle="1" w:styleId="attribute-name">
     <w:name w:val="attribute-name"/>
-    <w:basedOn w:val="DefaultParagraphFont"/>
+    <w:basedOn w:val="Zadanifontodlomka"/>
     <w:rsid w:val="00D730E6"/>
   </w:style>
   <w:style w:type="character" w:customStyle="1" w:styleId="comment">
     <w:name w:val="comment"/>
-    <w:basedOn w:val="DefaultParagraphFont"/>
+    <w:basedOn w:val="Zadanifontodlomka"/>
     <w:rsid w:val="00D730E6"/>
   </w:style>
   <w:style w:type="character" w:customStyle="1" w:styleId="end-tag">
     <w:name w:val="end-tag"/>
-    <w:basedOn w:val="DefaultParagraphFont"/>
+    <w:basedOn w:val="Zadanifontodlomka"/>
     <w:rsid w:val="00D730E6"/>
   </w:style>
   <w:style w:type="paragraph" w:customStyle="1" w:styleId="Naslovtablice">
@@ -8713,7 +8732,7 @@
   </w:style>
   <w:style w:type="character" w:customStyle="1" w:styleId="NaslovtabliceChar">
     <w:name w:val="Naslov tablice Char"/>
-    <w:basedOn w:val="DefaultParagraphFont"/>
+    <w:basedOn w:val="Zadanifontodlomka"/>
     <w:link w:val="Naslovtablice"/>
     <w:rsid w:val="001F431B"/>
     <w:rPr>
@@ -8723,7 +8742,7 @@
   </w:style>
   <w:style w:type="character" w:customStyle="1" w:styleId="NaslovslikeChar">
     <w:name w:val="Naslov slike Char"/>
-    <w:basedOn w:val="DefaultParagraphFont"/>
+    <w:basedOn w:val="Zadanifontodlomka"/>
     <w:link w:val="Naslovslike"/>
     <w:rsid w:val="00A30AEA"/>
     <w:rPr>
@@ -8732,9 +8751,9 @@
       <w:lang w:eastAsia="hr-HR"/>
     </w:rPr>
   </w:style>
-  <w:style w:type="table" w:styleId="TableGridLight">
+  <w:style w:type="table" w:styleId="Svijetlareetkatablice">
     <w:name w:val="Grid Table Light"/>
-    <w:basedOn w:val="TableNormal"/>
+    <w:basedOn w:val="Obinatablica"/>
     <w:uiPriority w:val="40"/>
     <w:rsid w:val="00D82B4B"/>
     <w:pPr>
@@ -8751,9 +8770,9 @@
       </w:tblBorders>
     </w:tblPr>
   </w:style>
-  <w:style w:type="table" w:styleId="PlainTable2">
+  <w:style w:type="table" w:styleId="Obinatablica2">
     <w:name w:val="Plain Table 2"/>
-    <w:basedOn w:val="TableNormal"/>
+    <w:basedOn w:val="Obinatablica"/>
     <w:uiPriority w:val="42"/>
     <w:rsid w:val="00D82B4B"/>
     <w:pPr>
@@ -8831,7 +8850,7 @@
       </w:tcPr>
     </w:tblStylePr>
   </w:style>
-  <w:style w:type="paragraph" w:styleId="Caption">
+  <w:style w:type="paragraph" w:styleId="Opisslike">
     <w:name w:val="caption"/>
     <w:basedOn w:val="Normal"/>
     <w:next w:val="Normal"/>
@@ -8850,10 +8869,10 @@
       <w:szCs w:val="18"/>
     </w:rPr>
   </w:style>
-  <w:style w:type="character" w:customStyle="1" w:styleId="Heading4Char">
-    <w:name w:val="Heading 4 Char"/>
-    <w:basedOn w:val="DefaultParagraphFont"/>
-    <w:link w:val="Heading4"/>
+  <w:style w:type="character" w:customStyle="1" w:styleId="Naslov4Char">
+    <w:name w:val="Naslov 4 Char"/>
+    <w:basedOn w:val="Zadanifontodlomka"/>
+    <w:link w:val="Naslov4"/>
     <w:uiPriority w:val="9"/>
     <w:semiHidden/>
     <w:rsid w:val="00266EBF"/>
@@ -9158,7 +9177,7 @@
 </file>
 
 <file path=customXml/itemProps1.xml><?xml version="1.0" encoding="utf-8"?>
-<ds:datastoreItem xmlns:ds="http://schemas.openxmlformats.org/officeDocument/2006/customXml" ds:itemID="{C29E3806-125A-4274-BBDB-49C1EC109C2B}">
+<ds:datastoreItem xmlns:ds="http://schemas.openxmlformats.org/officeDocument/2006/customXml" ds:itemID="{BA5BE979-DA0F-459C-8487-442EA011AA65}">
   <ds:schemaRefs>
     <ds:schemaRef ds:uri="http://schemas.openxmlformats.org/officeDocument/2006/bibliography"/>
   </ds:schemaRefs>

</xml_diff>

<commit_message>
Napisana relacijska shema i opis modela baze podataka #3
</commit_message>
<xml_diff>
--- a/Dokumentacija/AIR_myBook.docx
+++ b/Dokumentacija/AIR_myBook.docx
@@ -132,10 +132,12 @@
           <w:sz w:val="32"/>
           <w:szCs w:val="32"/>
         </w:rPr>
-        <w:t xml:space="preserve">Domagoj </w:t>
-      </w:r>
-      <w:proofErr w:type="spellStart"/>
-      <w:r>
+        <w:t>Domagoj Kušter</w:t>
+      </w:r>
+    </w:p>
+    <w:p>
+      <w:pPr>
+        <w:spacing w:after="120" w:line="288" w:lineRule="auto"/>
         <w:rPr>
           <w:rFonts w:ascii="Arial" w:hAnsi="Arial" w:cs="Arial"/>
           <w:b/>
@@ -143,13 +145,8 @@
           <w:sz w:val="32"/>
           <w:szCs w:val="32"/>
         </w:rPr>
-        <w:t>Kušter</w:t>
-      </w:r>
-      <w:proofErr w:type="spellEnd"/>
-    </w:p>
-    <w:p>
-      <w:pPr>
-        <w:spacing w:after="120" w:line="288" w:lineRule="auto"/>
+      </w:pPr>
+      <w:r>
         <w:rPr>
           <w:rFonts w:ascii="Arial" w:hAnsi="Arial" w:cs="Arial"/>
           <w:b/>
@@ -157,15 +154,6 @@
           <w:sz w:val="32"/>
           <w:szCs w:val="32"/>
         </w:rPr>
-      </w:pPr>
-      <w:r>
-        <w:rPr>
-          <w:rFonts w:ascii="Arial" w:hAnsi="Arial" w:cs="Arial"/>
-          <w:b/>
-          <w:bCs/>
-          <w:sz w:val="32"/>
-          <w:szCs w:val="32"/>
-        </w:rPr>
         <w:t>Ana Guštek</w:t>
       </w:r>
     </w:p>
@@ -218,7 +206,6 @@
           <w:sz w:val="40"/>
         </w:rPr>
       </w:pPr>
-      <w:proofErr w:type="spellStart"/>
       <w:r>
         <w:rPr>
           <w:rFonts w:cs="Arial"/>
@@ -226,7 +213,6 @@
         </w:rPr>
         <w:t>myBook</w:t>
       </w:r>
-      <w:proofErr w:type="spellEnd"/>
     </w:p>
     <w:p>
       <w:pPr>
@@ -344,7 +330,7 @@
     <w:p>
       <w:pPr>
         <w:pStyle w:val="Mjesto"/>
-        <w:spacing w:after="120" w:line="360" w:lineRule="auto"/>
+        <w:spacing w:after="120"/>
         <w:rPr>
           <w:rFonts w:ascii="Arial" w:hAnsi="Arial" w:cs="Arial"/>
           <w:sz w:val="28"/>
@@ -375,7 +361,7 @@
     <w:p>
       <w:pPr>
         <w:pStyle w:val="Mjesto"/>
-        <w:spacing w:after="120" w:line="360" w:lineRule="auto"/>
+        <w:spacing w:after="120"/>
         <w:rPr>
           <w:rFonts w:ascii="Arial" w:hAnsi="Arial" w:cs="Arial"/>
           <w:sz w:val="22"/>
@@ -395,7 +381,7 @@
     <w:p>
       <w:pPr>
         <w:pStyle w:val="Nazivinstitucije"/>
-        <w:spacing w:after="120" w:line="360" w:lineRule="auto"/>
+        <w:spacing w:after="120"/>
         <w:rPr>
           <w:rFonts w:ascii="Arial" w:hAnsi="Arial" w:cs="Arial"/>
           <w:sz w:val="22"/>
@@ -414,7 +400,7 @@
     <w:p>
       <w:pPr>
         <w:pStyle w:val="Nazivinstitucije"/>
-        <w:spacing w:after="120" w:line="360" w:lineRule="auto"/>
+        <w:spacing w:after="120"/>
         <w:rPr>
           <w:rFonts w:ascii="Arial" w:hAnsi="Arial" w:cs="Arial"/>
           <w:sz w:val="22"/>
@@ -432,27 +418,27 @@
     </w:p>
     <w:p>
       <w:pPr>
-        <w:spacing w:after="120" w:line="360" w:lineRule="auto"/>
-        <w:rPr>
-          <w:rFonts w:ascii="Arial" w:hAnsi="Arial" w:cs="Arial"/>
-          <w:sz w:val="22"/>
-          <w:szCs w:val="22"/>
-        </w:rPr>
-      </w:pPr>
-    </w:p>
-    <w:p>
-      <w:pPr>
-        <w:spacing w:after="120" w:line="360" w:lineRule="auto"/>
-        <w:rPr>
-          <w:rFonts w:ascii="Arial" w:hAnsi="Arial" w:cs="Arial"/>
-          <w:sz w:val="22"/>
-          <w:szCs w:val="22"/>
-        </w:rPr>
-      </w:pPr>
-    </w:p>
-    <w:p>
-      <w:pPr>
-        <w:spacing w:after="120" w:line="360" w:lineRule="auto"/>
+        <w:spacing w:after="120"/>
+        <w:rPr>
+          <w:rFonts w:ascii="Arial" w:hAnsi="Arial" w:cs="Arial"/>
+          <w:sz w:val="22"/>
+          <w:szCs w:val="22"/>
+        </w:rPr>
+      </w:pPr>
+    </w:p>
+    <w:p>
+      <w:pPr>
+        <w:spacing w:after="120"/>
+        <w:rPr>
+          <w:rFonts w:ascii="Arial" w:hAnsi="Arial" w:cs="Arial"/>
+          <w:sz w:val="22"/>
+          <w:szCs w:val="22"/>
+        </w:rPr>
+      </w:pPr>
+    </w:p>
+    <w:p>
+      <w:pPr>
+        <w:spacing w:after="120"/>
         <w:rPr>
           <w:rFonts w:ascii="Arial" w:hAnsi="Arial" w:cs="Arial"/>
           <w:sz w:val="22"/>
@@ -463,7 +449,7 @@
     <w:p>
       <w:pPr>
         <w:pStyle w:val="Podaciokandidatu"/>
-        <w:spacing w:before="0" w:after="120" w:line="360" w:lineRule="auto"/>
+        <w:spacing w:before="0" w:after="120"/>
         <w:rPr>
           <w:rFonts w:ascii="Arial" w:hAnsi="Arial" w:cs="Arial"/>
           <w:sz w:val="22"/>
@@ -498,7 +484,7 @@
     <w:p>
       <w:pPr>
         <w:pStyle w:val="Podaciokandidatu"/>
-        <w:spacing w:before="0" w:after="120" w:line="360" w:lineRule="auto"/>
+        <w:spacing w:before="0" w:after="120"/>
         <w:ind w:left="851" w:hanging="851"/>
         <w:rPr>
           <w:rFonts w:ascii="Arial" w:hAnsi="Arial" w:cs="Arial"/>
@@ -534,7 +520,7 @@
     <w:p>
       <w:pPr>
         <w:pStyle w:val="Podaciokandidatu"/>
-        <w:spacing w:before="0" w:after="120" w:line="360" w:lineRule="auto"/>
+        <w:spacing w:before="0" w:after="120"/>
         <w:rPr>
           <w:rFonts w:ascii="Arial" w:hAnsi="Arial" w:cs="Arial"/>
           <w:sz w:val="22"/>
@@ -557,7 +543,6 @@
         </w:rPr>
         <w:t xml:space="preserve"> </w:t>
       </w:r>
-      <w:proofErr w:type="spellStart"/>
       <w:r>
         <w:rPr>
           <w:rFonts w:ascii="Arial" w:hAnsi="Arial" w:cs="Arial"/>
@@ -566,12 +551,11 @@
         </w:rPr>
         <w:t>Kušter</w:t>
       </w:r>
-      <w:proofErr w:type="spellEnd"/>
     </w:p>
     <w:p>
       <w:pPr>
         <w:pStyle w:val="Podaciokandidatu"/>
-        <w:spacing w:before="0" w:after="120" w:line="360" w:lineRule="auto"/>
+        <w:spacing w:before="0" w:after="120"/>
         <w:ind w:left="851" w:hanging="851"/>
         <w:rPr>
           <w:rFonts w:ascii="Arial" w:hAnsi="Arial" w:cs="Arial"/>
@@ -591,7 +575,7 @@
     <w:p>
       <w:pPr>
         <w:pStyle w:val="Podaciokandidatu"/>
-        <w:spacing w:before="0" w:after="120" w:line="360" w:lineRule="auto"/>
+        <w:spacing w:before="0" w:after="120"/>
         <w:rPr>
           <w:rFonts w:ascii="Arial" w:hAnsi="Arial" w:cs="Arial"/>
           <w:sz w:val="22"/>
@@ -626,7 +610,7 @@
     <w:p>
       <w:pPr>
         <w:pStyle w:val="Podaciokandidatu"/>
-        <w:spacing w:before="0" w:after="120" w:line="360" w:lineRule="auto"/>
+        <w:spacing w:before="0" w:after="120"/>
         <w:ind w:left="851" w:hanging="851"/>
         <w:rPr>
           <w:rFonts w:ascii="Arial" w:hAnsi="Arial" w:cs="Arial"/>
@@ -654,7 +638,7 @@
     <w:p>
       <w:pPr>
         <w:pStyle w:val="Podaciokandidatu"/>
-        <w:spacing w:before="0" w:after="120" w:line="360" w:lineRule="auto"/>
+        <w:spacing w:before="0" w:after="120"/>
         <w:ind w:left="851" w:hanging="851"/>
         <w:rPr>
           <w:rFonts w:ascii="Arial" w:hAnsi="Arial" w:cs="Arial"/>
@@ -665,17 +649,17 @@
     </w:p>
     <w:p>
       <w:pPr>
-        <w:spacing w:after="120" w:line="360" w:lineRule="auto"/>
-        <w:rPr>
-          <w:rFonts w:ascii="Arial" w:hAnsi="Arial" w:cs="Arial"/>
-          <w:sz w:val="22"/>
-          <w:szCs w:val="22"/>
-        </w:rPr>
-      </w:pPr>
-    </w:p>
-    <w:p>
-      <w:pPr>
-        <w:spacing w:after="120" w:line="360" w:lineRule="auto"/>
+        <w:spacing w:after="120"/>
+        <w:rPr>
+          <w:rFonts w:ascii="Arial" w:hAnsi="Arial" w:cs="Arial"/>
+          <w:sz w:val="22"/>
+          <w:szCs w:val="22"/>
+        </w:rPr>
+      </w:pPr>
+    </w:p>
+    <w:p>
+      <w:pPr>
+        <w:spacing w:after="120"/>
         <w:rPr>
           <w:rFonts w:ascii="Arial" w:hAnsi="Arial" w:cs="Arial"/>
           <w:sz w:val="22"/>
@@ -686,14 +670,13 @@
     <w:p>
       <w:pPr>
         <w:pStyle w:val="Naslovzavrnograda"/>
-        <w:spacing w:before="240" w:after="120" w:line="360" w:lineRule="auto"/>
+        <w:spacing w:before="240" w:after="120"/>
         <w:rPr>
           <w:rFonts w:cs="Arial"/>
           <w:sz w:val="28"/>
           <w:szCs w:val="28"/>
         </w:rPr>
       </w:pPr>
-      <w:proofErr w:type="spellStart"/>
       <w:r>
         <w:rPr>
           <w:rFonts w:cs="Arial"/>
@@ -702,11 +685,10 @@
         </w:rPr>
         <w:t>myBook</w:t>
       </w:r>
-      <w:proofErr w:type="spellEnd"/>
-    </w:p>
-    <w:p>
-      <w:pPr>
-        <w:spacing w:after="120" w:line="360" w:lineRule="auto"/>
+    </w:p>
+    <w:p>
+      <w:pPr>
+        <w:spacing w:after="120"/>
         <w:jc w:val="center"/>
         <w:rPr>
           <w:rFonts w:ascii="Arial" w:hAnsi="Arial" w:cs="Arial"/>
@@ -718,7 +700,7 @@
     <w:p>
       <w:pPr>
         <w:pStyle w:val="ZAVRNIRAD"/>
-        <w:spacing w:after="120" w:line="360" w:lineRule="auto"/>
+        <w:spacing w:after="120"/>
         <w:rPr>
           <w:rFonts w:ascii="Arial" w:hAnsi="Arial" w:cs="Arial"/>
           <w:sz w:val="22"/>
@@ -736,7 +718,7 @@
     </w:p>
     <w:p>
       <w:pPr>
-        <w:spacing w:after="120" w:line="360" w:lineRule="auto"/>
+        <w:spacing w:after="120"/>
         <w:rPr>
           <w:rFonts w:ascii="Arial" w:hAnsi="Arial" w:cs="Arial"/>
           <w:sz w:val="22"/>
@@ -826,23 +808,7 @@
           <w:sz w:val="22"/>
           <w:szCs w:val="22"/>
         </w:rPr>
-        <w:t>entor</w:t>
-      </w:r>
-      <w:r>
-        <w:rPr>
-          <w:rFonts w:ascii="Arial" w:hAnsi="Arial" w:cs="Arial"/>
-          <w:sz w:val="22"/>
-          <w:szCs w:val="22"/>
-        </w:rPr>
-        <w:t>/Mentorica</w:t>
-      </w:r>
-      <w:r>
-        <w:rPr>
-          <w:rFonts w:ascii="Arial" w:hAnsi="Arial" w:cs="Arial"/>
-          <w:sz w:val="22"/>
-          <w:szCs w:val="22"/>
-        </w:rPr>
-        <w:t>:</w:t>
+        <w:t>entor:</w:t>
       </w:r>
     </w:p>
     <w:p>
@@ -916,7 +882,7 @@
     </w:p>
     <w:p>
       <w:pPr>
-        <w:spacing w:after="120" w:line="360" w:lineRule="auto"/>
+        <w:spacing w:after="120"/>
         <w:jc w:val="center"/>
         <w:rPr>
           <w:rFonts w:ascii="Arial" w:hAnsi="Arial" w:cs="Arial"/>
@@ -928,7 +894,7 @@
     <w:p>
       <w:pPr>
         <w:pStyle w:val="Mjesto"/>
-        <w:spacing w:after="120" w:line="360" w:lineRule="auto"/>
+        <w:spacing w:after="120"/>
         <w:rPr>
           <w:rFonts w:ascii="Arial" w:hAnsi="Arial" w:cs="Arial"/>
           <w:sz w:val="22"/>
@@ -939,7 +905,7 @@
     <w:p>
       <w:pPr>
         <w:pStyle w:val="Mjesto"/>
-        <w:spacing w:after="120" w:line="360" w:lineRule="auto"/>
+        <w:spacing w:after="120"/>
         <w:rPr>
           <w:rFonts w:ascii="Arial" w:hAnsi="Arial" w:cs="Arial"/>
           <w:sz w:val="22"/>
@@ -950,7 +916,7 @@
     <w:p>
       <w:pPr>
         <w:pStyle w:val="Mjesto"/>
-        <w:spacing w:after="120" w:line="360" w:lineRule="auto"/>
+        <w:spacing w:after="120"/>
         <w:rPr>
           <w:rFonts w:ascii="Arial" w:hAnsi="Arial" w:cs="Arial"/>
           <w:sz w:val="22"/>
@@ -961,7 +927,7 @@
     <w:p>
       <w:pPr>
         <w:pStyle w:val="Mjesto"/>
-        <w:spacing w:after="120" w:line="360" w:lineRule="auto"/>
+        <w:spacing w:after="120"/>
         <w:rPr>
           <w:rFonts w:ascii="Arial" w:hAnsi="Arial" w:cs="Arial"/>
           <w:sz w:val="22"/>
@@ -1013,7 +979,6 @@
     </w:p>
     <w:p>
       <w:pPr>
-        <w:spacing w:line="360" w:lineRule="auto"/>
         <w:rPr>
           <w:rFonts w:ascii="Arial" w:hAnsi="Arial" w:cs="Arial"/>
           <w:b/>
@@ -1036,7 +1001,7 @@
     </w:p>
     <w:p>
       <w:pPr>
-        <w:pStyle w:val="Sadraj1"/>
+        <w:pStyle w:val="TOC1"/>
         <w:rPr>
           <w:rFonts w:asciiTheme="minorHAnsi" w:eastAsiaTheme="minorEastAsia" w:hAnsiTheme="minorHAnsi" w:cstheme="minorBidi"/>
           <w:noProof/>
@@ -1071,7 +1036,7 @@
       <w:hyperlink w:anchor="_Toc24658332" w:history="1">
         <w:r>
           <w:rPr>
-            <w:rStyle w:val="Hiperveza"/>
+            <w:rStyle w:val="Hyperlink"/>
             <w:noProof/>
           </w:rPr>
           <w:t>1.</w:t>
@@ -1087,7 +1052,7 @@
         </w:r>
         <w:r>
           <w:rPr>
-            <w:rStyle w:val="Hiperveza"/>
+            <w:rStyle w:val="Hyperlink"/>
             <w:noProof/>
           </w:rPr>
           <w:t>Uvod</w:t>
@@ -1144,7 +1109,7 @@
     </w:p>
     <w:p>
       <w:pPr>
-        <w:pStyle w:val="Sadraj1"/>
+        <w:pStyle w:val="TOC1"/>
         <w:rPr>
           <w:rFonts w:asciiTheme="minorHAnsi" w:eastAsiaTheme="minorEastAsia" w:hAnsiTheme="minorHAnsi" w:cstheme="minorBidi"/>
           <w:noProof/>
@@ -1155,7 +1120,7 @@
       <w:hyperlink w:anchor="_Toc24658333" w:history="1">
         <w:r>
           <w:rPr>
-            <w:rStyle w:val="Hiperveza"/>
+            <w:rStyle w:val="Hyperlink"/>
             <w:noProof/>
           </w:rPr>
           <w:t>2.</w:t>
@@ -1171,7 +1136,7 @@
         </w:r>
         <w:r>
           <w:rPr>
-            <w:rStyle w:val="Hiperveza"/>
+            <w:rStyle w:val="Hyperlink"/>
             <w:noProof/>
           </w:rPr>
           <w:t>Metode i tehnike rada</w:t>
@@ -1228,7 +1193,7 @@
     </w:p>
     <w:p>
       <w:pPr>
-        <w:pStyle w:val="Sadraj1"/>
+        <w:pStyle w:val="TOC1"/>
         <w:rPr>
           <w:rFonts w:asciiTheme="minorHAnsi" w:eastAsiaTheme="minorEastAsia" w:hAnsiTheme="minorHAnsi" w:cstheme="minorBidi"/>
           <w:noProof/>
@@ -1239,7 +1204,7 @@
       <w:hyperlink w:anchor="_Toc24658334" w:history="1">
         <w:r>
           <w:rPr>
-            <w:rStyle w:val="Hiperveza"/>
+            <w:rStyle w:val="Hyperlink"/>
             <w:noProof/>
           </w:rPr>
           <w:t>3.</w:t>
@@ -1255,7 +1220,7 @@
         </w:r>
         <w:r>
           <w:rPr>
-            <w:rStyle w:val="Hiperveza"/>
+            <w:rStyle w:val="Hyperlink"/>
             <w:noProof/>
           </w:rPr>
           <w:t>Popis funkcionalnosti</w:t>
@@ -1312,7 +1277,7 @@
     </w:p>
     <w:p>
       <w:pPr>
-        <w:pStyle w:val="Sadraj2"/>
+        <w:pStyle w:val="TOC2"/>
         <w:rPr>
           <w:rFonts w:asciiTheme="minorHAnsi" w:eastAsiaTheme="minorEastAsia" w:hAnsiTheme="minorHAnsi" w:cstheme="minorBidi"/>
           <w:noProof/>
@@ -1323,7 +1288,7 @@
       <w:hyperlink w:anchor="_Toc24658335" w:history="1">
         <w:r>
           <w:rPr>
-            <w:rStyle w:val="Hiperveza"/>
+            <w:rStyle w:val="Hyperlink"/>
             <w:noProof/>
           </w:rPr>
           <w:t>3.1.</w:t>
@@ -1339,7 +1304,7 @@
         </w:r>
         <w:r>
           <w:rPr>
-            <w:rStyle w:val="Hiperveza"/>
+            <w:rStyle w:val="Hyperlink"/>
             <w:noProof/>
           </w:rPr>
           <w:t>Wireframe</w:t>
@@ -1396,7 +1361,7 @@
     </w:p>
     <w:p>
       <w:pPr>
-        <w:pStyle w:val="Sadraj2"/>
+        <w:pStyle w:val="TOC2"/>
         <w:rPr>
           <w:rFonts w:asciiTheme="minorHAnsi" w:eastAsiaTheme="minorEastAsia" w:hAnsiTheme="minorHAnsi" w:cstheme="minorBidi"/>
           <w:noProof/>
@@ -1407,7 +1372,7 @@
       <w:hyperlink w:anchor="_Toc24658336" w:history="1">
         <w:r>
           <w:rPr>
-            <w:rStyle w:val="Hiperveza"/>
+            <w:rStyle w:val="Hyperlink"/>
             <w:noProof/>
           </w:rPr>
           <w:t>3.2.</w:t>
@@ -1423,7 +1388,7 @@
         </w:r>
         <w:r>
           <w:rPr>
-            <w:rStyle w:val="Hiperveza"/>
+            <w:rStyle w:val="Hyperlink"/>
             <w:noProof/>
           </w:rPr>
           <w:t>ERA model</w:t>
@@ -1480,7 +1445,7 @@
     </w:p>
     <w:p>
       <w:pPr>
-        <w:pStyle w:val="Sadraj1"/>
+        <w:pStyle w:val="TOC1"/>
         <w:rPr>
           <w:rFonts w:asciiTheme="minorHAnsi" w:eastAsiaTheme="minorEastAsia" w:hAnsiTheme="minorHAnsi" w:cstheme="minorBidi"/>
           <w:noProof/>
@@ -1491,7 +1456,7 @@
       <w:hyperlink w:anchor="_Toc24658337" w:history="1">
         <w:r>
           <w:rPr>
-            <w:rStyle w:val="Hiperveza"/>
+            <w:rStyle w:val="Hyperlink"/>
             <w:noProof/>
           </w:rPr>
           <w:t>4.</w:t>
@@ -1507,7 +1472,7 @@
         </w:r>
         <w:r>
           <w:rPr>
-            <w:rStyle w:val="Hiperveza"/>
+            <w:rStyle w:val="Hyperlink"/>
             <w:noProof/>
           </w:rPr>
           <w:t>Zaključak</w:t>
@@ -1564,7 +1529,7 @@
     </w:p>
     <w:p>
       <w:pPr>
-        <w:pStyle w:val="Sadraj1"/>
+        <w:pStyle w:val="TOC1"/>
         <w:rPr>
           <w:rFonts w:asciiTheme="minorHAnsi" w:eastAsiaTheme="minorEastAsia" w:hAnsiTheme="minorHAnsi" w:cstheme="minorBidi"/>
           <w:noProof/>
@@ -1575,7 +1540,7 @@
       <w:hyperlink w:anchor="_Toc24658338" w:history="1">
         <w:r>
           <w:rPr>
-            <w:rStyle w:val="Hiperveza"/>
+            <w:rStyle w:val="Hyperlink"/>
             <w:noProof/>
           </w:rPr>
           <w:t>Popis literature</w:t>
@@ -1632,7 +1597,7 @@
     </w:p>
     <w:p>
       <w:pPr>
-        <w:pStyle w:val="Sadraj1"/>
+        <w:pStyle w:val="TOC1"/>
         <w:rPr>
           <w:rFonts w:asciiTheme="minorHAnsi" w:eastAsiaTheme="minorEastAsia" w:hAnsiTheme="minorHAnsi" w:cstheme="minorBidi"/>
           <w:noProof/>
@@ -1643,7 +1608,7 @@
       <w:hyperlink w:anchor="_Toc24658339" w:history="1">
         <w:r>
           <w:rPr>
-            <w:rStyle w:val="Hiperveza"/>
+            <w:rStyle w:val="Hyperlink"/>
             <w:noProof/>
           </w:rPr>
           <w:t>Popis slika</w:t>
@@ -1700,7 +1665,7 @@
     </w:p>
     <w:p>
       <w:pPr>
-        <w:pStyle w:val="Sadraj1"/>
+        <w:pStyle w:val="TOC1"/>
         <w:rPr>
           <w:rFonts w:asciiTheme="minorHAnsi" w:eastAsiaTheme="minorEastAsia" w:hAnsiTheme="minorHAnsi" w:cstheme="minorBidi"/>
           <w:noProof/>
@@ -1711,7 +1676,7 @@
       <w:hyperlink w:anchor="_Toc24658340" w:history="1">
         <w:r>
           <w:rPr>
-            <w:rStyle w:val="Hiperveza"/>
+            <w:rStyle w:val="Hyperlink"/>
             <w:noProof/>
           </w:rPr>
           <w:t>Popis tablica</w:t>
@@ -1768,8 +1733,8 @@
     </w:p>
     <w:p>
       <w:pPr>
-        <w:pStyle w:val="Sadraj1"/>
-        <w:spacing w:after="120" w:line="360" w:lineRule="auto"/>
+        <w:pStyle w:val="TOC1"/>
+        <w:spacing w:after="120"/>
         <w:rPr>
           <w:rFonts w:ascii="Arial" w:hAnsi="Arial" w:cs="Arial"/>
           <w:sz w:val="22"/>
@@ -1787,7 +1752,7 @@
     </w:p>
     <w:p>
       <w:pPr>
-        <w:spacing w:after="120" w:line="360" w:lineRule="auto"/>
+        <w:spacing w:after="120"/>
         <w:rPr>
           <w:rFonts w:ascii="Arial" w:hAnsi="Arial" w:cs="Arial"/>
         </w:rPr>
@@ -1821,123 +1786,51 @@
     </w:p>
     <w:p>
       <w:pPr>
-        <w:spacing w:after="120" w:line="360" w:lineRule="auto"/>
-        <w:ind w:firstLine="709"/>
         <w:jc w:val="both"/>
-        <w:rPr>
-          <w:rFonts w:ascii="Arial" w:hAnsi="Arial" w:cs="Arial"/>
-          <w:sz w:val="22"/>
-          <w:szCs w:val="22"/>
-        </w:rPr>
-      </w:pPr>
-      <w:r>
-        <w:rPr>
-          <w:rFonts w:ascii="Arial" w:hAnsi="Arial" w:cs="Arial"/>
-          <w:sz w:val="22"/>
-          <w:szCs w:val="22"/>
-        </w:rPr>
+      </w:pPr>
+      <w:r>
         <w:t xml:space="preserve">Završni ili diplomski </w:t>
       </w:r>
       <w:r>
-        <w:rPr>
-          <w:rFonts w:ascii="Arial" w:hAnsi="Arial" w:cs="Arial"/>
-          <w:sz w:val="22"/>
-          <w:szCs w:val="22"/>
-        </w:rPr>
         <w:t>rad studenta</w:t>
       </w:r>
       <w:r>
-        <w:rPr>
-          <w:rFonts w:ascii="Arial" w:hAnsi="Arial" w:cs="Arial"/>
-          <w:sz w:val="22"/>
-          <w:szCs w:val="22"/>
-        </w:rPr>
         <w:t>/studentice</w:t>
       </w:r>
       <w:r>
-        <w:rPr>
-          <w:rFonts w:ascii="Arial" w:hAnsi="Arial" w:cs="Arial"/>
-          <w:sz w:val="22"/>
-          <w:szCs w:val="22"/>
-        </w:rPr>
         <w:t xml:space="preserve"> je</w:t>
       </w:r>
       <w:r>
-        <w:rPr>
-          <w:rFonts w:ascii="Arial" w:hAnsi="Arial" w:cs="Arial"/>
-          <w:sz w:val="22"/>
-          <w:szCs w:val="22"/>
-        </w:rPr>
         <w:t xml:space="preserve"> konačni rezultat uloženog napora u završetak studija. Obranom završnog </w:t>
       </w:r>
       <w:r>
-        <w:rPr>
-          <w:rFonts w:ascii="Arial" w:hAnsi="Arial" w:cs="Arial"/>
-          <w:sz w:val="22"/>
-          <w:szCs w:val="22"/>
-        </w:rPr>
         <w:t>ili diplomskog rada student/</w:t>
       </w:r>
       <w:r>
-        <w:rPr>
-          <w:rFonts w:ascii="Arial" w:hAnsi="Arial" w:cs="Arial"/>
-          <w:sz w:val="22"/>
-          <w:szCs w:val="22"/>
-        </w:rPr>
         <w:t>student</w:t>
       </w:r>
       <w:r>
-        <w:rPr>
-          <w:rFonts w:ascii="Arial" w:hAnsi="Arial" w:cs="Arial"/>
-          <w:sz w:val="22"/>
-          <w:szCs w:val="22"/>
-        </w:rPr>
         <w:t>ica</w:t>
       </w:r>
       <w:r>
-        <w:rPr>
-          <w:rFonts w:ascii="Arial" w:hAnsi="Arial" w:cs="Arial"/>
-          <w:sz w:val="22"/>
-          <w:szCs w:val="22"/>
-        </w:rPr>
         <w:t xml:space="preserve"> stječe prava i obveze koje proizlaze iz završetka akademskog obrazovanja. S ciljem osiguranja potpore studentima pri </w:t>
       </w:r>
       <w:r>
-        <w:rPr>
-          <w:rFonts w:ascii="Arial" w:hAnsi="Arial" w:cs="Arial"/>
-          <w:sz w:val="22"/>
-          <w:szCs w:val="22"/>
-        </w:rPr>
         <w:t>pisanju</w:t>
       </w:r>
       <w:r>
-        <w:rPr>
-          <w:rFonts w:ascii="Arial" w:hAnsi="Arial" w:cs="Arial"/>
-          <w:sz w:val="22"/>
-          <w:szCs w:val="22"/>
-        </w:rPr>
         <w:t xml:space="preserve"> završnog/</w:t>
       </w:r>
       <w:r>
-        <w:rPr>
-          <w:rFonts w:ascii="Arial" w:hAnsi="Arial" w:cs="Arial"/>
-          <w:sz w:val="22"/>
-          <w:szCs w:val="22"/>
-        </w:rPr>
         <w:t>diplomskog rada, izrađen je ovaj predložak oblikovanja samog rada.</w:t>
       </w:r>
       <w:r>
-        <w:rPr>
-          <w:rFonts w:ascii="Arial" w:hAnsi="Arial" w:cs="Arial"/>
-          <w:sz w:val="22"/>
-          <w:szCs w:val="22"/>
-        </w:rPr>
         <w:t xml:space="preserve"> </w:t>
       </w:r>
     </w:p>
     <w:p>
       <w:pPr>
-        <w:spacing w:after="120" w:line="360" w:lineRule="auto"/>
+        <w:spacing w:after="120"/>
         <w:rPr>
           <w:rFonts w:ascii="Arial" w:hAnsi="Arial" w:cs="Arial"/>
         </w:rPr>
@@ -1965,67 +1858,30 @@
     </w:p>
     <w:p>
       <w:pPr>
-        <w:spacing w:after="120" w:line="360" w:lineRule="auto"/>
-        <w:ind w:firstLine="709"/>
         <w:jc w:val="both"/>
-        <w:rPr>
-          <w:rFonts w:ascii="Arial" w:hAnsi="Arial" w:cs="Arial"/>
-          <w:sz w:val="22"/>
-          <w:szCs w:val="22"/>
-        </w:rPr>
-      </w:pPr>
-      <w:r>
-        <w:rPr>
-          <w:rFonts w:ascii="Arial" w:hAnsi="Arial" w:cs="Arial"/>
-          <w:sz w:val="22"/>
-          <w:szCs w:val="22"/>
-        </w:rPr>
+      </w:pPr>
+      <w:r>
         <w:t>U ovom poglavlju</w:t>
       </w:r>
       <w:r>
-        <w:rPr>
-          <w:rFonts w:ascii="Arial" w:hAnsi="Arial" w:cs="Arial"/>
-          <w:sz w:val="22"/>
-          <w:szCs w:val="22"/>
-        </w:rPr>
         <w:t xml:space="preserve"> treba opisati koje će metode i tehnike biti korištene pri </w:t>
       </w:r>
       <w:r>
-        <w:rPr>
-          <w:rFonts w:ascii="Arial" w:hAnsi="Arial" w:cs="Arial"/>
-          <w:sz w:val="22"/>
-          <w:szCs w:val="22"/>
-        </w:rPr>
         <w:t xml:space="preserve">razradi teme, kako su provedene </w:t>
       </w:r>
       <w:r>
-        <w:rPr>
-          <w:rFonts w:ascii="Arial" w:hAnsi="Arial" w:cs="Arial"/>
-          <w:sz w:val="22"/>
-          <w:szCs w:val="22"/>
-        </w:rPr>
         <w:t>istraživa</w:t>
       </w:r>
       <w:r>
-        <w:rPr>
-          <w:rFonts w:ascii="Arial" w:hAnsi="Arial" w:cs="Arial"/>
-          <w:sz w:val="22"/>
-          <w:szCs w:val="22"/>
-        </w:rPr>
         <w:t>čke aktivnosti, koji su programski alati ili aplikacije korišteni</w:t>
       </w:r>
       <w:r>
-        <w:rPr>
-          <w:rFonts w:ascii="Arial" w:hAnsi="Arial" w:cs="Arial"/>
-          <w:sz w:val="22"/>
-          <w:szCs w:val="22"/>
-        </w:rPr>
         <w:t>.</w:t>
       </w:r>
     </w:p>
     <w:p>
       <w:pPr>
-        <w:spacing w:after="200" w:line="360" w:lineRule="auto"/>
+        <w:spacing w:after="200"/>
         <w:rPr>
           <w:rFonts w:ascii="Arial" w:hAnsi="Arial" w:cs="Arial"/>
           <w:b/>
@@ -2054,107 +1910,70 @@
     </w:p>
     <w:p>
       <w:pPr>
-        <w:pStyle w:val="Opisslike"/>
-        <w:keepNext/>
-        <w:jc w:val="center"/>
-        <w:rPr>
-          <w:rFonts w:ascii="Arial" w:hAnsi="Arial" w:cs="Arial"/>
-          <w:i w:val="0"/>
-          <w:iCs w:val="0"/>
-          <w:color w:val="000000" w:themeColor="text1"/>
-          <w:sz w:val="22"/>
-          <w:szCs w:val="22"/>
-        </w:rPr>
-      </w:pPr>
-      <w:r>
-        <w:rPr>
-          <w:rFonts w:ascii="Arial" w:hAnsi="Arial" w:cs="Arial"/>
-          <w:i w:val="0"/>
-          <w:iCs w:val="0"/>
-          <w:color w:val="000000" w:themeColor="text1"/>
-          <w:sz w:val="22"/>
-          <w:szCs w:val="22"/>
-        </w:rPr>
+        <w:rPr>
+          <w:i/>
+          <w:iCs/>
+        </w:rPr>
+      </w:pPr>
+      <w:r>
+        <w:tab/>
+      </w:r>
+      <w:r>
+        <w:tab/>
+      </w:r>
+      <w:r>
+        <w:tab/>
+      </w:r>
+      <w:r>
+        <w:tab/>
+      </w:r>
+      <w:r>
         <w:t xml:space="preserve">Tablica </w:t>
       </w:r>
       <w:r>
         <w:rPr>
-          <w:rFonts w:ascii="Arial" w:hAnsi="Arial" w:cs="Arial"/>
-          <w:i w:val="0"/>
-          <w:iCs w:val="0"/>
-          <w:color w:val="000000" w:themeColor="text1"/>
-          <w:sz w:val="22"/>
-          <w:szCs w:val="22"/>
+          <w:i/>
+          <w:iCs/>
         </w:rPr>
         <w:fldChar w:fldCharType="begin"/>
       </w:r>
       <w:r>
-        <w:rPr>
-          <w:rFonts w:ascii="Arial" w:hAnsi="Arial" w:cs="Arial"/>
-          <w:i w:val="0"/>
-          <w:iCs w:val="0"/>
-          <w:color w:val="000000" w:themeColor="text1"/>
-          <w:sz w:val="22"/>
-          <w:szCs w:val="22"/>
-        </w:rPr>
         <w:instrText xml:space="preserve"> SEQ Tablica \* ARABIC </w:instrText>
       </w:r>
       <w:r>
         <w:rPr>
-          <w:rFonts w:ascii="Arial" w:hAnsi="Arial" w:cs="Arial"/>
-          <w:i w:val="0"/>
-          <w:iCs w:val="0"/>
-          <w:color w:val="000000" w:themeColor="text1"/>
-          <w:sz w:val="22"/>
-          <w:szCs w:val="22"/>
+          <w:i/>
+          <w:iCs/>
         </w:rPr>
         <w:fldChar w:fldCharType="separate"/>
       </w:r>
       <w:r>
         <w:rPr>
-          <w:rFonts w:ascii="Arial" w:hAnsi="Arial" w:cs="Arial"/>
-          <w:i w:val="0"/>
-          <w:iCs w:val="0"/>
           <w:noProof/>
-          <w:color w:val="000000" w:themeColor="text1"/>
-          <w:sz w:val="22"/>
-          <w:szCs w:val="22"/>
         </w:rPr>
         <w:t>1</w:t>
       </w:r>
       <w:r>
         <w:rPr>
-          <w:rFonts w:ascii="Arial" w:hAnsi="Arial" w:cs="Arial"/>
-          <w:i w:val="0"/>
-          <w:iCs w:val="0"/>
-          <w:color w:val="000000" w:themeColor="text1"/>
-          <w:sz w:val="22"/>
-          <w:szCs w:val="22"/>
+          <w:i/>
+          <w:iCs/>
         </w:rPr>
         <w:fldChar w:fldCharType="end"/>
       </w:r>
       <w:r>
-        <w:rPr>
-          <w:rFonts w:ascii="Arial" w:hAnsi="Arial" w:cs="Arial"/>
-          <w:i w:val="0"/>
-          <w:iCs w:val="0"/>
-          <w:color w:val="000000" w:themeColor="text1"/>
-          <w:sz w:val="22"/>
-          <w:szCs w:val="22"/>
-        </w:rPr>
         <w:t>: Funkcionalnosti</w:t>
       </w:r>
     </w:p>
     <w:tbl>
       <w:tblPr>
-        <w:tblStyle w:val="Obinatablica2"/>
+        <w:tblStyle w:val="PlainTable2"/>
         <w:tblW w:w="0" w:type="auto"/>
         <w:tblLook w:val="04A0" w:firstRow="1" w:lastRow="0" w:firstColumn="1" w:lastColumn="0" w:noHBand="0" w:noVBand="1"/>
       </w:tblPr>
       <w:tblGrid>
-        <w:gridCol w:w="1158"/>
-        <w:gridCol w:w="3176"/>
-        <w:gridCol w:w="4738"/>
+        <w:gridCol w:w="1270"/>
+        <w:gridCol w:w="3259"/>
+        <w:gridCol w:w="4543"/>
       </w:tblGrid>
       <w:tr>
         <w:trPr>
@@ -2167,21 +1986,7 @@
             <w:vAlign w:val="center"/>
           </w:tcPr>
           <w:p>
-            <w:pPr>
-              <w:rPr>
-                <w:rFonts w:ascii="Arial" w:hAnsi="Arial" w:cs="Arial"/>
-                <w:b w:val="0"/>
-                <w:bCs w:val="0"/>
-                <w:sz w:val="22"/>
-                <w:szCs w:val="22"/>
-              </w:rPr>
-            </w:pPr>
             <w:r>
-              <w:rPr>
-                <w:rFonts w:ascii="Arial" w:hAnsi="Arial" w:cs="Arial"/>
-                <w:sz w:val="22"/>
-                <w:szCs w:val="22"/>
-              </w:rPr>
               <w:t>OZNAKA</w:t>
             </w:r>
           </w:p>
@@ -2194,20 +1999,8 @@
           <w:p>
             <w:pPr>
               <w:cnfStyle w:val="100000000000" w:firstRow="1" w:lastRow="0" w:firstColumn="0" w:lastColumn="0" w:oddVBand="0" w:evenVBand="0" w:oddHBand="0" w:evenHBand="0" w:firstRowFirstColumn="0" w:firstRowLastColumn="0" w:lastRowFirstColumn="0" w:lastRowLastColumn="0"/>
-              <w:rPr>
-                <w:rFonts w:ascii="Arial" w:hAnsi="Arial" w:cs="Arial"/>
-                <w:b w:val="0"/>
-                <w:bCs w:val="0"/>
-                <w:sz w:val="22"/>
-                <w:szCs w:val="22"/>
-              </w:rPr>
             </w:pPr>
             <w:r>
-              <w:rPr>
-                <w:rFonts w:ascii="Arial" w:hAnsi="Arial" w:cs="Arial"/>
-                <w:sz w:val="22"/>
-                <w:szCs w:val="22"/>
-              </w:rPr>
               <w:t>NAZIV FUNKCIONALNOSTI</w:t>
             </w:r>
           </w:p>
@@ -2220,20 +2013,8 @@
           <w:p>
             <w:pPr>
               <w:cnfStyle w:val="100000000000" w:firstRow="1" w:lastRow="0" w:firstColumn="0" w:lastColumn="0" w:oddVBand="0" w:evenVBand="0" w:oddHBand="0" w:evenHBand="0" w:firstRowFirstColumn="0" w:firstRowLastColumn="0" w:lastRowFirstColumn="0" w:lastRowLastColumn="0"/>
-              <w:rPr>
-                <w:rFonts w:ascii="Arial" w:hAnsi="Arial" w:cs="Arial"/>
-                <w:b w:val="0"/>
-                <w:bCs w:val="0"/>
-                <w:sz w:val="22"/>
-                <w:szCs w:val="22"/>
-              </w:rPr>
             </w:pPr>
             <w:r>
-              <w:rPr>
-                <w:rFonts w:ascii="Arial" w:hAnsi="Arial" w:cs="Arial"/>
-                <w:sz w:val="22"/>
-                <w:szCs w:val="22"/>
-              </w:rPr>
               <w:t>OPIS FUNKCIONALNOSTI</w:t>
             </w:r>
           </w:p>
@@ -2250,21 +2031,7 @@
             <w:vAlign w:val="center"/>
           </w:tcPr>
           <w:p>
-            <w:pPr>
-              <w:rPr>
-                <w:rFonts w:ascii="Arial" w:hAnsi="Arial" w:cs="Arial"/>
-                <w:b w:val="0"/>
-                <w:bCs w:val="0"/>
-                <w:sz w:val="22"/>
-                <w:szCs w:val="22"/>
-              </w:rPr>
-            </w:pPr>
             <w:r>
-              <w:rPr>
-                <w:rFonts w:ascii="Arial" w:hAnsi="Arial" w:cs="Arial"/>
-                <w:sz w:val="22"/>
-                <w:szCs w:val="22"/>
-              </w:rPr>
               <w:t>F1</w:t>
             </w:r>
           </w:p>
@@ -2278,20 +2045,14 @@
             <w:pPr>
               <w:cnfStyle w:val="000000100000" w:firstRow="0" w:lastRow="0" w:firstColumn="0" w:lastColumn="0" w:oddVBand="0" w:evenVBand="0" w:oddHBand="1" w:evenHBand="0" w:firstRowFirstColumn="0" w:firstRowLastColumn="0" w:lastRowFirstColumn="0" w:lastRowLastColumn="0"/>
               <w:rPr>
-                <w:rFonts w:ascii="Arial" w:hAnsi="Arial" w:cs="Arial"/>
                 <w:b/>
                 <w:bCs/>
-                <w:sz w:val="22"/>
-                <w:szCs w:val="22"/>
               </w:rPr>
             </w:pPr>
             <w:r>
               <w:rPr>
-                <w:rFonts w:ascii="Arial" w:hAnsi="Arial" w:cs="Arial"/>
                 <w:b/>
                 <w:bCs/>
-                <w:sz w:val="22"/>
-                <w:szCs w:val="22"/>
               </w:rPr>
               <w:t>Prijava i registracija</w:t>
             </w:r>
@@ -2305,18 +2066,8 @@
           <w:p>
             <w:pPr>
               <w:cnfStyle w:val="000000100000" w:firstRow="0" w:lastRow="0" w:firstColumn="0" w:lastColumn="0" w:oddVBand="0" w:evenVBand="0" w:oddHBand="1" w:evenHBand="0" w:firstRowFirstColumn="0" w:firstRowLastColumn="0" w:lastRowFirstColumn="0" w:lastRowLastColumn="0"/>
-              <w:rPr>
-                <w:rFonts w:ascii="Arial" w:hAnsi="Arial" w:cs="Arial"/>
-                <w:sz w:val="22"/>
-                <w:szCs w:val="22"/>
-              </w:rPr>
             </w:pPr>
             <w:r>
-              <w:rPr>
-                <w:rFonts w:ascii="Arial" w:hAnsi="Arial" w:cs="Arial"/>
-                <w:sz w:val="22"/>
-                <w:szCs w:val="22"/>
-              </w:rPr>
               <w:t xml:space="preserve">Kako bi mogao koristiti aplikaciju, korisnik se prvom otvaranju aplikacije mora registrirati ili prijaviti s već postojećim računom. </w:t>
             </w:r>
           </w:p>
@@ -2330,19 +2081,7 @@
             <w:vAlign w:val="center"/>
           </w:tcPr>
           <w:p>
-            <w:pPr>
-              <w:rPr>
-                <w:rFonts w:ascii="Arial" w:hAnsi="Arial" w:cs="Arial"/>
-                <w:sz w:val="22"/>
-                <w:szCs w:val="22"/>
-              </w:rPr>
-            </w:pPr>
             <w:r>
-              <w:rPr>
-                <w:rFonts w:ascii="Arial" w:hAnsi="Arial" w:cs="Arial"/>
-                <w:sz w:val="22"/>
-                <w:szCs w:val="22"/>
-              </w:rPr>
               <w:t>F1.1</w:t>
             </w:r>
           </w:p>
@@ -2355,18 +2094,8 @@
           <w:p>
             <w:pPr>
               <w:cnfStyle w:val="000000000000" w:firstRow="0" w:lastRow="0" w:firstColumn="0" w:lastColumn="0" w:oddVBand="0" w:evenVBand="0" w:oddHBand="0" w:evenHBand="0" w:firstRowFirstColumn="0" w:firstRowLastColumn="0" w:lastRowFirstColumn="0" w:lastRowLastColumn="0"/>
-              <w:rPr>
-                <w:rFonts w:ascii="Arial" w:hAnsi="Arial" w:cs="Arial"/>
-                <w:sz w:val="22"/>
-                <w:szCs w:val="22"/>
-              </w:rPr>
             </w:pPr>
             <w:r>
-              <w:rPr>
-                <w:rFonts w:ascii="Arial" w:hAnsi="Arial" w:cs="Arial"/>
-                <w:sz w:val="22"/>
-                <w:szCs w:val="22"/>
-              </w:rPr>
               <w:t>Početna anketa za provjeru interesa korisnika</w:t>
             </w:r>
           </w:p>
@@ -2379,18 +2108,8 @@
           <w:p>
             <w:pPr>
               <w:cnfStyle w:val="000000000000" w:firstRow="0" w:lastRow="0" w:firstColumn="0" w:lastColumn="0" w:oddVBand="0" w:evenVBand="0" w:oddHBand="0" w:evenHBand="0" w:firstRowFirstColumn="0" w:firstRowLastColumn="0" w:lastRowFirstColumn="0" w:lastRowLastColumn="0"/>
-              <w:rPr>
-                <w:rFonts w:ascii="Arial" w:hAnsi="Arial" w:cs="Arial"/>
-                <w:sz w:val="22"/>
-                <w:szCs w:val="22"/>
-              </w:rPr>
             </w:pPr>
             <w:r>
-              <w:rPr>
-                <w:rFonts w:ascii="Arial" w:hAnsi="Arial" w:cs="Arial"/>
-                <w:sz w:val="22"/>
-                <w:szCs w:val="22"/>
-              </w:rPr>
               <w:t>Prilikom registracije korisnik ispunjava anketu kojom se provjeravaju njegovi interesi za knjige i pojedine žanrove koje želi vidjeti na svojem profilu. Korisnik svoje interese može naknadno mijenjati na svojem profilu.</w:t>
             </w:r>
           </w:p>
@@ -2407,21 +2126,7 @@
             <w:vAlign w:val="center"/>
           </w:tcPr>
           <w:p>
-            <w:pPr>
-              <w:rPr>
-                <w:rFonts w:ascii="Arial" w:hAnsi="Arial" w:cs="Arial"/>
-                <w:b w:val="0"/>
-                <w:bCs w:val="0"/>
-                <w:sz w:val="22"/>
-                <w:szCs w:val="22"/>
-              </w:rPr>
-            </w:pPr>
             <w:r>
-              <w:rPr>
-                <w:rFonts w:ascii="Arial" w:hAnsi="Arial" w:cs="Arial"/>
-                <w:sz w:val="22"/>
-                <w:szCs w:val="22"/>
-              </w:rPr>
               <w:t>F2</w:t>
             </w:r>
           </w:p>
@@ -2435,20 +2140,14 @@
             <w:pPr>
               <w:cnfStyle w:val="000000100000" w:firstRow="0" w:lastRow="0" w:firstColumn="0" w:lastColumn="0" w:oddVBand="0" w:evenVBand="0" w:oddHBand="1" w:evenHBand="0" w:firstRowFirstColumn="0" w:firstRowLastColumn="0" w:lastRowFirstColumn="0" w:lastRowLastColumn="0"/>
               <w:rPr>
-                <w:rFonts w:ascii="Arial" w:hAnsi="Arial" w:cs="Arial"/>
                 <w:b/>
                 <w:bCs/>
-                <w:sz w:val="22"/>
-                <w:szCs w:val="22"/>
               </w:rPr>
             </w:pPr>
             <w:r>
               <w:rPr>
-                <w:rFonts w:ascii="Arial" w:hAnsi="Arial" w:cs="Arial"/>
                 <w:b/>
                 <w:bCs/>
-                <w:sz w:val="22"/>
-                <w:szCs w:val="22"/>
               </w:rPr>
               <w:t>Prikaz preporučenih knjiga</w:t>
             </w:r>
@@ -2462,18 +2161,8 @@
           <w:p>
             <w:pPr>
               <w:cnfStyle w:val="000000100000" w:firstRow="0" w:lastRow="0" w:firstColumn="0" w:lastColumn="0" w:oddVBand="0" w:evenVBand="0" w:oddHBand="1" w:evenHBand="0" w:firstRowFirstColumn="0" w:firstRowLastColumn="0" w:lastRowFirstColumn="0" w:lastRowLastColumn="0"/>
-              <w:rPr>
-                <w:rFonts w:ascii="Arial" w:hAnsi="Arial" w:cs="Arial"/>
-                <w:sz w:val="22"/>
-                <w:szCs w:val="22"/>
-              </w:rPr>
             </w:pPr>
             <w:r>
-              <w:rPr>
-                <w:rFonts w:ascii="Arial" w:hAnsi="Arial" w:cs="Arial"/>
-                <w:sz w:val="22"/>
-                <w:szCs w:val="22"/>
-              </w:rPr>
               <w:t>Kada korisnik otvori aplikaciju otvara mu se početni ekran na kojem su prikazane predložene knjige na temelju odabranih žanrova iz prethodno ispunjene ankete.</w:t>
             </w:r>
           </w:p>
@@ -2487,19 +2176,7 @@
             <w:vAlign w:val="center"/>
           </w:tcPr>
           <w:p>
-            <w:pPr>
-              <w:rPr>
-                <w:rFonts w:ascii="Arial" w:hAnsi="Arial" w:cs="Arial"/>
-                <w:sz w:val="22"/>
-                <w:szCs w:val="22"/>
-              </w:rPr>
-            </w:pPr>
             <w:r>
-              <w:rPr>
-                <w:rFonts w:ascii="Arial" w:hAnsi="Arial" w:cs="Arial"/>
-                <w:sz w:val="22"/>
-                <w:szCs w:val="22"/>
-              </w:rPr>
               <w:t>F2.1.</w:t>
             </w:r>
           </w:p>
@@ -2512,18 +2189,8 @@
           <w:p>
             <w:pPr>
               <w:cnfStyle w:val="000000000000" w:firstRow="0" w:lastRow="0" w:firstColumn="0" w:lastColumn="0" w:oddVBand="0" w:evenVBand="0" w:oddHBand="0" w:evenHBand="0" w:firstRowFirstColumn="0" w:firstRowLastColumn="0" w:lastRowFirstColumn="0" w:lastRowLastColumn="0"/>
-              <w:rPr>
-                <w:rFonts w:ascii="Arial" w:hAnsi="Arial" w:cs="Arial"/>
-                <w:sz w:val="22"/>
-                <w:szCs w:val="22"/>
-              </w:rPr>
             </w:pPr>
             <w:r>
-              <w:rPr>
-                <w:rFonts w:ascii="Arial" w:hAnsi="Arial" w:cs="Arial"/>
-                <w:sz w:val="22"/>
-                <w:szCs w:val="22"/>
-              </w:rPr>
               <w:t>Prikaz knjiga koje se trenutno čitaju</w:t>
             </w:r>
           </w:p>
@@ -2536,18 +2203,8 @@
           <w:p>
             <w:pPr>
               <w:cnfStyle w:val="000000000000" w:firstRow="0" w:lastRow="0" w:firstColumn="0" w:lastColumn="0" w:oddVBand="0" w:evenVBand="0" w:oddHBand="0" w:evenHBand="0" w:firstRowFirstColumn="0" w:firstRowLastColumn="0" w:lastRowFirstColumn="0" w:lastRowLastColumn="0"/>
-              <w:rPr>
-                <w:rFonts w:ascii="Arial" w:hAnsi="Arial" w:cs="Arial"/>
-                <w:sz w:val="22"/>
-                <w:szCs w:val="22"/>
-              </w:rPr>
             </w:pPr>
             <w:r>
-              <w:rPr>
-                <w:rFonts w:ascii="Arial" w:hAnsi="Arial" w:cs="Arial"/>
-                <w:sz w:val="22"/>
-                <w:szCs w:val="22"/>
-              </w:rPr>
               <w:t>Korisnik može pojedine knjige dodati na svoj popis knjiga koje trenutno čita, što će mu se prikazati na zasebnom ekranu kako bi mogao postaviti početni datum čitanja, završetak čitanja i dati ocjenu za pročitanu knjigu.</w:t>
             </w:r>
           </w:p>
@@ -2564,21 +2221,7 @@
             <w:vAlign w:val="center"/>
           </w:tcPr>
           <w:p>
-            <w:pPr>
-              <w:rPr>
-                <w:rFonts w:ascii="Arial" w:hAnsi="Arial" w:cs="Arial"/>
-                <w:b w:val="0"/>
-                <w:bCs w:val="0"/>
-                <w:sz w:val="22"/>
-                <w:szCs w:val="22"/>
-              </w:rPr>
-            </w:pPr>
             <w:r>
-              <w:rPr>
-                <w:rFonts w:ascii="Arial" w:hAnsi="Arial" w:cs="Arial"/>
-                <w:sz w:val="22"/>
-                <w:szCs w:val="22"/>
-              </w:rPr>
               <w:t>F3</w:t>
             </w:r>
           </w:p>
@@ -2592,20 +2235,14 @@
             <w:pPr>
               <w:cnfStyle w:val="000000100000" w:firstRow="0" w:lastRow="0" w:firstColumn="0" w:lastColumn="0" w:oddVBand="0" w:evenVBand="0" w:oddHBand="1" w:evenHBand="0" w:firstRowFirstColumn="0" w:firstRowLastColumn="0" w:lastRowFirstColumn="0" w:lastRowLastColumn="0"/>
               <w:rPr>
-                <w:rFonts w:ascii="Arial" w:hAnsi="Arial" w:cs="Arial"/>
                 <w:b/>
                 <w:bCs/>
-                <w:sz w:val="22"/>
-                <w:szCs w:val="22"/>
               </w:rPr>
             </w:pPr>
             <w:r>
               <w:rPr>
-                <w:rFonts w:ascii="Arial" w:hAnsi="Arial" w:cs="Arial"/>
                 <w:b/>
                 <w:bCs/>
-                <w:sz w:val="22"/>
-                <w:szCs w:val="22"/>
               </w:rPr>
               <w:t>Pregled svih knjiga</w:t>
             </w:r>
@@ -2619,18 +2256,8 @@
           <w:p>
             <w:pPr>
               <w:cnfStyle w:val="000000100000" w:firstRow="0" w:lastRow="0" w:firstColumn="0" w:lastColumn="0" w:oddVBand="0" w:evenVBand="0" w:oddHBand="1" w:evenHBand="0" w:firstRowFirstColumn="0" w:firstRowLastColumn="0" w:lastRowFirstColumn="0" w:lastRowLastColumn="0"/>
-              <w:rPr>
-                <w:rFonts w:ascii="Arial" w:hAnsi="Arial" w:cs="Arial"/>
-                <w:sz w:val="22"/>
-                <w:szCs w:val="22"/>
-              </w:rPr>
             </w:pPr>
             <w:r>
-              <w:rPr>
-                <w:rFonts w:ascii="Arial" w:hAnsi="Arial" w:cs="Arial"/>
-                <w:sz w:val="22"/>
-                <w:szCs w:val="22"/>
-              </w:rPr>
               <w:t>U aplikaciji postoji mogućnost pregledavanja svih knjiga iz baze podataka.</w:t>
             </w:r>
           </w:p>
@@ -2644,19 +2271,7 @@
             <w:vAlign w:val="center"/>
           </w:tcPr>
           <w:p>
-            <w:pPr>
-              <w:rPr>
-                <w:rFonts w:ascii="Arial" w:hAnsi="Arial" w:cs="Arial"/>
-                <w:sz w:val="22"/>
-                <w:szCs w:val="22"/>
-              </w:rPr>
-            </w:pPr>
             <w:r>
-              <w:rPr>
-                <w:rFonts w:ascii="Arial" w:hAnsi="Arial" w:cs="Arial"/>
-                <w:sz w:val="22"/>
-                <w:szCs w:val="22"/>
-              </w:rPr>
               <w:t>F3.1</w:t>
             </w:r>
           </w:p>
@@ -2669,18 +2284,8 @@
           <w:p>
             <w:pPr>
               <w:cnfStyle w:val="000000000000" w:firstRow="0" w:lastRow="0" w:firstColumn="0" w:lastColumn="0" w:oddVBand="0" w:evenVBand="0" w:oddHBand="0" w:evenHBand="0" w:firstRowFirstColumn="0" w:firstRowLastColumn="0" w:lastRowFirstColumn="0" w:lastRowLastColumn="0"/>
-              <w:rPr>
-                <w:rFonts w:ascii="Arial" w:hAnsi="Arial" w:cs="Arial"/>
-                <w:sz w:val="22"/>
-                <w:szCs w:val="22"/>
-              </w:rPr>
             </w:pPr>
             <w:r>
-              <w:rPr>
-                <w:rFonts w:ascii="Arial" w:hAnsi="Arial" w:cs="Arial"/>
-                <w:sz w:val="22"/>
-                <w:szCs w:val="22"/>
-              </w:rPr>
               <w:t>Pregled prema autoru, žanru, godini izdavanja</w:t>
             </w:r>
           </w:p>
@@ -2693,18 +2298,8 @@
           <w:p>
             <w:pPr>
               <w:cnfStyle w:val="000000000000" w:firstRow="0" w:lastRow="0" w:firstColumn="0" w:lastColumn="0" w:oddVBand="0" w:evenVBand="0" w:oddHBand="0" w:evenHBand="0" w:firstRowFirstColumn="0" w:firstRowLastColumn="0" w:lastRowFirstColumn="0" w:lastRowLastColumn="0"/>
-              <w:rPr>
-                <w:rFonts w:ascii="Arial" w:hAnsi="Arial" w:cs="Arial"/>
-                <w:sz w:val="22"/>
-                <w:szCs w:val="22"/>
-              </w:rPr>
             </w:pPr>
             <w:r>
-              <w:rPr>
-                <w:rFonts w:ascii="Arial" w:hAnsi="Arial" w:cs="Arial"/>
-                <w:sz w:val="22"/>
-                <w:szCs w:val="22"/>
-              </w:rPr>
               <w:t>Kod prikaza svih knjiga korisnik može primijeniti filter tako da mu se pokažu knjige prema autoru, prema žanru ili prema godini izdavanja knjige.</w:t>
             </w:r>
           </w:p>
@@ -2721,19 +2316,7 @@
             <w:vAlign w:val="center"/>
           </w:tcPr>
           <w:p>
-            <w:pPr>
-              <w:rPr>
-                <w:rFonts w:ascii="Arial" w:hAnsi="Arial" w:cs="Arial"/>
-                <w:sz w:val="22"/>
-                <w:szCs w:val="22"/>
-              </w:rPr>
-            </w:pPr>
             <w:r>
-              <w:rPr>
-                <w:rFonts w:ascii="Arial" w:hAnsi="Arial" w:cs="Arial"/>
-                <w:sz w:val="22"/>
-                <w:szCs w:val="22"/>
-              </w:rPr>
               <w:t>F3.2</w:t>
             </w:r>
           </w:p>
@@ -2746,18 +2329,8 @@
           <w:p>
             <w:pPr>
               <w:cnfStyle w:val="000000100000" w:firstRow="0" w:lastRow="0" w:firstColumn="0" w:lastColumn="0" w:oddVBand="0" w:evenVBand="0" w:oddHBand="1" w:evenHBand="0" w:firstRowFirstColumn="0" w:firstRowLastColumn="0" w:lastRowFirstColumn="0" w:lastRowLastColumn="0"/>
-              <w:rPr>
-                <w:rFonts w:ascii="Arial" w:hAnsi="Arial" w:cs="Arial"/>
-                <w:sz w:val="22"/>
-                <w:szCs w:val="22"/>
-              </w:rPr>
             </w:pPr>
             <w:r>
-              <w:rPr>
-                <w:rFonts w:ascii="Arial" w:hAnsi="Arial" w:cs="Arial"/>
-                <w:sz w:val="22"/>
-                <w:szCs w:val="22"/>
-              </w:rPr>
               <w:t>Pretraživanje prema ključnim riječima</w:t>
             </w:r>
           </w:p>
@@ -2770,19 +2343,13 @@
           <w:p>
             <w:pPr>
               <w:cnfStyle w:val="000000100000" w:firstRow="0" w:lastRow="0" w:firstColumn="0" w:lastColumn="0" w:oddVBand="0" w:evenVBand="0" w:oddHBand="1" w:evenHBand="0" w:firstRowFirstColumn="0" w:firstRowLastColumn="0" w:lastRowFirstColumn="0" w:lastRowLastColumn="0"/>
-              <w:rPr>
-                <w:rFonts w:ascii="Arial" w:hAnsi="Arial" w:cs="Arial"/>
-                <w:sz w:val="22"/>
-                <w:szCs w:val="22"/>
-              </w:rPr>
             </w:pPr>
             <w:r>
-              <w:rPr>
-                <w:rFonts w:ascii="Arial" w:hAnsi="Arial" w:cs="Arial"/>
-                <w:sz w:val="22"/>
-                <w:szCs w:val="22"/>
-              </w:rPr>
-              <w:t>Korisnik ima mogućnost upisati ključne riječi prema kojima želi pretraživati knjige. Nakon upisivanja ključnih riječi prikažu se knjige koje odgovaraju upisanim riječima.</w:t>
+              <w:t xml:space="preserve">Korisnik ima mogućnost upisati ključne riječi prema kojima želi pretraživati knjige. </w:t>
+            </w:r>
+            <w:r>
+              <w:lastRenderedPageBreak/>
+              <w:t>Nakon upisivanja ključnih riječi prikažu se knjige koje odgovaraju upisanim riječima.</w:t>
             </w:r>
           </w:p>
         </w:tc>
@@ -2795,19 +2362,8 @@
             <w:vAlign w:val="center"/>
           </w:tcPr>
           <w:p>
-            <w:pPr>
-              <w:rPr>
-                <w:rFonts w:ascii="Arial" w:hAnsi="Arial" w:cs="Arial"/>
-                <w:sz w:val="22"/>
-                <w:szCs w:val="22"/>
-              </w:rPr>
-            </w:pPr>
             <w:r>
-              <w:rPr>
-                <w:rFonts w:ascii="Arial" w:hAnsi="Arial" w:cs="Arial"/>
-                <w:sz w:val="22"/>
-                <w:szCs w:val="22"/>
-              </w:rPr>
+              <w:lastRenderedPageBreak/>
               <w:t>F3.3</w:t>
             </w:r>
           </w:p>
@@ -2820,18 +2376,8 @@
           <w:p>
             <w:pPr>
               <w:cnfStyle w:val="000000000000" w:firstRow="0" w:lastRow="0" w:firstColumn="0" w:lastColumn="0" w:oddVBand="0" w:evenVBand="0" w:oddHBand="0" w:evenHBand="0" w:firstRowFirstColumn="0" w:firstRowLastColumn="0" w:lastRowFirstColumn="0" w:lastRowLastColumn="0"/>
-              <w:rPr>
-                <w:rFonts w:ascii="Arial" w:hAnsi="Arial" w:cs="Arial"/>
-                <w:sz w:val="22"/>
-                <w:szCs w:val="22"/>
-              </w:rPr>
             </w:pPr>
             <w:r>
-              <w:rPr>
-                <w:rFonts w:ascii="Arial" w:hAnsi="Arial" w:cs="Arial"/>
-                <w:sz w:val="22"/>
-                <w:szCs w:val="22"/>
-              </w:rPr>
               <w:t>Prikaz detalja knjige</w:t>
             </w:r>
           </w:p>
@@ -2844,18 +2390,8 @@
           <w:p>
             <w:pPr>
               <w:cnfStyle w:val="000000000000" w:firstRow="0" w:lastRow="0" w:firstColumn="0" w:lastColumn="0" w:oddVBand="0" w:evenVBand="0" w:oddHBand="0" w:evenHBand="0" w:firstRowFirstColumn="0" w:firstRowLastColumn="0" w:lastRowFirstColumn="0" w:lastRowLastColumn="0"/>
-              <w:rPr>
-                <w:rFonts w:ascii="Arial" w:hAnsi="Arial" w:cs="Arial"/>
-                <w:sz w:val="22"/>
-                <w:szCs w:val="22"/>
-              </w:rPr>
             </w:pPr>
             <w:r>
-              <w:rPr>
-                <w:rFonts w:ascii="Arial" w:hAnsi="Arial" w:cs="Arial"/>
-                <w:sz w:val="22"/>
-                <w:szCs w:val="22"/>
-              </w:rPr>
               <w:t>Kod odabira pojedine knjige otvara se ekran na kojem su prikazani detalji knjige i cjelokupni opis knjige s pripadajućim ocjenama i komentarima ostalih korisnika.</w:t>
             </w:r>
           </w:p>
@@ -2872,21 +2408,7 @@
             <w:vAlign w:val="center"/>
           </w:tcPr>
           <w:p>
-            <w:pPr>
-              <w:rPr>
-                <w:rFonts w:ascii="Arial" w:hAnsi="Arial" w:cs="Arial"/>
-                <w:b w:val="0"/>
-                <w:bCs w:val="0"/>
-                <w:sz w:val="22"/>
-                <w:szCs w:val="22"/>
-              </w:rPr>
-            </w:pPr>
             <w:r>
-              <w:rPr>
-                <w:rFonts w:ascii="Arial" w:hAnsi="Arial" w:cs="Arial"/>
-                <w:sz w:val="22"/>
-                <w:szCs w:val="22"/>
-              </w:rPr>
               <w:t>F4</w:t>
             </w:r>
           </w:p>
@@ -2900,20 +2422,14 @@
             <w:pPr>
               <w:cnfStyle w:val="000000100000" w:firstRow="0" w:lastRow="0" w:firstColumn="0" w:lastColumn="0" w:oddVBand="0" w:evenVBand="0" w:oddHBand="1" w:evenHBand="0" w:firstRowFirstColumn="0" w:firstRowLastColumn="0" w:lastRowFirstColumn="0" w:lastRowLastColumn="0"/>
               <w:rPr>
-                <w:rFonts w:ascii="Arial" w:hAnsi="Arial" w:cs="Arial"/>
                 <w:b/>
                 <w:bCs/>
-                <w:sz w:val="22"/>
-                <w:szCs w:val="22"/>
               </w:rPr>
             </w:pPr>
             <w:r>
               <w:rPr>
-                <w:rFonts w:ascii="Arial" w:hAnsi="Arial" w:cs="Arial"/>
                 <w:b/>
                 <w:bCs/>
-                <w:sz w:val="22"/>
-                <w:szCs w:val="22"/>
               </w:rPr>
               <w:t>Uređivanje profila korisnika</w:t>
             </w:r>
@@ -2927,18 +2443,8 @@
           <w:p>
             <w:pPr>
               <w:cnfStyle w:val="000000100000" w:firstRow="0" w:lastRow="0" w:firstColumn="0" w:lastColumn="0" w:oddVBand="0" w:evenVBand="0" w:oddHBand="1" w:evenHBand="0" w:firstRowFirstColumn="0" w:firstRowLastColumn="0" w:lastRowFirstColumn="0" w:lastRowLastColumn="0"/>
-              <w:rPr>
-                <w:rFonts w:ascii="Arial" w:hAnsi="Arial" w:cs="Arial"/>
-                <w:sz w:val="22"/>
-                <w:szCs w:val="22"/>
-              </w:rPr>
             </w:pPr>
             <w:r>
-              <w:rPr>
-                <w:rFonts w:ascii="Arial" w:hAnsi="Arial" w:cs="Arial"/>
-                <w:sz w:val="22"/>
-                <w:szCs w:val="22"/>
-              </w:rPr>
               <w:t xml:space="preserve">Korisnik ima opciju uređivanja svojeg profila u aplikaciji. </w:t>
             </w:r>
           </w:p>
@@ -2952,19 +2458,7 @@
             <w:vAlign w:val="center"/>
           </w:tcPr>
           <w:p>
-            <w:pPr>
-              <w:rPr>
-                <w:rFonts w:ascii="Arial" w:hAnsi="Arial" w:cs="Arial"/>
-                <w:sz w:val="22"/>
-                <w:szCs w:val="22"/>
-              </w:rPr>
-            </w:pPr>
             <w:r>
-              <w:rPr>
-                <w:rFonts w:ascii="Arial" w:hAnsi="Arial" w:cs="Arial"/>
-                <w:sz w:val="22"/>
-                <w:szCs w:val="22"/>
-              </w:rPr>
               <w:t>F4.1</w:t>
             </w:r>
           </w:p>
@@ -2977,18 +2471,8 @@
           <w:p>
             <w:pPr>
               <w:cnfStyle w:val="000000000000" w:firstRow="0" w:lastRow="0" w:firstColumn="0" w:lastColumn="0" w:oddVBand="0" w:evenVBand="0" w:oddHBand="0" w:evenHBand="0" w:firstRowFirstColumn="0" w:firstRowLastColumn="0" w:lastRowFirstColumn="0" w:lastRowLastColumn="0"/>
-              <w:rPr>
-                <w:rFonts w:ascii="Arial" w:hAnsi="Arial" w:cs="Arial"/>
-                <w:sz w:val="22"/>
-                <w:szCs w:val="22"/>
-              </w:rPr>
             </w:pPr>
             <w:r>
-              <w:rPr>
-                <w:rFonts w:ascii="Arial" w:hAnsi="Arial" w:cs="Arial"/>
-                <w:sz w:val="22"/>
-                <w:szCs w:val="22"/>
-              </w:rPr>
               <w:t xml:space="preserve">Mogućnost ažuriranja podataka </w:t>
             </w:r>
           </w:p>
@@ -3001,18 +2485,8 @@
           <w:p>
             <w:pPr>
               <w:cnfStyle w:val="000000000000" w:firstRow="0" w:lastRow="0" w:firstColumn="0" w:lastColumn="0" w:oddVBand="0" w:evenVBand="0" w:oddHBand="0" w:evenHBand="0" w:firstRowFirstColumn="0" w:firstRowLastColumn="0" w:lastRowFirstColumn="0" w:lastRowLastColumn="0"/>
-              <w:rPr>
-                <w:rFonts w:ascii="Arial" w:hAnsi="Arial" w:cs="Arial"/>
-                <w:sz w:val="22"/>
-                <w:szCs w:val="22"/>
-              </w:rPr>
             </w:pPr>
             <w:r>
-              <w:rPr>
-                <w:rFonts w:ascii="Arial" w:hAnsi="Arial" w:cs="Arial"/>
-                <w:sz w:val="22"/>
-                <w:szCs w:val="22"/>
-              </w:rPr>
               <w:t>Aplikacija omogućuje korisniku da promijeni svoje vlastite podatke, dopuni ih ili promijeni lozinku.</w:t>
             </w:r>
           </w:p>
@@ -3029,19 +2503,7 @@
             <w:vAlign w:val="center"/>
           </w:tcPr>
           <w:p>
-            <w:pPr>
-              <w:rPr>
-                <w:rFonts w:ascii="Arial" w:hAnsi="Arial" w:cs="Arial"/>
-                <w:sz w:val="22"/>
-                <w:szCs w:val="22"/>
-              </w:rPr>
-            </w:pPr>
             <w:r>
-              <w:rPr>
-                <w:rFonts w:ascii="Arial" w:hAnsi="Arial" w:cs="Arial"/>
-                <w:sz w:val="22"/>
-                <w:szCs w:val="22"/>
-              </w:rPr>
               <w:t>F4.2</w:t>
             </w:r>
           </w:p>
@@ -3054,18 +2516,8 @@
           <w:p>
             <w:pPr>
               <w:cnfStyle w:val="000000100000" w:firstRow="0" w:lastRow="0" w:firstColumn="0" w:lastColumn="0" w:oddVBand="0" w:evenVBand="0" w:oddHBand="1" w:evenHBand="0" w:firstRowFirstColumn="0" w:firstRowLastColumn="0" w:lastRowFirstColumn="0" w:lastRowLastColumn="0"/>
-              <w:rPr>
-                <w:rFonts w:ascii="Arial" w:hAnsi="Arial" w:cs="Arial"/>
-                <w:sz w:val="22"/>
-                <w:szCs w:val="22"/>
-              </w:rPr>
             </w:pPr>
             <w:r>
-              <w:rPr>
-                <w:rFonts w:ascii="Arial" w:hAnsi="Arial" w:cs="Arial"/>
-                <w:sz w:val="22"/>
-                <w:szCs w:val="22"/>
-              </w:rPr>
               <w:t>Uređivanje interesa korisnika</w:t>
             </w:r>
           </w:p>
@@ -3078,18 +2530,8 @@
           <w:p>
             <w:pPr>
               <w:cnfStyle w:val="000000100000" w:firstRow="0" w:lastRow="0" w:firstColumn="0" w:lastColumn="0" w:oddVBand="0" w:evenVBand="0" w:oddHBand="1" w:evenHBand="0" w:firstRowFirstColumn="0" w:firstRowLastColumn="0" w:lastRowFirstColumn="0" w:lastRowLastColumn="0"/>
-              <w:rPr>
-                <w:rFonts w:ascii="Arial" w:hAnsi="Arial" w:cs="Arial"/>
-                <w:sz w:val="22"/>
-                <w:szCs w:val="22"/>
-              </w:rPr>
             </w:pPr>
             <w:r>
-              <w:rPr>
-                <w:rFonts w:ascii="Arial" w:hAnsi="Arial" w:cs="Arial"/>
-                <w:sz w:val="22"/>
-                <w:szCs w:val="22"/>
-              </w:rPr>
               <w:t>Ovdje korisnik ima mogućnost mijenjanja interesa koje je postavio kod registracije i odabire žanrove koji ga trenutno zanimaju.</w:t>
             </w:r>
           </w:p>
@@ -3103,21 +2545,7 @@
             <w:vAlign w:val="center"/>
           </w:tcPr>
           <w:p>
-            <w:pPr>
-              <w:rPr>
-                <w:rFonts w:ascii="Arial" w:hAnsi="Arial" w:cs="Arial"/>
-                <w:b w:val="0"/>
-                <w:bCs w:val="0"/>
-                <w:sz w:val="22"/>
-                <w:szCs w:val="22"/>
-              </w:rPr>
-            </w:pPr>
             <w:r>
-              <w:rPr>
-                <w:rFonts w:ascii="Arial" w:hAnsi="Arial" w:cs="Arial"/>
-                <w:sz w:val="22"/>
-                <w:szCs w:val="22"/>
-              </w:rPr>
               <w:t>F5</w:t>
             </w:r>
           </w:p>
@@ -3131,34 +2559,16 @@
             <w:pPr>
               <w:cnfStyle w:val="000000000000" w:firstRow="0" w:lastRow="0" w:firstColumn="0" w:lastColumn="0" w:oddVBand="0" w:evenVBand="0" w:oddHBand="0" w:evenHBand="0" w:firstRowFirstColumn="0" w:firstRowLastColumn="0" w:lastRowFirstColumn="0" w:lastRowLastColumn="0"/>
               <w:rPr>
-                <w:rFonts w:ascii="Arial" w:hAnsi="Arial" w:cs="Arial"/>
                 <w:b/>
                 <w:bCs/>
-                <w:sz w:val="22"/>
-                <w:szCs w:val="22"/>
               </w:rPr>
             </w:pPr>
-            <w:proofErr w:type="spellStart"/>
             <w:r>
               <w:rPr>
-                <w:rFonts w:ascii="Arial" w:hAnsi="Arial" w:cs="Arial"/>
                 <w:b/>
                 <w:bCs/>
-                <w:sz w:val="22"/>
-                <w:szCs w:val="22"/>
               </w:rPr>
-              <w:t>Igrifikacija</w:t>
-            </w:r>
-            <w:proofErr w:type="spellEnd"/>
-            <w:r>
-              <w:rPr>
-                <w:rFonts w:ascii="Arial" w:hAnsi="Arial" w:cs="Arial"/>
-                <w:b/>
-                <w:bCs/>
-                <w:sz w:val="22"/>
-                <w:szCs w:val="22"/>
-              </w:rPr>
-              <w:t xml:space="preserve"> (dodjeljivanje znački)</w:t>
+              <w:t>Igrifikacija (dodjeljivanje znački)</w:t>
             </w:r>
           </w:p>
         </w:tc>
@@ -3170,18 +2580,8 @@
           <w:p>
             <w:pPr>
               <w:cnfStyle w:val="000000000000" w:firstRow="0" w:lastRow="0" w:firstColumn="0" w:lastColumn="0" w:oddVBand="0" w:evenVBand="0" w:oddHBand="0" w:evenHBand="0" w:firstRowFirstColumn="0" w:firstRowLastColumn="0" w:lastRowFirstColumn="0" w:lastRowLastColumn="0"/>
-              <w:rPr>
-                <w:rFonts w:ascii="Arial" w:hAnsi="Arial" w:cs="Arial"/>
-                <w:sz w:val="22"/>
-                <w:szCs w:val="22"/>
-              </w:rPr>
             </w:pPr>
             <w:r>
-              <w:rPr>
-                <w:rFonts w:ascii="Arial" w:hAnsi="Arial" w:cs="Arial"/>
-                <w:sz w:val="22"/>
-                <w:szCs w:val="22"/>
-              </w:rPr>
               <w:t xml:space="preserve">Kod postignutog određenog cilja, korisnik dobiva pripadajuću značku. </w:t>
             </w:r>
           </w:p>
@@ -3198,19 +2598,7 @@
             <w:vAlign w:val="center"/>
           </w:tcPr>
           <w:p>
-            <w:pPr>
-              <w:rPr>
-                <w:rFonts w:ascii="Arial" w:hAnsi="Arial" w:cs="Arial"/>
-                <w:sz w:val="22"/>
-                <w:szCs w:val="22"/>
-              </w:rPr>
-            </w:pPr>
             <w:r>
-              <w:rPr>
-                <w:rFonts w:ascii="Arial" w:hAnsi="Arial" w:cs="Arial"/>
-                <w:sz w:val="22"/>
-                <w:szCs w:val="22"/>
-              </w:rPr>
               <w:t>F5.1.</w:t>
             </w:r>
           </w:p>
@@ -3223,18 +2611,8 @@
           <w:p>
             <w:pPr>
               <w:cnfStyle w:val="000000100000" w:firstRow="0" w:lastRow="0" w:firstColumn="0" w:lastColumn="0" w:oddVBand="0" w:evenVBand="0" w:oddHBand="1" w:evenHBand="0" w:firstRowFirstColumn="0" w:firstRowLastColumn="0" w:lastRowFirstColumn="0" w:lastRowLastColumn="0"/>
-              <w:rPr>
-                <w:rFonts w:ascii="Arial" w:hAnsi="Arial" w:cs="Arial"/>
-                <w:sz w:val="22"/>
-                <w:szCs w:val="22"/>
-              </w:rPr>
             </w:pPr>
             <w:r>
-              <w:rPr>
-                <w:rFonts w:ascii="Arial" w:hAnsi="Arial" w:cs="Arial"/>
-                <w:sz w:val="22"/>
-                <w:szCs w:val="22"/>
-              </w:rPr>
               <w:t>Značke za broj pročitanih knjiga</w:t>
             </w:r>
           </w:p>
@@ -3247,18 +2625,8 @@
           <w:p>
             <w:pPr>
               <w:cnfStyle w:val="000000100000" w:firstRow="0" w:lastRow="0" w:firstColumn="0" w:lastColumn="0" w:oddVBand="0" w:evenVBand="0" w:oddHBand="1" w:evenHBand="0" w:firstRowFirstColumn="0" w:firstRowLastColumn="0" w:lastRowFirstColumn="0" w:lastRowLastColumn="0"/>
-              <w:rPr>
-                <w:rFonts w:ascii="Arial" w:hAnsi="Arial" w:cs="Arial"/>
-                <w:sz w:val="22"/>
-                <w:szCs w:val="22"/>
-              </w:rPr>
             </w:pPr>
             <w:r>
-              <w:rPr>
-                <w:rFonts w:ascii="Arial" w:hAnsi="Arial" w:cs="Arial"/>
-                <w:sz w:val="22"/>
-                <w:szCs w:val="22"/>
-              </w:rPr>
               <w:t>Korisnik dobiva novu značku za 5, 15, 30, 50 i 100 pročitanih knjiga.</w:t>
             </w:r>
           </w:p>
@@ -3272,19 +2640,7 @@
             <w:vAlign w:val="center"/>
           </w:tcPr>
           <w:p>
-            <w:pPr>
-              <w:rPr>
-                <w:rFonts w:ascii="Arial" w:hAnsi="Arial" w:cs="Arial"/>
-                <w:sz w:val="22"/>
-                <w:szCs w:val="22"/>
-              </w:rPr>
-            </w:pPr>
             <w:r>
-              <w:rPr>
-                <w:rFonts w:ascii="Arial" w:hAnsi="Arial" w:cs="Arial"/>
-                <w:sz w:val="22"/>
-                <w:szCs w:val="22"/>
-              </w:rPr>
               <w:t>F5.3</w:t>
             </w:r>
           </w:p>
@@ -3297,18 +2653,8 @@
           <w:p>
             <w:pPr>
               <w:cnfStyle w:val="000000000000" w:firstRow="0" w:lastRow="0" w:firstColumn="0" w:lastColumn="0" w:oddVBand="0" w:evenVBand="0" w:oddHBand="0" w:evenHBand="0" w:firstRowFirstColumn="0" w:firstRowLastColumn="0" w:lastRowFirstColumn="0" w:lastRowLastColumn="0"/>
-              <w:rPr>
-                <w:rFonts w:ascii="Arial" w:hAnsi="Arial" w:cs="Arial"/>
-                <w:sz w:val="22"/>
-                <w:szCs w:val="22"/>
-              </w:rPr>
             </w:pPr>
             <w:r>
-              <w:rPr>
-                <w:rFonts w:ascii="Arial" w:hAnsi="Arial" w:cs="Arial"/>
-                <w:sz w:val="22"/>
-                <w:szCs w:val="22"/>
-              </w:rPr>
               <w:t>Značke za ostavljanje ocjena i povratnih informacija</w:t>
             </w:r>
           </w:p>
@@ -3321,18 +2667,8 @@
           <w:p>
             <w:pPr>
               <w:cnfStyle w:val="000000000000" w:firstRow="0" w:lastRow="0" w:firstColumn="0" w:lastColumn="0" w:oddVBand="0" w:evenVBand="0" w:oddHBand="0" w:evenHBand="0" w:firstRowFirstColumn="0" w:firstRowLastColumn="0" w:lastRowFirstColumn="0" w:lastRowLastColumn="0"/>
-              <w:rPr>
-                <w:rFonts w:ascii="Arial" w:hAnsi="Arial" w:cs="Arial"/>
-                <w:sz w:val="22"/>
-                <w:szCs w:val="22"/>
-              </w:rPr>
             </w:pPr>
             <w:r>
-              <w:rPr>
-                <w:rFonts w:ascii="Arial" w:hAnsi="Arial" w:cs="Arial"/>
-                <w:sz w:val="22"/>
-                <w:szCs w:val="22"/>
-              </w:rPr>
               <w:t>Korisnik dobiva novu značku za prvu ostavljenu ocjenu i komentar i nakon toga za 25, 50 i 100 ostavljenih ocjena i komentara.</w:t>
             </w:r>
           </w:p>
@@ -3349,21 +2685,7 @@
             <w:vAlign w:val="center"/>
           </w:tcPr>
           <w:p>
-            <w:pPr>
-              <w:rPr>
-                <w:rFonts w:ascii="Arial" w:hAnsi="Arial" w:cs="Arial"/>
-                <w:b w:val="0"/>
-                <w:bCs w:val="0"/>
-                <w:sz w:val="22"/>
-                <w:szCs w:val="22"/>
-              </w:rPr>
-            </w:pPr>
             <w:r>
-              <w:rPr>
-                <w:rFonts w:ascii="Arial" w:hAnsi="Arial" w:cs="Arial"/>
-                <w:sz w:val="22"/>
-                <w:szCs w:val="22"/>
-              </w:rPr>
               <w:t>F6</w:t>
             </w:r>
           </w:p>
@@ -3377,20 +2699,14 @@
             <w:pPr>
               <w:cnfStyle w:val="000000100000" w:firstRow="0" w:lastRow="0" w:firstColumn="0" w:lastColumn="0" w:oddVBand="0" w:evenVBand="0" w:oddHBand="1" w:evenHBand="0" w:firstRowFirstColumn="0" w:firstRowLastColumn="0" w:lastRowFirstColumn="0" w:lastRowLastColumn="0"/>
               <w:rPr>
-                <w:rFonts w:ascii="Arial" w:hAnsi="Arial" w:cs="Arial"/>
                 <w:b/>
                 <w:bCs/>
-                <w:sz w:val="22"/>
-                <w:szCs w:val="22"/>
               </w:rPr>
             </w:pPr>
             <w:r>
               <w:rPr>
-                <w:rFonts w:ascii="Arial" w:hAnsi="Arial" w:cs="Arial"/>
                 <w:b/>
                 <w:bCs/>
-                <w:sz w:val="22"/>
-                <w:szCs w:val="22"/>
               </w:rPr>
               <w:t>Davanje ocjene i povratne informacije o knjizi</w:t>
             </w:r>
@@ -3404,28 +2720,9 @@
           <w:p>
             <w:pPr>
               <w:cnfStyle w:val="000000100000" w:firstRow="0" w:lastRow="0" w:firstColumn="0" w:lastColumn="0" w:oddVBand="0" w:evenVBand="0" w:oddHBand="1" w:evenHBand="0" w:firstRowFirstColumn="0" w:firstRowLastColumn="0" w:lastRowFirstColumn="0" w:lastRowLastColumn="0"/>
-              <w:rPr>
-                <w:rFonts w:ascii="Arial" w:hAnsi="Arial" w:cs="Arial"/>
-                <w:sz w:val="22"/>
-                <w:szCs w:val="22"/>
-              </w:rPr>
             </w:pPr>
             <w:r>
-              <w:rPr>
-                <w:rFonts w:ascii="Arial" w:hAnsi="Arial" w:cs="Arial"/>
-                <w:sz w:val="22"/>
-                <w:szCs w:val="22"/>
-              </w:rPr>
-              <w:t xml:space="preserve">Za svaku pročitanu knjigu korisnik može dati ocjenu i ostaviti povratne informacije kako bi </w:t>
-            </w:r>
-            <w:r>
-              <w:rPr>
-                <w:rFonts w:ascii="Arial" w:hAnsi="Arial" w:cs="Arial"/>
-                <w:sz w:val="22"/>
-                <w:szCs w:val="22"/>
-              </w:rPr>
-              <w:lastRenderedPageBreak/>
-              <w:t>drugi korisnici mogli vidjeti komentare na pojedine knjige.</w:t>
+              <w:t>Za svaku pročitanu knjigu korisnik može dati ocjenu i ostaviti povratne informacije kako bi drugi korisnici mogli vidjeti komentare na pojedine knjige.</w:t>
             </w:r>
           </w:p>
         </w:tc>
@@ -3438,22 +2735,7 @@
             <w:vAlign w:val="center"/>
           </w:tcPr>
           <w:p>
-            <w:pPr>
-              <w:rPr>
-                <w:rFonts w:ascii="Arial" w:hAnsi="Arial" w:cs="Arial"/>
-                <w:b w:val="0"/>
-                <w:bCs w:val="0"/>
-                <w:sz w:val="22"/>
-                <w:szCs w:val="22"/>
-              </w:rPr>
-            </w:pPr>
             <w:r>
-              <w:rPr>
-                <w:rFonts w:ascii="Arial" w:hAnsi="Arial" w:cs="Arial"/>
-                <w:sz w:val="22"/>
-                <w:szCs w:val="22"/>
-              </w:rPr>
-              <w:lastRenderedPageBreak/>
               <w:t>F7</w:t>
             </w:r>
           </w:p>
@@ -3467,20 +2749,14 @@
             <w:pPr>
               <w:cnfStyle w:val="000000000000" w:firstRow="0" w:lastRow="0" w:firstColumn="0" w:lastColumn="0" w:oddVBand="0" w:evenVBand="0" w:oddHBand="0" w:evenHBand="0" w:firstRowFirstColumn="0" w:firstRowLastColumn="0" w:lastRowFirstColumn="0" w:lastRowLastColumn="0"/>
               <w:rPr>
-                <w:rFonts w:ascii="Arial" w:hAnsi="Arial" w:cs="Arial"/>
                 <w:b/>
                 <w:bCs/>
-                <w:sz w:val="22"/>
-                <w:szCs w:val="22"/>
               </w:rPr>
             </w:pPr>
             <w:r>
               <w:rPr>
-                <w:rFonts w:ascii="Arial" w:hAnsi="Arial" w:cs="Arial"/>
                 <w:b/>
                 <w:bCs/>
-                <w:sz w:val="22"/>
-                <w:szCs w:val="22"/>
               </w:rPr>
               <w:t>Dodavanje nove knjige</w:t>
             </w:r>
@@ -3494,18 +2770,8 @@
           <w:p>
             <w:pPr>
               <w:cnfStyle w:val="000000000000" w:firstRow="0" w:lastRow="0" w:firstColumn="0" w:lastColumn="0" w:oddVBand="0" w:evenVBand="0" w:oddHBand="0" w:evenHBand="0" w:firstRowFirstColumn="0" w:firstRowLastColumn="0" w:lastRowFirstColumn="0" w:lastRowLastColumn="0"/>
-              <w:rPr>
-                <w:rFonts w:ascii="Arial" w:hAnsi="Arial" w:cs="Arial"/>
-                <w:sz w:val="22"/>
-                <w:szCs w:val="22"/>
-              </w:rPr>
             </w:pPr>
             <w:r>
-              <w:rPr>
-                <w:rFonts w:ascii="Arial" w:hAnsi="Arial" w:cs="Arial"/>
-                <w:sz w:val="22"/>
-                <w:szCs w:val="22"/>
-              </w:rPr>
               <w:t xml:space="preserve">Korisnik ima mogućnost dodavanja nove knjige u sustav. Potrebno je upisati sve informacije o knjizi koje se traže kako bi se knjiga mogla prikazati na popisu knjiga. </w:t>
             </w:r>
           </w:p>
@@ -3522,21 +2788,7 @@
             <w:vAlign w:val="center"/>
           </w:tcPr>
           <w:p>
-            <w:pPr>
-              <w:rPr>
-                <w:rFonts w:ascii="Arial" w:hAnsi="Arial" w:cs="Arial"/>
-                <w:b w:val="0"/>
-                <w:bCs w:val="0"/>
-                <w:sz w:val="22"/>
-                <w:szCs w:val="22"/>
-              </w:rPr>
-            </w:pPr>
             <w:r>
-              <w:rPr>
-                <w:rFonts w:ascii="Arial" w:hAnsi="Arial" w:cs="Arial"/>
-                <w:sz w:val="22"/>
-                <w:szCs w:val="22"/>
-              </w:rPr>
               <w:t>F8</w:t>
             </w:r>
           </w:p>
@@ -3550,20 +2802,14 @@
             <w:pPr>
               <w:cnfStyle w:val="000000100000" w:firstRow="0" w:lastRow="0" w:firstColumn="0" w:lastColumn="0" w:oddVBand="0" w:evenVBand="0" w:oddHBand="1" w:evenHBand="0" w:firstRowFirstColumn="0" w:firstRowLastColumn="0" w:lastRowFirstColumn="0" w:lastRowLastColumn="0"/>
               <w:rPr>
-                <w:rFonts w:ascii="Arial" w:hAnsi="Arial" w:cs="Arial"/>
                 <w:b/>
                 <w:bCs/>
-                <w:sz w:val="22"/>
-                <w:szCs w:val="22"/>
               </w:rPr>
             </w:pPr>
             <w:r>
               <w:rPr>
-                <w:rFonts w:ascii="Arial" w:hAnsi="Arial" w:cs="Arial"/>
                 <w:b/>
                 <w:bCs/>
-                <w:sz w:val="22"/>
-                <w:szCs w:val="22"/>
               </w:rPr>
               <w:t>Statistika</w:t>
             </w:r>
@@ -3577,18 +2823,8 @@
           <w:p>
             <w:pPr>
               <w:cnfStyle w:val="000000100000" w:firstRow="0" w:lastRow="0" w:firstColumn="0" w:lastColumn="0" w:oddVBand="0" w:evenVBand="0" w:oddHBand="1" w:evenHBand="0" w:firstRowFirstColumn="0" w:firstRowLastColumn="0" w:lastRowFirstColumn="0" w:lastRowLastColumn="0"/>
-              <w:rPr>
-                <w:rFonts w:ascii="Arial" w:hAnsi="Arial" w:cs="Arial"/>
-                <w:sz w:val="22"/>
-                <w:szCs w:val="22"/>
-              </w:rPr>
             </w:pPr>
             <w:r>
-              <w:rPr>
-                <w:rFonts w:ascii="Arial" w:hAnsi="Arial" w:cs="Arial"/>
-                <w:sz w:val="22"/>
-                <w:szCs w:val="22"/>
-              </w:rPr>
               <w:t>Na svojem profilu korisnik ima uvid u svoju aktivnost.</w:t>
             </w:r>
           </w:p>
@@ -3602,19 +2838,7 @@
             <w:vAlign w:val="center"/>
           </w:tcPr>
           <w:p>
-            <w:pPr>
-              <w:rPr>
-                <w:rFonts w:ascii="Arial" w:hAnsi="Arial" w:cs="Arial"/>
-                <w:sz w:val="22"/>
-                <w:szCs w:val="22"/>
-              </w:rPr>
-            </w:pPr>
             <w:r>
-              <w:rPr>
-                <w:rFonts w:ascii="Arial" w:hAnsi="Arial" w:cs="Arial"/>
-                <w:sz w:val="22"/>
-                <w:szCs w:val="22"/>
-              </w:rPr>
               <w:t>F8.1</w:t>
             </w:r>
           </w:p>
@@ -3627,18 +2851,8 @@
           <w:p>
             <w:pPr>
               <w:cnfStyle w:val="000000000000" w:firstRow="0" w:lastRow="0" w:firstColumn="0" w:lastColumn="0" w:oddVBand="0" w:evenVBand="0" w:oddHBand="0" w:evenHBand="0" w:firstRowFirstColumn="0" w:firstRowLastColumn="0" w:lastRowFirstColumn="0" w:lastRowLastColumn="0"/>
-              <w:rPr>
-                <w:rFonts w:ascii="Arial" w:hAnsi="Arial" w:cs="Arial"/>
-                <w:sz w:val="22"/>
-                <w:szCs w:val="22"/>
-              </w:rPr>
             </w:pPr>
             <w:r>
-              <w:rPr>
-                <w:rFonts w:ascii="Arial" w:hAnsi="Arial" w:cs="Arial"/>
-                <w:sz w:val="22"/>
-                <w:szCs w:val="22"/>
-              </w:rPr>
               <w:t xml:space="preserve">Broj pročitanih knjiga </w:t>
             </w:r>
           </w:p>
@@ -3651,18 +2865,8 @@
           <w:p>
             <w:pPr>
               <w:cnfStyle w:val="000000000000" w:firstRow="0" w:lastRow="0" w:firstColumn="0" w:lastColumn="0" w:oddVBand="0" w:evenVBand="0" w:oddHBand="0" w:evenHBand="0" w:firstRowFirstColumn="0" w:firstRowLastColumn="0" w:lastRowFirstColumn="0" w:lastRowLastColumn="0"/>
-              <w:rPr>
-                <w:rFonts w:ascii="Arial" w:hAnsi="Arial" w:cs="Arial"/>
-                <w:sz w:val="22"/>
-                <w:szCs w:val="22"/>
-              </w:rPr>
             </w:pPr>
             <w:r>
-              <w:rPr>
-                <w:rFonts w:ascii="Arial" w:hAnsi="Arial" w:cs="Arial"/>
-                <w:sz w:val="22"/>
-                <w:szCs w:val="22"/>
-              </w:rPr>
               <w:t>Korisnik može vidjeti ukupan broj knjiga koje je pročitao uz korištenje aplikacije</w:t>
             </w:r>
           </w:p>
@@ -3679,19 +2883,8 @@
             <w:vAlign w:val="center"/>
           </w:tcPr>
           <w:p>
-            <w:pPr>
-              <w:rPr>
-                <w:rFonts w:ascii="Arial" w:hAnsi="Arial" w:cs="Arial"/>
-                <w:sz w:val="22"/>
-                <w:szCs w:val="22"/>
-              </w:rPr>
-            </w:pPr>
             <w:r>
-              <w:rPr>
-                <w:rFonts w:ascii="Arial" w:hAnsi="Arial" w:cs="Arial"/>
-                <w:sz w:val="22"/>
-                <w:szCs w:val="22"/>
-              </w:rPr>
+              <w:lastRenderedPageBreak/>
               <w:t>F8.2</w:t>
             </w:r>
           </w:p>
@@ -3704,18 +2897,8 @@
           <w:p>
             <w:pPr>
               <w:cnfStyle w:val="000000100000" w:firstRow="0" w:lastRow="0" w:firstColumn="0" w:lastColumn="0" w:oddVBand="0" w:evenVBand="0" w:oddHBand="1" w:evenHBand="0" w:firstRowFirstColumn="0" w:firstRowLastColumn="0" w:lastRowFirstColumn="0" w:lastRowLastColumn="0"/>
-              <w:rPr>
-                <w:rFonts w:ascii="Arial" w:hAnsi="Arial" w:cs="Arial"/>
-                <w:sz w:val="22"/>
-                <w:szCs w:val="22"/>
-              </w:rPr>
             </w:pPr>
             <w:r>
-              <w:rPr>
-                <w:rFonts w:ascii="Arial" w:hAnsi="Arial" w:cs="Arial"/>
-                <w:sz w:val="22"/>
-                <w:szCs w:val="22"/>
-              </w:rPr>
               <w:t>Uvid u detalje pročitane knjige</w:t>
             </w:r>
           </w:p>
@@ -3728,18 +2911,8 @@
           <w:p>
             <w:pPr>
               <w:cnfStyle w:val="000000100000" w:firstRow="0" w:lastRow="0" w:firstColumn="0" w:lastColumn="0" w:oddVBand="0" w:evenVBand="0" w:oddHBand="1" w:evenHBand="0" w:firstRowFirstColumn="0" w:firstRowLastColumn="0" w:lastRowFirstColumn="0" w:lastRowLastColumn="0"/>
-              <w:rPr>
-                <w:rFonts w:ascii="Arial" w:hAnsi="Arial" w:cs="Arial"/>
-                <w:sz w:val="22"/>
-                <w:szCs w:val="22"/>
-              </w:rPr>
             </w:pPr>
             <w:r>
-              <w:rPr>
-                <w:rFonts w:ascii="Arial" w:hAnsi="Arial" w:cs="Arial"/>
-                <w:sz w:val="22"/>
-                <w:szCs w:val="22"/>
-              </w:rPr>
               <w:t>Korisnik može za svaku knjigu vidjeti detalje o čitanju kao što su početak i završetak čitanja.</w:t>
             </w:r>
           </w:p>
@@ -3753,19 +2926,7 @@
             <w:vAlign w:val="center"/>
           </w:tcPr>
           <w:p>
-            <w:pPr>
-              <w:rPr>
-                <w:rFonts w:ascii="Arial" w:hAnsi="Arial" w:cs="Arial"/>
-                <w:sz w:val="22"/>
-                <w:szCs w:val="22"/>
-              </w:rPr>
-            </w:pPr>
             <w:r>
-              <w:rPr>
-                <w:rFonts w:ascii="Arial" w:hAnsi="Arial" w:cs="Arial"/>
-                <w:sz w:val="22"/>
-                <w:szCs w:val="22"/>
-              </w:rPr>
               <w:t>F8.2.1</w:t>
             </w:r>
           </w:p>
@@ -3778,18 +2939,8 @@
           <w:p>
             <w:pPr>
               <w:cnfStyle w:val="000000000000" w:firstRow="0" w:lastRow="0" w:firstColumn="0" w:lastColumn="0" w:oddVBand="0" w:evenVBand="0" w:oddHBand="0" w:evenHBand="0" w:firstRowFirstColumn="0" w:firstRowLastColumn="0" w:lastRowFirstColumn="0" w:lastRowLastColumn="0"/>
-              <w:rPr>
-                <w:rFonts w:ascii="Arial" w:hAnsi="Arial" w:cs="Arial"/>
-                <w:sz w:val="22"/>
-                <w:szCs w:val="22"/>
-              </w:rPr>
             </w:pPr>
             <w:r>
-              <w:rPr>
-                <w:rFonts w:ascii="Arial" w:hAnsi="Arial" w:cs="Arial"/>
-                <w:sz w:val="22"/>
-                <w:szCs w:val="22"/>
-              </w:rPr>
               <w:t>Mogućnost unosa vremena kada je korisnik počeo čitati knjigu i kada je završio s čitanjem</w:t>
             </w:r>
           </w:p>
@@ -3802,18 +2953,8 @@
           <w:p>
             <w:pPr>
               <w:cnfStyle w:val="000000000000" w:firstRow="0" w:lastRow="0" w:firstColumn="0" w:lastColumn="0" w:oddVBand="0" w:evenVBand="0" w:oddHBand="0" w:evenHBand="0" w:firstRowFirstColumn="0" w:firstRowLastColumn="0" w:lastRowFirstColumn="0" w:lastRowLastColumn="0"/>
-              <w:rPr>
-                <w:rFonts w:ascii="Arial" w:hAnsi="Arial" w:cs="Arial"/>
-                <w:sz w:val="22"/>
-                <w:szCs w:val="22"/>
-              </w:rPr>
             </w:pPr>
             <w:r>
-              <w:rPr>
-                <w:rFonts w:ascii="Arial" w:hAnsi="Arial" w:cs="Arial"/>
-                <w:sz w:val="22"/>
-                <w:szCs w:val="22"/>
-              </w:rPr>
               <w:t>Kod odabira određene knjige, korisnik može postaviti vrijeme početka i završetka čitanja knjige.</w:t>
             </w:r>
           </w:p>
@@ -3830,19 +2971,7 @@
             <w:vAlign w:val="center"/>
           </w:tcPr>
           <w:p>
-            <w:pPr>
-              <w:rPr>
-                <w:rFonts w:ascii="Arial" w:hAnsi="Arial" w:cs="Arial"/>
-                <w:sz w:val="22"/>
-                <w:szCs w:val="22"/>
-              </w:rPr>
-            </w:pPr>
             <w:r>
-              <w:rPr>
-                <w:rFonts w:ascii="Arial" w:hAnsi="Arial" w:cs="Arial"/>
-                <w:sz w:val="22"/>
-                <w:szCs w:val="22"/>
-              </w:rPr>
               <w:t>F8.3</w:t>
             </w:r>
           </w:p>
@@ -3855,18 +2984,8 @@
           <w:p>
             <w:pPr>
               <w:cnfStyle w:val="000000100000" w:firstRow="0" w:lastRow="0" w:firstColumn="0" w:lastColumn="0" w:oddVBand="0" w:evenVBand="0" w:oddHBand="1" w:evenHBand="0" w:firstRowFirstColumn="0" w:firstRowLastColumn="0" w:lastRowFirstColumn="0" w:lastRowLastColumn="0"/>
-              <w:rPr>
-                <w:rFonts w:ascii="Arial" w:hAnsi="Arial" w:cs="Arial"/>
-                <w:sz w:val="22"/>
-                <w:szCs w:val="22"/>
-              </w:rPr>
             </w:pPr>
             <w:r>
-              <w:rPr>
-                <w:rFonts w:ascii="Arial" w:hAnsi="Arial" w:cs="Arial"/>
-                <w:sz w:val="22"/>
-                <w:szCs w:val="22"/>
-              </w:rPr>
               <w:t>Mogućnost filtriranja prema žanru, autoru ili godini izdavanja</w:t>
             </w:r>
           </w:p>
@@ -3879,18 +2998,8 @@
           <w:p>
             <w:pPr>
               <w:cnfStyle w:val="000000100000" w:firstRow="0" w:lastRow="0" w:firstColumn="0" w:lastColumn="0" w:oddVBand="0" w:evenVBand="0" w:oddHBand="1" w:evenHBand="0" w:firstRowFirstColumn="0" w:firstRowLastColumn="0" w:lastRowFirstColumn="0" w:lastRowLastColumn="0"/>
-              <w:rPr>
-                <w:rFonts w:ascii="Arial" w:hAnsi="Arial" w:cs="Arial"/>
-                <w:sz w:val="22"/>
-                <w:szCs w:val="22"/>
-              </w:rPr>
             </w:pPr>
             <w:r>
-              <w:rPr>
-                <w:rFonts w:ascii="Arial" w:hAnsi="Arial" w:cs="Arial"/>
-                <w:sz w:val="22"/>
-                <w:szCs w:val="22"/>
-              </w:rPr>
               <w:t>Korisnik može vidjeti statistiku svojeg čitanja prema nekoliko filtera. Tako se mogu ispisati knjige prema žanrovima koje je korisnik čitao, prema autorima ili prema godini izdavanja knjige.</w:t>
             </w:r>
           </w:p>
@@ -3900,7 +3009,7 @@
     <w:p/>
     <w:p>
       <w:pPr>
-        <w:spacing w:after="200" w:line="360" w:lineRule="auto"/>
+        <w:spacing w:after="200"/>
         <w:sectPr>
           <w:footerReference w:type="default" r:id="rId11"/>
           <w:pgSz w:w="11906" w:h="16838"/>
@@ -3988,47 +3097,25 @@
           </wp:anchor>
         </w:drawing>
       </w:r>
-      <w:proofErr w:type="spellStart"/>
       <w:r>
         <w:t>Wireframe</w:t>
       </w:r>
       <w:bookmarkEnd w:id="3"/>
-      <w:proofErr w:type="spellEnd"/>
-    </w:p>
-    <w:p>
-      <w:pPr>
-        <w:spacing w:line="360" w:lineRule="auto"/>
+    </w:p>
+    <w:p>
+      <w:pPr>
         <w:jc w:val="both"/>
       </w:pPr>
       <w:r>
         <w:lastRenderedPageBreak/>
-        <w:t xml:space="preserve">Kod otvaranja aplikacije </w:t>
-      </w:r>
-      <w:proofErr w:type="spellStart"/>
-      <w:r>
-        <w:t>myBook</w:t>
-      </w:r>
-      <w:proofErr w:type="spellEnd"/>
-      <w:r>
-        <w:t xml:space="preserve"> korisniku se otvara početni ekran na kojem može odabrati da li se želi prijaviti u aplikaciju s već postojećim računom ili se registrirati. Kod prijave je </w:t>
-      </w:r>
-      <w:bookmarkStart w:id="4" w:name="_GoBack"/>
-      <w:bookmarkEnd w:id="4"/>
-      <w:r>
-        <w:t xml:space="preserve">potrebno upisati tražene podatke nakon čega korisnik može koristiti aplikaciju. Ako je korisnik odabrao registraciju tada mora upisati sve tražene podatke kako bi mu se kreirao profil. Nakon upisanih podataka korisniku se prikazuje početna anketa na kojoj odabire svoje interese za knjige koje želi da mu se prikazuju u aplikaciji. Nakon uspješne registracije korisnik može normalno koristiti aplikaciju.  Naslovnica aplikacije sadrži popis knjiga prema interesima korisnika, a može se vrlo jednostavno prebaciti na drugi ekran na kojem su prikazane knjige koje korisnik trenutno čita. U dnu aplikacije prikazane su ikone koje predstavljaju izbornik aplikacije. Postoji pet ikona od kojih prva označuje početnu stranicu, zatim je moguće prikazati sve knjige koje su u bazi aplikacije, sljedeća je pretraga knjiga prema ključnim riječima, zatim dodavanje nove knjige u aplikaciju i prikaz profila korisnika. Kod pregleda svih knjiga moguće je uključiti razne filtere i pregledavati knjige prema žanru, prema autorima i prema godini izdavanja. Također se klikom na svaku knjigu prikazuju detalji knjige i moguće je knjigu dodati na popis knjiga koje se trenutno čitaju.  Na profilu korisnika se u vrhu ekrana prikazuju nove četiri ikone koje predstavljaju izbornik za profil korisnika. Najprije se prikažu podaci o korisniku koji se mogu mijenjati. Zatim korisnik ima mogućnost promjene svojih interesa za knjige, odnosno prikazuje mu se anketa koja se ispunjavala i prilikom registracije. Na sljedećoj stavki izbornika korisnik može vidjeti svoje osvojene značke u sustavu </w:t>
-      </w:r>
-      <w:proofErr w:type="spellStart"/>
-      <w:r>
-        <w:t>igrifikacije</w:t>
-      </w:r>
-      <w:proofErr w:type="spellEnd"/>
-      <w:r>
-        <w:t xml:space="preserve"> aplikacije. Na profilu korisnika još postoji statistika aktivnosti korisnika. Prikazuje se broj pročitanih knjiga i mogu se prikazati detalji svih knjiga koje je korisnik pročitao. Kod dodavanja nove knjige korisnik mora upisati sve informacije koje se traže kako bi ostali korisnici mogli dobiti potrebne informacije o knjizi.</w:t>
-      </w:r>
-    </w:p>
-    <w:p>
-      <w:pPr>
-        <w:spacing w:line="360" w:lineRule="auto"/>
+        <w:tab/>
+      </w:r>
+      <w:r>
+        <w:t>Kod otvaranja aplikacije myBook korisniku se otvara početni ekran na kojem može odabrati da li se želi prijaviti u aplikaciju s već postojećim računom ili se registrirati. Kod prijave je potrebno upisati tražene podatke nakon čega korisnik može koristiti aplikaciju. Ako je korisnik odabrao registraciju tada mora upisati sve tražene podatke kako bi mu se kreirao profil. Nakon upisanih podataka korisniku se prikazuje početna anketa na kojoj odabire svoje interese za knjige koje želi da mu se prikazuju u aplikaciji. Nakon uspješne registracije korisnik može normalno koristiti aplikaciju.  Naslovnica aplikacije sadrži popis knjiga prema interesima korisnika, a može se vrlo jednostavno prebaciti na drugi ekran na kojem su prikazane knjige koje korisnik trenutno čita. U dnu aplikacije prikazane su ikone koje predstavljaju izbornik aplikacije. Postoji pet ikona od kojih prva označuje početnu stranicu, zatim je moguće prikazati sve knjige koje su u bazi aplikacije, sljedeća je pretraga knjiga prema ključnim riječima, zatim dodavanje nove knjige u aplikaciju i prikaz profila korisnika. Kod pregleda svih knjiga moguće je uključiti razne filtere i pregledavati knjige prema žanru, prema autorima i prema godini izdavanja. Također se klikom na svaku knjigu prikazuju detalji knjige i moguće je knjigu dodati na popis knjiga koje se trenutno čitaju.  Na profilu korisnika se u vrhu ekrana prikazuju nove četiri ikone koje predstavljaju izbornik za profil korisnika. Najprije se prikažu podaci o korisniku koji se mogu mijenjati. Zatim korisnik ima mogućnost promjene svojih interesa za knjige, odnosno prikazuje mu se anketa koja se ispunjavala i prilikom registracije. Na sljedećoj stavki izbornika korisnik može vidjeti svoje osvojene značke u sustavu igrifikacije aplikacije. Na profilu korisnika još postoji statistika aktivnosti korisnika. Prikazuje se broj pročitanih knjiga i mogu se prikazati detalji svih knjiga koje je korisnik pročitao. Kod dodavanja nove knjige korisnik mora upisati sve informacije koje se traže kako bi ostali korisnici mogli dobiti potrebne informacije o knjizi.</w:t>
+      </w:r>
+    </w:p>
+    <w:p>
+      <w:pPr>
         <w:jc w:val="both"/>
         <w:sectPr>
           <w:pgSz w:w="11906" w:h="16838"/>
@@ -4046,7 +3133,7 @@
         <w:pStyle w:val="FOINaslov2"/>
         <w:jc w:val="left"/>
       </w:pPr>
-      <w:bookmarkStart w:id="5" w:name="_Toc24658336"/>
+      <w:bookmarkStart w:id="4" w:name="_Toc24658336"/>
       <w:r>
         <w:rPr>
           <w:noProof/>
@@ -4111,7 +3198,7 @@
       <w:r>
         <w:t>ERA model</w:t>
       </w:r>
-      <w:bookmarkEnd w:id="5"/>
+      <w:bookmarkEnd w:id="4"/>
     </w:p>
     <w:p>
       <w:pPr>
@@ -4132,15 +3219,528 @@
     </w:p>
     <w:p>
       <w:pPr>
-        <w:rPr>
-          <w:rFonts w:ascii="Arial" w:hAnsi="Arial" w:cs="Arial"/>
-          <w:sz w:val="36"/>
-        </w:rPr>
+        <w:pStyle w:val="FOINaslov2"/>
       </w:pPr>
       <w:r>
         <w:lastRenderedPageBreak/>
-        <w:t>Opis baze…</w:t>
-      </w:r>
+        <w:t>Relacijska shema</w:t>
+      </w:r>
+    </w:p>
+    <w:p>
+      <w:r>
+        <w:t>korisnik(</w:t>
+      </w:r>
+      <w:r>
+        <w:rPr>
+          <w:b/>
+        </w:rPr>
+        <w:t>kor_ime</w:t>
+      </w:r>
+      <w:r>
+        <w:t>,</w:t>
+      </w:r>
+      <w:r>
+        <w:t xml:space="preserve"> ime, prezime, mail, lozinka, datum_rodenja),</w:t>
+      </w:r>
+    </w:p>
+    <w:p>
+      <w:r>
+        <w:t>izdavac(</w:t>
+      </w:r>
+      <w:r>
+        <w:rPr>
+          <w:b/>
+        </w:rPr>
+        <w:t>id_izdavac</w:t>
+      </w:r>
+      <w:r>
+        <w:t>, ime_izdavaca, mjesto),</w:t>
+      </w:r>
+    </w:p>
+    <w:p>
+      <w:r>
+        <w:t>knjiga(</w:t>
+      </w:r>
+      <w:r>
+        <w:rPr>
+          <w:b/>
+        </w:rPr>
+        <w:t>id_knjiga</w:t>
+      </w:r>
+      <w:r>
+        <w:t xml:space="preserve">, naziv, godina_izdavanja, url, slika_naslovnice, sazetak, </w:t>
+      </w:r>
+      <w:r>
+        <w:rPr>
+          <w:highlight w:val="yellow"/>
+        </w:rPr>
+        <w:t>izdavac_id_izdavac</w:t>
+      </w:r>
+      <w:r>
+        <w:t>),</w:t>
+      </w:r>
+    </w:p>
+    <w:p>
+      <w:r>
+        <w:t>autor(</w:t>
+      </w:r>
+      <w:r>
+        <w:rPr>
+          <w:b/>
+        </w:rPr>
+        <w:t>id_autor</w:t>
+      </w:r>
+      <w:r>
+        <w:t>, ime, prezime, datum_rodenja, o_autoru),</w:t>
+      </w:r>
+    </w:p>
+    <w:p>
+      <w:r>
+        <w:t>autor_knjige(</w:t>
+      </w:r>
+      <w:r>
+        <w:rPr>
+          <w:b/>
+          <w:highlight w:val="yellow"/>
+        </w:rPr>
+        <w:t>knjiga_id_knjiga</w:t>
+      </w:r>
+      <w:r>
+        <w:t xml:space="preserve">, </w:t>
+      </w:r>
+      <w:r>
+        <w:rPr>
+          <w:b/>
+          <w:highlight w:val="yellow"/>
+        </w:rPr>
+        <w:t>autor_id_autor</w:t>
+      </w:r>
+      <w:r>
+        <w:t>),</w:t>
+      </w:r>
+    </w:p>
+    <w:p>
+      <w:r>
+        <w:t>favoriti(</w:t>
+      </w:r>
+      <w:r>
+        <w:rPr>
+          <w:b/>
+          <w:highlight w:val="yellow"/>
+        </w:rPr>
+        <w:t>korisnik_kor_ime</w:t>
+      </w:r>
+      <w:r>
+        <w:t xml:space="preserve">, </w:t>
+      </w:r>
+      <w:r>
+        <w:rPr>
+          <w:b/>
+          <w:highlight w:val="yellow"/>
+        </w:rPr>
+        <w:t>knjiga_id_knjiga</w:t>
+      </w:r>
+      <w:r>
+        <w:t>),</w:t>
+      </w:r>
+    </w:p>
+    <w:p>
+      <w:r>
+        <w:t>statistika(</w:t>
+      </w:r>
+      <w:r>
+        <w:rPr>
+          <w:b/>
+          <w:highlight w:val="yellow"/>
+        </w:rPr>
+        <w:t>korisnik_kor_ime</w:t>
+      </w:r>
+      <w:r>
+        <w:t xml:space="preserve">, </w:t>
+      </w:r>
+      <w:r>
+        <w:rPr>
+          <w:b/>
+          <w:highlight w:val="yellow"/>
+        </w:rPr>
+        <w:t>knjiga_id_knjiga</w:t>
+      </w:r>
+      <w:r>
+        <w:t>, datum, ocjena, komentar),</w:t>
+      </w:r>
+    </w:p>
+    <w:p>
+      <w:r>
+        <w:t>znacka(</w:t>
+      </w:r>
+      <w:r>
+        <w:rPr>
+          <w:b/>
+        </w:rPr>
+        <w:t>id_znacka</w:t>
+      </w:r>
+      <w:r>
+        <w:t>, naziv, uvijet),</w:t>
+      </w:r>
+    </w:p>
+    <w:p>
+      <w:r>
+        <w:t>osvojena_znacka(</w:t>
+      </w:r>
+      <w:r>
+        <w:rPr>
+          <w:b/>
+          <w:highlight w:val="yellow"/>
+        </w:rPr>
+        <w:t>korisnik_kor_ime</w:t>
+      </w:r>
+      <w:r>
+        <w:t xml:space="preserve">, </w:t>
+      </w:r>
+      <w:r>
+        <w:rPr>
+          <w:b/>
+          <w:highlight w:val="yellow"/>
+        </w:rPr>
+        <w:t>znacka_id_znacka</w:t>
+      </w:r>
+      <w:r>
+        <w:t>, datum),</w:t>
+      </w:r>
+    </w:p>
+    <w:p>
+      <w:r>
+        <w:t>zanr(</w:t>
+      </w:r>
+      <w:r>
+        <w:rPr>
+          <w:b/>
+        </w:rPr>
+        <w:t>id_zanr</w:t>
+      </w:r>
+      <w:r>
+        <w:t>, naziv, opis),</w:t>
+      </w:r>
+    </w:p>
+    <w:p>
+      <w:r>
+        <w:t>zanr_knjige(</w:t>
+      </w:r>
+      <w:r>
+        <w:rPr>
+          <w:b/>
+          <w:highlight w:val="yellow"/>
+        </w:rPr>
+        <w:t>zanr_id_zanr</w:t>
+      </w:r>
+      <w:r>
+        <w:t xml:space="preserve">, </w:t>
+      </w:r>
+      <w:r>
+        <w:rPr>
+          <w:b/>
+          <w:highlight w:val="yellow"/>
+        </w:rPr>
+        <w:t>knjiga_id_knjiga</w:t>
+      </w:r>
+      <w:r>
+        <w:t>),</w:t>
+      </w:r>
+    </w:p>
+    <w:p>
+      <w:r>
+        <w:t>interesi_korisnika(</w:t>
+      </w:r>
+      <w:r>
+        <w:rPr>
+          <w:b/>
+          <w:highlight w:val="yellow"/>
+        </w:rPr>
+        <w:t>korisnik_korime</w:t>
+      </w:r>
+      <w:r>
+        <w:t xml:space="preserve">, </w:t>
+      </w:r>
+      <w:r>
+        <w:rPr>
+          <w:b/>
+          <w:highlight w:val="yellow"/>
+        </w:rPr>
+        <w:t>autor_id_autor</w:t>
+      </w:r>
+      <w:r>
+        <w:t xml:space="preserve">, </w:t>
+      </w:r>
+      <w:r>
+        <w:rPr>
+          <w:b/>
+          <w:highlight w:val="yellow"/>
+        </w:rPr>
+        <w:t>zanr_id_zanr</w:t>
+      </w:r>
+      <w:r>
+        <w:t>)</w:t>
+      </w:r>
+    </w:p>
+    <w:p/>
+    <w:p>
+      <w:pPr>
+        <w:pStyle w:val="FOINaslov2"/>
+      </w:pPr>
+      <w:r>
+        <w:t>Opis baze podataka</w:t>
+      </w:r>
+    </w:p>
+    <w:p>
+      <w:pPr>
+        <w:jc w:val="both"/>
+      </w:pPr>
+      <w:r>
+        <w:tab/>
+      </w:r>
+      <w:r>
+        <w:t>Baza podataka</w:t>
+      </w:r>
+      <w:r>
+        <w:t xml:space="preserve"> sastoji se od </w:t>
+      </w:r>
+      <w:r>
+        <w:t xml:space="preserve">12 tablica koje pokrivaju potrebe ove aplikacije. U relacijskoj shemi primarni ključevi su </w:t>
+      </w:r>
+      <w:r>
+        <w:rPr>
+          <w:b/>
+        </w:rPr>
+        <w:t>podebljani</w:t>
+      </w:r>
+      <w:r>
+        <w:t xml:space="preserve">, a vanjski ključevi su </w:t>
+      </w:r>
+      <w:r>
+        <w:rPr>
+          <w:highlight w:val="yellow"/>
+        </w:rPr>
+        <w:t>istaknuti</w:t>
+      </w:r>
+      <w:r>
+        <w:t>.</w:t>
+      </w:r>
+    </w:p>
+    <w:p>
+      <w:pPr>
+        <w:jc w:val="both"/>
+      </w:pPr>
+      <w:r>
+        <w:tab/>
+      </w:r>
+      <w:r>
+        <w:t xml:space="preserve">Tablice </w:t>
+      </w:r>
+      <w:r>
+        <w:rPr>
+          <w:i/>
+        </w:rPr>
+        <w:t>korisnik</w:t>
+      </w:r>
+      <w:r>
+        <w:t xml:space="preserve">, </w:t>
+      </w:r>
+      <w:r>
+        <w:rPr>
+          <w:i/>
+        </w:rPr>
+        <w:t>knjiga</w:t>
+      </w:r>
+      <w:r>
+        <w:t xml:space="preserve">, </w:t>
+      </w:r>
+      <w:r>
+        <w:rPr>
+          <w:i/>
+        </w:rPr>
+        <w:t>izdavac</w:t>
+      </w:r>
+      <w:r>
+        <w:t xml:space="preserve"> i </w:t>
+      </w:r>
+      <w:r>
+        <w:rPr>
+          <w:i/>
+        </w:rPr>
+        <w:t>autor</w:t>
+      </w:r>
+      <w:r>
+        <w:t xml:space="preserve"> jasne su same po sebi. Tablicu </w:t>
+      </w:r>
+      <w:r>
+        <w:rPr>
+          <w:i/>
+        </w:rPr>
+        <w:t>autor_knjige</w:t>
+      </w:r>
+      <w:r>
+        <w:t xml:space="preserve"> dodali smo zbog potrebe veze M:N između tablica </w:t>
+      </w:r>
+      <w:r>
+        <w:rPr>
+          <w:i/>
+        </w:rPr>
+        <w:t xml:space="preserve">knjiga </w:t>
+      </w:r>
+      <w:r>
+        <w:t xml:space="preserve">i </w:t>
+      </w:r>
+      <w:r>
+        <w:rPr>
+          <w:i/>
+        </w:rPr>
+        <w:t xml:space="preserve">autor </w:t>
+      </w:r>
+      <w:r>
+        <w:t xml:space="preserve">(jedan autor može napisati više knjiga, a jedna knjiga može imati više autora). Također između tablica </w:t>
+      </w:r>
+      <w:r>
+        <w:rPr>
+          <w:i/>
+        </w:rPr>
+        <w:t xml:space="preserve">zanr </w:t>
+      </w:r>
+      <w:r>
+        <w:t xml:space="preserve">i </w:t>
+      </w:r>
+      <w:r>
+        <w:rPr>
+          <w:i/>
+        </w:rPr>
+        <w:t xml:space="preserve">knjiga </w:t>
+      </w:r>
+      <w:r>
+        <w:t>postoji veza</w:t>
+      </w:r>
+      <w:r>
+        <w:t xml:space="preserve"> M:N koja je implementirana pomoću tablice </w:t>
+      </w:r>
+      <w:r>
+        <w:rPr>
+          <w:i/>
+        </w:rPr>
+        <w:t>zanr_knjige</w:t>
+      </w:r>
+      <w:r>
+        <w:t xml:space="preserve">. U tablici </w:t>
+      </w:r>
+      <w:r>
+        <w:rPr>
+          <w:i/>
+        </w:rPr>
+        <w:t xml:space="preserve">zanr </w:t>
+      </w:r>
+      <w:r>
+        <w:t xml:space="preserve">nalazi se popis mogućih žanrova knjiga s njihovim opisima. Tablica </w:t>
+      </w:r>
+      <w:r>
+        <w:rPr>
+          <w:i/>
+        </w:rPr>
+        <w:t xml:space="preserve">znacka </w:t>
+      </w:r>
+      <w:r>
+        <w:t xml:space="preserve">sadrži popis znački i uvijeta koje je potrebno ispuniti kako bi se značka osvojila. Te podatke koristimo kako bi implementirali igrifikaciju u aplikaciju myBook. </w:t>
+      </w:r>
+      <w:r>
+        <w:rPr>
+          <w:i/>
+        </w:rPr>
+        <w:t>Osvojena_znacka</w:t>
+      </w:r>
+      <w:r>
+        <w:t xml:space="preserve"> </w:t>
+      </w:r>
+      <w:r>
+        <w:t xml:space="preserve">sadrži podatke o tome koji korisnik je osvojio koju značku i to kojeg datuma. U tablici </w:t>
+      </w:r>
+      <w:r>
+        <w:rPr>
+          <w:i/>
+        </w:rPr>
+        <w:t>favoriti</w:t>
+      </w:r>
+      <w:r>
+        <w:t xml:space="preserve"> nalaze se podatci o tome koji</w:t>
+      </w:r>
+      <w:r>
+        <w:t xml:space="preserve"> korisnik je označio koju knjigu kao favorita (zvjezdicom). </w:t>
+      </w:r>
+      <w:r>
+        <w:rPr>
+          <w:i/>
+        </w:rPr>
+        <w:t xml:space="preserve">Statistika </w:t>
+      </w:r>
+      <w:r>
+        <w:t>sadrži podatke o knjig</w:t>
+      </w:r>
+      <w:r>
+        <w:t>ama koje</w:t>
+      </w:r>
+      <w:r>
+        <w:t xml:space="preserve"> su korisnici </w:t>
+      </w:r>
+      <w:r>
+        <w:t xml:space="preserve">ocjenili i o ocjenama, komentarima i datumu ocjenjivanja te knjige. Pomoću tablice </w:t>
+      </w:r>
+      <w:r>
+        <w:rPr>
+          <w:i/>
+        </w:rPr>
+        <w:t xml:space="preserve">interesi_korisnika </w:t>
+      </w:r>
+      <w:r>
+        <w:t xml:space="preserve">izveli smo ternarnu vezu na tablice </w:t>
+      </w:r>
+      <w:r>
+        <w:rPr>
+          <w:i/>
+        </w:rPr>
+        <w:t>autor</w:t>
+      </w:r>
+      <w:r>
+        <w:t>,</w:t>
+      </w:r>
+      <w:r>
+        <w:rPr>
+          <w:i/>
+        </w:rPr>
+        <w:t xml:space="preserve"> zanr </w:t>
+      </w:r>
+      <w:r>
+        <w:t xml:space="preserve">i </w:t>
+      </w:r>
+      <w:r>
+        <w:rPr>
+          <w:i/>
+        </w:rPr>
+        <w:t>korisnik</w:t>
+      </w:r>
+      <w:r>
+        <w:t xml:space="preserve">. </w:t>
+      </w:r>
+      <w:r>
+        <w:rPr>
+          <w:i/>
+        </w:rPr>
+        <w:t xml:space="preserve">Interesi_korisnika </w:t>
+      </w:r>
+      <w:r>
+        <w:t>sadrži podatke o interesima korisnika u vidu žanra i autora knjiga kako bi lakše, preko aplikacije, mogli korisniku ponuditi knjige koje bi ga mogle interesirati.</w:t>
+      </w:r>
+      <w:bookmarkStart w:id="5" w:name="_GoBack"/>
+      <w:bookmarkEnd w:id="5"/>
+    </w:p>
+    <w:p>
+      <w:pPr>
+        <w:jc w:val="both"/>
+      </w:pPr>
       <w:r>
         <w:br w:type="page"/>
       </w:r>
@@ -4161,8 +3761,70 @@
       </w:r>
     </w:p>
     <w:p>
-      <w:pPr>
-        <w:spacing w:after="120" w:line="360" w:lineRule="auto"/>
+      <w:r>
+        <w:t xml:space="preserve">Ovdje treba </w:t>
+      </w:r>
+      <w:r>
+        <w:t xml:space="preserve">sažeto rezimirati najvažnije rezultate razrade teme rada. </w:t>
+      </w:r>
+      <w:r>
+        <w:t>Potrebno je sažeto opisati što je predmet rada, koje su metode, tehnike, programski alati ili apli</w:t>
+      </w:r>
+      <w:r>
+        <w:t>kacije korištene u razradi rada</w:t>
+      </w:r>
+      <w:r>
+        <w:t xml:space="preserve"> te </w:t>
+      </w:r>
+      <w:r>
+        <w:t>koje su pretpostavke dokazane, a koje opovrgnute. Sad</w:t>
+      </w:r>
+      <w:r>
+        <w:t>ržajno</w:t>
+      </w:r>
+      <w:r>
+        <w:t>,</w:t>
+      </w:r>
+      <w:r>
+        <w:t xml:space="preserve"> ono što </w:t>
+      </w:r>
+      <w:r>
+        <w:t>s</w:t>
+      </w:r>
+      <w:r>
+        <w:t xml:space="preserve">e u uvodu rada </w:t>
+      </w:r>
+      <w:r>
+        <w:t>najavljuje i kasnije je</w:t>
+      </w:r>
+      <w:r>
+        <w:t xml:space="preserve"> obuhvaćeno </w:t>
+      </w:r>
+      <w:r>
+        <w:t>u samom radu</w:t>
+      </w:r>
+      <w:r>
+        <w:t>, mora</w:t>
+      </w:r>
+      <w:r>
+        <w:t>lo</w:t>
+      </w:r>
+      <w:r>
+        <w:t xml:space="preserve"> bi</w:t>
+      </w:r>
+      <w:r>
+        <w:t xml:space="preserve"> biti</w:t>
+      </w:r>
+      <w:r>
+        <w:t xml:space="preserve"> opisano u zaključnom dijelu kroz rezultate rada</w:t>
+      </w:r>
+      <w:r>
+        <w:t>.</w:t>
+      </w:r>
+    </w:p>
+    <w:p>
+      <w:pPr>
+        <w:spacing w:after="120"/>
         <w:ind w:firstLine="709"/>
         <w:jc w:val="both"/>
         <w:rPr>
@@ -4171,182 +3833,10 @@
           <w:szCs w:val="22"/>
         </w:rPr>
       </w:pPr>
-      <w:r>
-        <w:rPr>
-          <w:rFonts w:ascii="Arial" w:hAnsi="Arial" w:cs="Arial"/>
-          <w:sz w:val="22"/>
-          <w:szCs w:val="22"/>
-        </w:rPr>
-        <w:t xml:space="preserve">Ovdje treba </w:t>
-      </w:r>
-      <w:r>
-        <w:rPr>
-          <w:rFonts w:ascii="Arial" w:hAnsi="Arial" w:cs="Arial"/>
-          <w:sz w:val="22"/>
-          <w:szCs w:val="22"/>
-        </w:rPr>
-        <w:t xml:space="preserve">sažeto rezimirati najvažnije rezultate razrade teme rada. </w:t>
-      </w:r>
-      <w:r>
-        <w:rPr>
-          <w:rFonts w:ascii="Arial" w:hAnsi="Arial" w:cs="Arial"/>
-          <w:sz w:val="22"/>
-          <w:szCs w:val="22"/>
-        </w:rPr>
-        <w:t>Potrebno je sažeto opisati što je predmet rada, koje su metode, tehnike, programski alati ili apli</w:t>
-      </w:r>
-      <w:r>
-        <w:rPr>
-          <w:rFonts w:ascii="Arial" w:hAnsi="Arial" w:cs="Arial"/>
-          <w:sz w:val="22"/>
-          <w:szCs w:val="22"/>
-        </w:rPr>
-        <w:t>kacije korištene u razradi rada</w:t>
-      </w:r>
-      <w:r>
-        <w:rPr>
-          <w:rFonts w:ascii="Arial" w:hAnsi="Arial" w:cs="Arial"/>
-          <w:sz w:val="22"/>
-          <w:szCs w:val="22"/>
-        </w:rPr>
-        <w:t xml:space="preserve"> te </w:t>
-      </w:r>
-      <w:r>
-        <w:rPr>
-          <w:rFonts w:ascii="Arial" w:hAnsi="Arial" w:cs="Arial"/>
-          <w:sz w:val="22"/>
-          <w:szCs w:val="22"/>
-        </w:rPr>
-        <w:t>koje su pretpostavke dokazane, a koje opovrgnute. Sad</w:t>
-      </w:r>
-      <w:r>
-        <w:rPr>
-          <w:rFonts w:ascii="Arial" w:hAnsi="Arial" w:cs="Arial"/>
-          <w:sz w:val="22"/>
-          <w:szCs w:val="22"/>
-        </w:rPr>
-        <w:t>ržajno</w:t>
-      </w:r>
-      <w:r>
-        <w:rPr>
-          <w:rFonts w:ascii="Arial" w:hAnsi="Arial" w:cs="Arial"/>
-          <w:sz w:val="22"/>
-          <w:szCs w:val="22"/>
-        </w:rPr>
-        <w:t>,</w:t>
-      </w:r>
-      <w:r>
-        <w:rPr>
-          <w:rFonts w:ascii="Arial" w:hAnsi="Arial" w:cs="Arial"/>
-          <w:sz w:val="22"/>
-          <w:szCs w:val="22"/>
-        </w:rPr>
-        <w:t xml:space="preserve"> ono što </w:t>
-      </w:r>
-      <w:r>
-        <w:rPr>
-          <w:rFonts w:ascii="Arial" w:hAnsi="Arial" w:cs="Arial"/>
-          <w:sz w:val="22"/>
-          <w:szCs w:val="22"/>
-        </w:rPr>
-        <w:t>s</w:t>
-      </w:r>
-      <w:r>
-        <w:rPr>
-          <w:rFonts w:ascii="Arial" w:hAnsi="Arial" w:cs="Arial"/>
-          <w:sz w:val="22"/>
-          <w:szCs w:val="22"/>
-        </w:rPr>
-        <w:t xml:space="preserve">e u uvodu rada </w:t>
-      </w:r>
-      <w:r>
-        <w:rPr>
-          <w:rFonts w:ascii="Arial" w:hAnsi="Arial" w:cs="Arial"/>
-          <w:sz w:val="22"/>
-          <w:szCs w:val="22"/>
-        </w:rPr>
-        <w:t>najavljuje i kasnije je</w:t>
-      </w:r>
-      <w:r>
-        <w:rPr>
-          <w:rFonts w:ascii="Arial" w:hAnsi="Arial" w:cs="Arial"/>
-          <w:sz w:val="22"/>
-          <w:szCs w:val="22"/>
-        </w:rPr>
-        <w:t xml:space="preserve"> obuhvaćeno </w:t>
-      </w:r>
-      <w:r>
-        <w:rPr>
-          <w:rFonts w:ascii="Arial" w:hAnsi="Arial" w:cs="Arial"/>
-          <w:sz w:val="22"/>
-          <w:szCs w:val="22"/>
-        </w:rPr>
-        <w:t>u samom radu</w:t>
-      </w:r>
-      <w:r>
-        <w:rPr>
-          <w:rFonts w:ascii="Arial" w:hAnsi="Arial" w:cs="Arial"/>
-          <w:sz w:val="22"/>
-          <w:szCs w:val="22"/>
-        </w:rPr>
-        <w:t>, mora</w:t>
-      </w:r>
-      <w:r>
-        <w:rPr>
-          <w:rFonts w:ascii="Arial" w:hAnsi="Arial" w:cs="Arial"/>
-          <w:sz w:val="22"/>
-          <w:szCs w:val="22"/>
-        </w:rPr>
-        <w:t>lo</w:t>
-      </w:r>
-      <w:r>
-        <w:rPr>
-          <w:rFonts w:ascii="Arial" w:hAnsi="Arial" w:cs="Arial"/>
-          <w:sz w:val="22"/>
-          <w:szCs w:val="22"/>
-        </w:rPr>
-        <w:t xml:space="preserve"> bi</w:t>
-      </w:r>
-      <w:r>
-        <w:rPr>
-          <w:rFonts w:ascii="Arial" w:hAnsi="Arial" w:cs="Arial"/>
-          <w:sz w:val="22"/>
-          <w:szCs w:val="22"/>
-        </w:rPr>
-        <w:t xml:space="preserve"> biti</w:t>
-      </w:r>
-      <w:r>
-        <w:rPr>
-          <w:rFonts w:ascii="Arial" w:hAnsi="Arial" w:cs="Arial"/>
-          <w:sz w:val="22"/>
-          <w:szCs w:val="22"/>
-        </w:rPr>
-        <w:t xml:space="preserve"> opisano u zaključnom dijelu kroz rezultate rada</w:t>
-      </w:r>
-      <w:r>
-        <w:rPr>
-          <w:rFonts w:ascii="Arial" w:hAnsi="Arial" w:cs="Arial"/>
-          <w:sz w:val="22"/>
-          <w:szCs w:val="22"/>
-        </w:rPr>
-        <w:t>.</w:t>
-      </w:r>
-    </w:p>
-    <w:p>
-      <w:pPr>
-        <w:spacing w:after="120" w:line="360" w:lineRule="auto"/>
-        <w:ind w:firstLine="709"/>
-        <w:jc w:val="both"/>
-        <w:rPr>
-          <w:rFonts w:ascii="Arial" w:hAnsi="Arial" w:cs="Arial"/>
-          <w:sz w:val="22"/>
-          <w:szCs w:val="22"/>
-        </w:rPr>
-      </w:pPr>
-    </w:p>
-    <w:p>
-      <w:pPr>
-        <w:spacing w:after="200" w:line="360" w:lineRule="auto"/>
+    </w:p>
+    <w:p>
+      <w:pPr>
+        <w:spacing w:after="200"/>
         <w:rPr>
           <w:rFonts w:ascii="Arial" w:hAnsi="Arial" w:cs="Arial"/>
           <w:b/>
@@ -4383,111 +3873,37 @@
       <w:bookmarkEnd w:id="7"/>
     </w:p>
     <w:p>
-      <w:pPr>
-        <w:pStyle w:val="StandardWeb"/>
-        <w:spacing w:before="0" w:beforeAutospacing="0" w:after="120" w:afterAutospacing="0" w:line="360" w:lineRule="auto"/>
-        <w:jc w:val="both"/>
-        <w:textAlignment w:val="baseline"/>
-        <w:rPr>
-          <w:rFonts w:ascii="Arial" w:hAnsi="Arial" w:cs="Arial"/>
-          <w:sz w:val="22"/>
-          <w:szCs w:val="22"/>
-        </w:rPr>
-      </w:pPr>
-      <w:r>
-        <w:rPr>
-          <w:rFonts w:ascii="Arial" w:hAnsi="Arial" w:cs="Arial"/>
-          <w:sz w:val="22"/>
-          <w:szCs w:val="22"/>
-        </w:rPr>
+      <w:r>
         <w:t>Popis literature treba biti izrađen u skladu s</w:t>
       </w:r>
       <w:r>
-        <w:rPr>
-          <w:rFonts w:ascii="Arial" w:hAnsi="Arial" w:cs="Arial"/>
-          <w:sz w:val="22"/>
-          <w:szCs w:val="22"/>
-        </w:rPr>
         <w:t xml:space="preserve"> odabranim stilom n</w:t>
       </w:r>
       <w:r>
-        <w:rPr>
-          <w:rFonts w:ascii="Arial" w:hAnsi="Arial" w:cs="Arial"/>
-          <w:sz w:val="22"/>
-          <w:szCs w:val="22"/>
-        </w:rPr>
         <w:t>avođenja literature (APA</w:t>
       </w:r>
       <w:r>
-        <w:rPr>
-          <w:rFonts w:ascii="Arial" w:hAnsi="Arial" w:cs="Arial"/>
-          <w:sz w:val="22"/>
-          <w:szCs w:val="22"/>
-        </w:rPr>
         <w:t xml:space="preserve"> ili</w:t>
       </w:r>
       <w:r>
-        <w:rPr>
-          <w:rFonts w:ascii="Arial" w:hAnsi="Arial" w:cs="Arial"/>
-          <w:sz w:val="22"/>
-          <w:szCs w:val="22"/>
-        </w:rPr>
         <w:t xml:space="preserve"> IEEE stilom</w:t>
       </w:r>
       <w:r>
-        <w:rPr>
-          <w:rFonts w:ascii="Arial" w:hAnsi="Arial" w:cs="Arial"/>
-          <w:sz w:val="22"/>
-          <w:szCs w:val="22"/>
-        </w:rPr>
         <w:t>)</w:t>
       </w:r>
       <w:r>
-        <w:rPr>
-          <w:rFonts w:ascii="Arial" w:hAnsi="Arial" w:cs="Arial"/>
-          <w:sz w:val="22"/>
-          <w:szCs w:val="22"/>
-        </w:rPr>
-        <w:t xml:space="preserve">, a poželjno je korištenje prikladnog programskog alata (npr. </w:t>
-      </w:r>
-      <w:proofErr w:type="spellStart"/>
-      <w:r>
-        <w:rPr>
-          <w:rFonts w:ascii="Arial" w:hAnsi="Arial" w:cs="Arial"/>
-          <w:sz w:val="22"/>
-          <w:szCs w:val="22"/>
-        </w:rPr>
-        <w:t>Zotero</w:t>
-      </w:r>
-      <w:proofErr w:type="spellEnd"/>
-      <w:r>
-        <w:rPr>
-          <w:rFonts w:ascii="Arial" w:hAnsi="Arial" w:cs="Arial"/>
-          <w:sz w:val="22"/>
-          <w:szCs w:val="22"/>
-        </w:rPr>
-        <w:t>).</w:t>
-      </w:r>
-      <w:r>
-        <w:rPr>
-          <w:rFonts w:ascii="Arial" w:hAnsi="Arial" w:cs="Arial"/>
-          <w:sz w:val="22"/>
-          <w:szCs w:val="22"/>
-        </w:rPr>
+        <w:t>, a poželjno je korištenje prikladnog programskog alata (npr. Zotero).</w:t>
+      </w:r>
+      <w:r>
         <w:t xml:space="preserve"> </w:t>
       </w:r>
       <w:r>
-        <w:rPr>
-          <w:rFonts w:ascii="Arial" w:hAnsi="Arial" w:cs="Arial"/>
-          <w:sz w:val="22"/>
-          <w:szCs w:val="22"/>
-        </w:rPr>
         <w:t>Primjeri navođenja literature opisani su u dokumentima „FOI: preporuke citiranja i referenciranja primjenom stila referenciranja APA“ i „FOI: preporuke citiranja i referenciranja primjenom stila referenciranja IEEE“.</w:t>
       </w:r>
     </w:p>
     <w:p>
       <w:pPr>
-        <w:spacing w:after="120" w:line="360" w:lineRule="auto"/>
+        <w:spacing w:after="120"/>
         <w:ind w:firstLine="709"/>
         <w:jc w:val="both"/>
         <w:rPr>
@@ -4528,85 +3944,39 @@
       <w:bookmarkEnd w:id="8"/>
     </w:p>
     <w:p>
-      <w:pPr>
-        <w:spacing w:after="200" w:line="360" w:lineRule="auto"/>
-        <w:rPr>
-          <w:rFonts w:ascii="Arial" w:hAnsi="Arial" w:cs="Arial"/>
-          <w:sz w:val="22"/>
-          <w:szCs w:val="22"/>
-        </w:rPr>
-      </w:pPr>
-      <w:r>
-        <w:rPr>
-          <w:rFonts w:ascii="Arial" w:hAnsi="Arial" w:cs="Arial"/>
-          <w:sz w:val="22"/>
-          <w:szCs w:val="22"/>
-        </w:rPr>
+      <w:r>
         <w:t xml:space="preserve">Popis </w:t>
       </w:r>
       <w:r>
-        <w:rPr>
-          <w:rFonts w:ascii="Arial" w:hAnsi="Arial" w:cs="Arial"/>
-          <w:sz w:val="22"/>
-          <w:szCs w:val="22"/>
-        </w:rPr>
         <w:t>slika</w:t>
       </w:r>
       <w:r>
-        <w:rPr>
-          <w:rFonts w:ascii="Arial" w:hAnsi="Arial" w:cs="Arial"/>
-          <w:sz w:val="22"/>
-          <w:szCs w:val="22"/>
-        </w:rPr>
         <w:t xml:space="preserve"> treba biti izrađen </w:t>
       </w:r>
       <w:r>
-        <w:rPr>
-          <w:rFonts w:ascii="Arial" w:hAnsi="Arial" w:cs="Arial"/>
-          <w:sz w:val="22"/>
-          <w:szCs w:val="22"/>
-        </w:rPr>
         <w:t xml:space="preserve">po uzoru na indeksirani sadržaj, te upućivati na broj stranice na kojoj se slika može pronaći. </w:t>
       </w:r>
     </w:p>
     <w:p>
       <w:pPr>
-        <w:pStyle w:val="Sadraj1"/>
-        <w:rPr>
-          <w:rFonts w:ascii="Arial" w:eastAsiaTheme="minorEastAsia" w:hAnsi="Arial" w:cs="Arial"/>
+        <w:rPr>
+          <w:rFonts w:eastAsiaTheme="minorEastAsia"/>
           <w:noProof/>
-          <w:sz w:val="22"/>
-          <w:szCs w:val="22"/>
-        </w:rPr>
-      </w:pPr>
-      <w:r>
-        <w:rPr>
-          <w:rFonts w:ascii="Arial" w:hAnsi="Arial" w:cs="Arial"/>
-          <w:sz w:val="22"/>
-          <w:szCs w:val="22"/>
-        </w:rPr>
+        </w:rPr>
+      </w:pPr>
+      <w:r>
         <w:fldChar w:fldCharType="begin"/>
       </w:r>
       <w:r>
-        <w:rPr>
-          <w:rFonts w:ascii="Arial" w:hAnsi="Arial" w:cs="Arial"/>
-          <w:sz w:val="22"/>
-          <w:szCs w:val="22"/>
-        </w:rPr>
         <w:instrText xml:space="preserve"> TOC \h \z \t "Naslov slike;1"  \* MERGEFORMAT </w:instrText>
       </w:r>
       <w:r>
-        <w:rPr>
-          <w:rFonts w:ascii="Arial" w:hAnsi="Arial" w:cs="Arial"/>
-          <w:sz w:val="22"/>
-          <w:szCs w:val="22"/>
-        </w:rPr>
         <w:fldChar w:fldCharType="separate"/>
       </w:r>
       <w:hyperlink w:anchor="_Toc496692358" w:history="1">
         <w:r>
           <w:rPr>
-            <w:rStyle w:val="Hiperveza"/>
+            <w:rStyle w:val="Hyperlink"/>
             <w:rFonts w:ascii="Arial" w:hAnsi="Arial" w:cs="Arial"/>
             <w:noProof/>
             <w:sz w:val="22"/>
@@ -4616,70 +3986,49 @@
         </w:r>
         <w:r>
           <w:rPr>
-            <w:rFonts w:ascii="Arial" w:hAnsi="Arial" w:cs="Arial"/>
             <w:noProof/>
             <w:webHidden/>
-            <w:sz w:val="22"/>
-            <w:szCs w:val="22"/>
           </w:rPr>
           <w:tab/>
         </w:r>
         <w:r>
           <w:rPr>
-            <w:rFonts w:ascii="Arial" w:hAnsi="Arial" w:cs="Arial"/>
             <w:noProof/>
             <w:webHidden/>
-            <w:sz w:val="22"/>
-            <w:szCs w:val="22"/>
           </w:rPr>
           <w:fldChar w:fldCharType="begin"/>
         </w:r>
         <w:r>
           <w:rPr>
-            <w:rFonts w:ascii="Arial" w:hAnsi="Arial" w:cs="Arial"/>
             <w:noProof/>
             <w:webHidden/>
-            <w:sz w:val="22"/>
-            <w:szCs w:val="22"/>
           </w:rPr>
           <w:instrText xml:space="preserve"> PAGEREF _Toc496692358 \h </w:instrText>
         </w:r>
         <w:r>
           <w:rPr>
-            <w:rFonts w:ascii="Arial" w:hAnsi="Arial" w:cs="Arial"/>
             <w:noProof/>
             <w:webHidden/>
-            <w:sz w:val="22"/>
-            <w:szCs w:val="22"/>
-          </w:rPr>
-        </w:r>
-        <w:r>
-          <w:rPr>
-            <w:rFonts w:ascii="Arial" w:hAnsi="Arial" w:cs="Arial"/>
+          </w:rPr>
+        </w:r>
+        <w:r>
+          <w:rPr>
             <w:noProof/>
             <w:webHidden/>
-            <w:sz w:val="22"/>
-            <w:szCs w:val="22"/>
           </w:rPr>
           <w:fldChar w:fldCharType="separate"/>
         </w:r>
         <w:r>
           <w:rPr>
-            <w:rFonts w:ascii="Arial" w:hAnsi="Arial" w:cs="Arial"/>
             <w:noProof/>
             <w:webHidden/>
-            <w:sz w:val="22"/>
-            <w:szCs w:val="22"/>
           </w:rPr>
           <w:t>6</w:t>
         </w:r>
         <w:r>
           <w:rPr>
-            <w:rFonts w:ascii="Arial" w:hAnsi="Arial" w:cs="Arial"/>
             <w:noProof/>
             <w:webHidden/>
-            <w:sz w:val="22"/>
-            <w:szCs w:val="22"/>
           </w:rPr>
           <w:fldChar w:fldCharType="end"/>
         </w:r>
@@ -4687,7 +4036,7 @@
     </w:p>
     <w:p>
       <w:pPr>
-        <w:spacing w:after="200" w:line="360" w:lineRule="auto"/>
+        <w:spacing w:after="200"/>
         <w:rPr>
           <w:rFonts w:ascii="Arial" w:hAnsi="Arial" w:cs="Arial"/>
           <w:sz w:val="22"/>
@@ -4737,7 +4086,7 @@
     </w:p>
     <w:p>
       <w:pPr>
-        <w:spacing w:after="200" w:line="360" w:lineRule="auto"/>
+        <w:spacing w:after="200"/>
         <w:rPr>
           <w:rFonts w:ascii="Arial" w:hAnsi="Arial" w:cs="Arial"/>
           <w:sz w:val="22"/>
@@ -4779,7 +4128,7 @@
     </w:p>
     <w:p>
       <w:pPr>
-        <w:pStyle w:val="Sadraj1"/>
+        <w:pStyle w:val="TOC1"/>
         <w:rPr>
           <w:rFonts w:ascii="Arial" w:hAnsi="Arial" w:cs="Arial"/>
           <w:sz w:val="22"/>
@@ -4885,7 +4234,7 @@
     </w:p>
     <w:p>
       <w:pPr>
-        <w:pStyle w:val="Sadraj1"/>
+        <w:pStyle w:val="TOC1"/>
         <w:rPr>
           <w:rFonts w:ascii="Arial" w:hAnsi="Arial" w:cs="Arial"/>
           <w:b/>
@@ -4904,7 +4253,7 @@
     </w:p>
     <w:sectPr>
       <w:pgSz w:w="11906" w:h="16838"/>
-      <w:pgMar w:top="1417" w:right="1417" w:bottom="1417" w:left="1417" w:header="708" w:footer="709" w:gutter="0"/>
+      <w:pgMar w:top="1417" w:right="1416" w:bottom="1417" w:left="1276" w:header="708" w:footer="709" w:gutter="0"/>
       <w:cols w:space="708"/>
       <w:docGrid w:linePitch="360"/>
     </w:sectPr>
@@ -4920,6 +4269,7 @@
         <w:separator/>
       </w:r>
     </w:p>
+    <w:p/>
   </w:endnote>
   <w:endnote w:type="continuationSeparator" w:id="0">
     <w:p>
@@ -4927,6 +4277,7 @@
         <w:continuationSeparator/>
       </w:r>
     </w:p>
+    <w:p/>
   </w:endnote>
 </w:endnotes>
 </file>
@@ -4935,13 +4286,13 @@
 <w:ftr xmlns:wpc="http://schemas.microsoft.com/office/word/2010/wordprocessingCanvas" xmlns:cx="http://schemas.microsoft.com/office/drawing/2014/chartex" xmlns:cx1="http://schemas.microsoft.com/office/drawing/2015/9/8/chartex" xmlns:cx2="http://schemas.microsoft.com/office/drawing/2015/10/21/chartex" xmlns:cx3="http://schemas.microsoft.com/office/drawing/2016/5/9/chartex" xmlns:cx4="http://schemas.microsoft.com/office/drawing/2016/5/10/chartex" xmlns:cx5="http://schemas.microsoft.com/office/drawing/2016/5/11/chartex" xmlns:cx6="http://schemas.microsoft.com/office/drawing/2016/5/12/chartex" xmlns:cx7="http://schemas.microsoft.com/office/drawing/2016/5/13/chartex" xmlns:cx8="http://schemas.microsoft.com/office/drawing/2016/5/14/chartex" xmlns:mc="http://schemas.openxmlformats.org/markup-compatibility/2006" xmlns:aink="http://schemas.microsoft.com/office/drawing/2016/ink" xmlns:am3d="http://schemas.microsoft.com/office/drawing/2017/model3d" xmlns:o="urn:schemas-microsoft-com:office:office" xmlns:r="http://schemas.openxmlformats.org/officeDocument/2006/relationships" xmlns:m="http://schemas.openxmlformats.org/officeDocument/2006/math" xmlns:v="urn:schemas-microsoft-com:vml" xmlns:wp14="http://schemas.microsoft.com/office/word/2010/wordprocessingDrawing" xmlns:wp="http://schemas.openxmlformats.org/drawingml/2006/wordprocessingDrawing" xmlns:w10="urn:schemas-microsoft-com:office:word" xmlns:w="http://schemas.openxmlformats.org/wordprocessingml/2006/main" xmlns:w14="http://schemas.microsoft.com/office/word/2010/wordml" xmlns:w15="http://schemas.microsoft.com/office/word/2012/wordml" xmlns:w16cid="http://schemas.microsoft.com/office/word/2016/wordml/cid" xmlns:w16se="http://schemas.microsoft.com/office/word/2015/wordml/symex" xmlns:wpg="http://schemas.microsoft.com/office/word/2010/wordprocessingGroup" xmlns:wpi="http://schemas.microsoft.com/office/word/2010/wordprocessingInk" xmlns:wne="http://schemas.microsoft.com/office/word/2006/wordml" xmlns:wps="http://schemas.microsoft.com/office/word/2010/wordprocessingShape" mc:Ignorable="w14 w15 w16se w16cid wp14">
   <w:p>
     <w:pPr>
-      <w:pStyle w:val="Podnoje"/>
+      <w:pStyle w:val="Footer"/>
       <w:jc w:val="right"/>
     </w:pPr>
   </w:p>
   <w:p>
     <w:pPr>
-      <w:pStyle w:val="Podnoje"/>
+      <w:pStyle w:val="Footer"/>
     </w:pPr>
   </w:p>
 </w:ftr>
@@ -4951,13 +4302,13 @@
 <w:ftr xmlns:wpc="http://schemas.microsoft.com/office/word/2010/wordprocessingCanvas" xmlns:cx="http://schemas.microsoft.com/office/drawing/2014/chartex" xmlns:cx1="http://schemas.microsoft.com/office/drawing/2015/9/8/chartex" xmlns:cx2="http://schemas.microsoft.com/office/drawing/2015/10/21/chartex" xmlns:cx3="http://schemas.microsoft.com/office/drawing/2016/5/9/chartex" xmlns:cx4="http://schemas.microsoft.com/office/drawing/2016/5/10/chartex" xmlns:cx5="http://schemas.microsoft.com/office/drawing/2016/5/11/chartex" xmlns:cx6="http://schemas.microsoft.com/office/drawing/2016/5/12/chartex" xmlns:cx7="http://schemas.microsoft.com/office/drawing/2016/5/13/chartex" xmlns:cx8="http://schemas.microsoft.com/office/drawing/2016/5/14/chartex" xmlns:mc="http://schemas.openxmlformats.org/markup-compatibility/2006" xmlns:aink="http://schemas.microsoft.com/office/drawing/2016/ink" xmlns:am3d="http://schemas.microsoft.com/office/drawing/2017/model3d" xmlns:o="urn:schemas-microsoft-com:office:office" xmlns:r="http://schemas.openxmlformats.org/officeDocument/2006/relationships" xmlns:m="http://schemas.openxmlformats.org/officeDocument/2006/math" xmlns:v="urn:schemas-microsoft-com:vml" xmlns:wp14="http://schemas.microsoft.com/office/word/2010/wordprocessingDrawing" xmlns:wp="http://schemas.openxmlformats.org/drawingml/2006/wordprocessingDrawing" xmlns:w10="urn:schemas-microsoft-com:office:word" xmlns:w="http://schemas.openxmlformats.org/wordprocessingml/2006/main" xmlns:w14="http://schemas.microsoft.com/office/word/2010/wordml" xmlns:w15="http://schemas.microsoft.com/office/word/2012/wordml" xmlns:w16cid="http://schemas.microsoft.com/office/word/2016/wordml/cid" xmlns:w16se="http://schemas.microsoft.com/office/word/2015/wordml/symex" xmlns:wpg="http://schemas.microsoft.com/office/word/2010/wordprocessingGroup" xmlns:wpi="http://schemas.microsoft.com/office/word/2010/wordprocessingInk" xmlns:wne="http://schemas.microsoft.com/office/word/2006/wordml" xmlns:wps="http://schemas.microsoft.com/office/word/2010/wordprocessingShape" mc:Ignorable="w14 w15 w16se w16cid wp14">
   <w:p>
     <w:pPr>
-      <w:pStyle w:val="Podnoje"/>
+      <w:pStyle w:val="Footer"/>
       <w:jc w:val="right"/>
     </w:pPr>
   </w:p>
   <w:p>
     <w:pPr>
-      <w:pStyle w:val="Podnoje"/>
+      <w:pStyle w:val="Footer"/>
     </w:pPr>
   </w:p>
 </w:ftr>
@@ -4983,7 +4334,7 @@
     <w:sdtContent>
       <w:p>
         <w:pPr>
-          <w:pStyle w:val="Podnoje"/>
+          <w:pStyle w:val="Footer"/>
           <w:jc w:val="right"/>
           <w:rPr>
             <w:rFonts w:ascii="Arial" w:hAnsi="Arial" w:cs="Arial"/>
@@ -5038,7 +4389,7 @@
   </w:sdt>
   <w:p>
     <w:pPr>
-      <w:pStyle w:val="Podnoje"/>
+      <w:pStyle w:val="Footer"/>
     </w:pPr>
   </w:p>
 </w:ftr>
@@ -5064,7 +4415,7 @@
     <w:sdtContent>
       <w:p>
         <w:pPr>
-          <w:pStyle w:val="Podnoje"/>
+          <w:pStyle w:val="Footer"/>
           <w:jc w:val="right"/>
           <w:rPr>
             <w:rFonts w:ascii="Arial" w:hAnsi="Arial" w:cs="Arial"/>
@@ -5119,7 +4470,7 @@
   </w:sdt>
   <w:p>
     <w:pPr>
-      <w:pStyle w:val="Podnoje"/>
+      <w:pStyle w:val="Footer"/>
     </w:pPr>
   </w:p>
 </w:ftr>
@@ -5145,7 +4496,7 @@
     <w:sdtContent>
       <w:p>
         <w:pPr>
-          <w:pStyle w:val="Podnoje"/>
+          <w:pStyle w:val="Footer"/>
           <w:jc w:val="right"/>
           <w:rPr>
             <w:rFonts w:ascii="Arial" w:hAnsi="Arial" w:cs="Arial"/>
@@ -5200,7 +4551,7 @@
   </w:sdt>
   <w:p>
     <w:pPr>
-      <w:pStyle w:val="Podnoje"/>
+      <w:pStyle w:val="Footer"/>
     </w:pPr>
   </w:p>
 </w:ftr>
@@ -5214,6 +4565,7 @@
         <w:separator/>
       </w:r>
     </w:p>
+    <w:p/>
   </w:footnote>
   <w:footnote w:type="continuationSeparator" w:id="0">
     <w:p>
@@ -5221,6 +4573,7 @@
         <w:continuationSeparator/>
       </w:r>
     </w:p>
+    <w:p/>
   </w:footnote>
 </w:footnotes>
 </file>
@@ -7469,7 +6822,7 @@
       </w:pPr>
     </w:pPrDefault>
   </w:docDefaults>
-  <w:latentStyles w:defLockedState="0" w:defUIPriority="99" w:defSemiHidden="0" w:defUnhideWhenUsed="0" w:defQFormat="0" w:count="376">
+  <w:latentStyles w:defLockedState="0" w:defUIPriority="99" w:defSemiHidden="0" w:defUnhideWhenUsed="0" w:defQFormat="0" w:count="375">
     <w:lsdException w:name="Normal" w:uiPriority="0" w:qFormat="1"/>
     <w:lsdException w:name="heading 1" w:uiPriority="9" w:qFormat="1"/>
     <w:lsdException w:name="heading 2" w:semiHidden="1" w:uiPriority="9" w:unhideWhenUsed="1" w:qFormat="1"/>
@@ -7845,14 +7198,13 @@
     <w:lsdException w:name="Smart Hyperlink" w:semiHidden="1" w:unhideWhenUsed="1"/>
     <w:lsdException w:name="Hashtag" w:semiHidden="1" w:unhideWhenUsed="1"/>
     <w:lsdException w:name="Unresolved Mention" w:semiHidden="1" w:unhideWhenUsed="1"/>
-    <w:lsdException w:name="Smart Link" w:semiHidden="1" w:unhideWhenUsed="1"/>
   </w:latentStyles>
   <w:style w:type="paragraph" w:default="1" w:styleId="Normal">
     <w:name w:val="Normal"/>
     <w:qFormat/>
-    <w:rsid w:val="00365B40"/>
+    <w:rsid w:val="00CC196A"/>
     <w:pPr>
-      <w:spacing w:after="0" w:line="240" w:lineRule="auto"/>
+      <w:spacing w:after="0" w:line="360" w:lineRule="auto"/>
     </w:pPr>
     <w:rPr>
       <w:rFonts w:ascii="Times New Roman" w:eastAsia="Times New Roman" w:hAnsi="Times New Roman" w:cs="Times New Roman"/>
@@ -7861,11 +7213,11 @@
       <w:lang w:eastAsia="hr-HR"/>
     </w:rPr>
   </w:style>
-  <w:style w:type="paragraph" w:styleId="Naslov1">
+  <w:style w:type="paragraph" w:styleId="Heading1">
     <w:name w:val="heading 1"/>
     <w:basedOn w:val="Normal"/>
     <w:next w:val="Normal"/>
-    <w:link w:val="Naslov1Char"/>
+    <w:link w:val="Heading1Char"/>
     <w:uiPriority w:val="9"/>
     <w:qFormat/>
     <w:rsid w:val="00EA7310"/>
@@ -7884,11 +7236,11 @@
       <w:szCs w:val="28"/>
     </w:rPr>
   </w:style>
-  <w:style w:type="paragraph" w:styleId="Naslov2">
+  <w:style w:type="paragraph" w:styleId="Heading2">
     <w:name w:val="heading 2"/>
     <w:basedOn w:val="Normal"/>
     <w:next w:val="Normal"/>
-    <w:link w:val="Naslov2Char"/>
+    <w:link w:val="Heading2Char"/>
     <w:uiPriority w:val="9"/>
     <w:semiHidden/>
     <w:unhideWhenUsed/>
@@ -7909,11 +7261,11 @@
       <w:szCs w:val="26"/>
     </w:rPr>
   </w:style>
-  <w:style w:type="paragraph" w:styleId="Naslov3">
+  <w:style w:type="paragraph" w:styleId="Heading3">
     <w:name w:val="heading 3"/>
     <w:basedOn w:val="Normal"/>
     <w:next w:val="Normal"/>
-    <w:link w:val="Naslov3Char"/>
+    <w:link w:val="Heading3Char"/>
     <w:uiPriority w:val="9"/>
     <w:semiHidden/>
     <w:unhideWhenUsed/>
@@ -7932,11 +7284,11 @@
       <w:color w:val="4F81BD" w:themeColor="accent1"/>
     </w:rPr>
   </w:style>
-  <w:style w:type="paragraph" w:styleId="Naslov4">
+  <w:style w:type="paragraph" w:styleId="Heading4">
     <w:name w:val="heading 4"/>
     <w:basedOn w:val="Normal"/>
     <w:next w:val="Normal"/>
-    <w:link w:val="Naslov4Char"/>
+    <w:link w:val="Heading4Char"/>
     <w:uiPriority w:val="9"/>
     <w:semiHidden/>
     <w:unhideWhenUsed/>
@@ -7955,13 +7307,13 @@
       <w:color w:val="365F91" w:themeColor="accent1" w:themeShade="BF"/>
     </w:rPr>
   </w:style>
-  <w:style w:type="character" w:default="1" w:styleId="Zadanifontodlomka">
+  <w:style w:type="character" w:default="1" w:styleId="DefaultParagraphFont">
     <w:name w:val="Default Paragraph Font"/>
     <w:uiPriority w:val="1"/>
     <w:semiHidden/>
     <w:unhideWhenUsed/>
   </w:style>
-  <w:style w:type="table" w:default="1" w:styleId="Obinatablica">
+  <w:style w:type="table" w:default="1" w:styleId="TableNormal">
     <w:name w:val="Normal Table"/>
     <w:uiPriority w:val="99"/>
     <w:semiHidden/>
@@ -7976,7 +7328,7 @@
       </w:tblCellMar>
     </w:tblPr>
   </w:style>
-  <w:style w:type="numbering" w:default="1" w:styleId="Bezpopisa">
+  <w:style w:type="numbering" w:default="1" w:styleId="NoList">
     <w:name w:val="No List"/>
     <w:uiPriority w:val="99"/>
     <w:semiHidden/>
@@ -8000,7 +7352,7 @@
     <w:basedOn w:val="Normal"/>
     <w:rsid w:val="00365B40"/>
     <w:pPr>
-      <w:spacing w:before="120" w:line="360" w:lineRule="auto"/>
+      <w:spacing w:before="120"/>
       <w:jc w:val="both"/>
     </w:pPr>
     <w:rPr>
@@ -8052,7 +7404,7 @@
     <w:basedOn w:val="Normal"/>
     <w:rsid w:val="00365B40"/>
     <w:pPr>
-      <w:spacing w:before="120" w:line="360" w:lineRule="auto"/>
+      <w:spacing w:before="120"/>
       <w:ind w:left="4956"/>
       <w:jc w:val="both"/>
     </w:pPr>
@@ -8066,7 +7418,6 @@
     <w:basedOn w:val="Normal"/>
     <w:rsid w:val="00365B40"/>
     <w:pPr>
-      <w:spacing w:line="360" w:lineRule="auto"/>
       <w:ind w:left="4956"/>
       <w:jc w:val="both"/>
     </w:pPr>
@@ -8085,7 +7436,7 @@
       <w:tabs>
         <w:tab w:val="left" w:pos="426"/>
       </w:tabs>
-      <w:spacing w:after="360" w:line="360" w:lineRule="auto"/>
+      <w:spacing w:after="360"/>
       <w:jc w:val="left"/>
     </w:pPr>
     <w:rPr>
@@ -8093,10 +7444,10 @@
       <w:sz w:val="36"/>
     </w:rPr>
   </w:style>
-  <w:style w:type="paragraph" w:styleId="Odlomakpopisa">
+  <w:style w:type="paragraph" w:styleId="ListParagraph">
     <w:name w:val="List Paragraph"/>
     <w:basedOn w:val="Normal"/>
-    <w:link w:val="OdlomakpopisaChar"/>
+    <w:link w:val="ListParagraphChar"/>
     <w:uiPriority w:val="34"/>
     <w:qFormat/>
     <w:rsid w:val="00FE7A9A"/>
@@ -8107,7 +7458,7 @@
   </w:style>
   <w:style w:type="character" w:customStyle="1" w:styleId="NazivinstitucijeChar">
     <w:name w:val="Naziv institucije Char"/>
-    <w:basedOn w:val="Zadanifontodlomka"/>
+    <w:basedOn w:val="DefaultParagraphFont"/>
     <w:link w:val="Nazivinstitucije"/>
     <w:rsid w:val="00FD0CD5"/>
     <w:rPr>
@@ -8150,7 +7501,7 @@
   </w:style>
   <w:style w:type="paragraph" w:customStyle="1" w:styleId="FOINaslov2">
     <w:name w:val="FOI Naslov 2"/>
-    <w:basedOn w:val="Odlomakpopisa"/>
+    <w:basedOn w:val="ListParagraph"/>
     <w:link w:val="FOINaslov2Char"/>
     <w:qFormat/>
     <w:rsid w:val="00051850"/>
@@ -8159,7 +7510,7 @@
         <w:ilvl w:val="1"/>
         <w:numId w:val="1"/>
       </w:numPr>
-      <w:spacing w:before="360" w:after="240" w:line="360" w:lineRule="auto"/>
+      <w:spacing w:before="360" w:after="240"/>
       <w:ind w:left="357" w:hanging="357"/>
       <w:contextualSpacing w:val="0"/>
       <w:jc w:val="both"/>
@@ -8172,7 +7523,7 @@
   </w:style>
   <w:style w:type="paragraph" w:customStyle="1" w:styleId="FOINaslov3">
     <w:name w:val="FOI Naslov 3"/>
-    <w:basedOn w:val="Odlomakpopisa"/>
+    <w:basedOn w:val="ListParagraph"/>
     <w:link w:val="FOINaslov3Char"/>
     <w:qFormat/>
     <w:rsid w:val="00051850"/>
@@ -8181,7 +7532,7 @@
         <w:ilvl w:val="2"/>
         <w:numId w:val="1"/>
       </w:numPr>
-      <w:spacing w:before="240" w:after="120" w:line="360" w:lineRule="auto"/>
+      <w:spacing w:before="240" w:after="120"/>
       <w:ind w:left="709" w:hanging="709"/>
       <w:jc w:val="both"/>
     </w:pPr>
@@ -8191,10 +7542,10 @@
       <w:sz w:val="28"/>
     </w:rPr>
   </w:style>
-  <w:style w:type="character" w:customStyle="1" w:styleId="OdlomakpopisaChar">
-    <w:name w:val="Odlomak popisa Char"/>
-    <w:basedOn w:val="Zadanifontodlomka"/>
-    <w:link w:val="Odlomakpopisa"/>
+  <w:style w:type="character" w:customStyle="1" w:styleId="ListParagraphChar">
+    <w:name w:val="List Paragraph Char"/>
+    <w:basedOn w:val="DefaultParagraphFont"/>
+    <w:link w:val="ListParagraph"/>
     <w:uiPriority w:val="34"/>
     <w:rsid w:val="000A11F1"/>
     <w:rPr>
@@ -8206,7 +7557,7 @@
   </w:style>
   <w:style w:type="character" w:customStyle="1" w:styleId="FOINaslov2Char">
     <w:name w:val="FOI Naslov 2 Char"/>
-    <w:basedOn w:val="OdlomakpopisaChar"/>
+    <w:basedOn w:val="ListParagraphChar"/>
     <w:link w:val="FOINaslov2"/>
     <w:rsid w:val="00051850"/>
     <w:rPr>
@@ -8219,7 +7570,7 @@
   </w:style>
   <w:style w:type="paragraph" w:customStyle="1" w:styleId="FOINaslov4">
     <w:name w:val="FOI Naslov 4"/>
-    <w:basedOn w:val="Odlomakpopisa"/>
+    <w:basedOn w:val="ListParagraph"/>
     <w:link w:val="FOINaslov4Char"/>
     <w:qFormat/>
     <w:rsid w:val="000A11F1"/>
@@ -8239,7 +7590,7 @@
   </w:style>
   <w:style w:type="character" w:customStyle="1" w:styleId="FOINaslov3Char">
     <w:name w:val="FOI Naslov 3 Char"/>
-    <w:basedOn w:val="OdlomakpopisaChar"/>
+    <w:basedOn w:val="ListParagraphChar"/>
     <w:link w:val="FOINaslov3"/>
     <w:rsid w:val="00051850"/>
     <w:rPr>
@@ -8252,7 +7603,7 @@
   </w:style>
   <w:style w:type="character" w:customStyle="1" w:styleId="FOINaslov4Char">
     <w:name w:val="FOI Naslov 4 Char"/>
-    <w:basedOn w:val="OdlomakpopisaChar"/>
+    <w:basedOn w:val="ListParagraphChar"/>
     <w:link w:val="FOINaslov4"/>
     <w:rsid w:val="000A11F1"/>
     <w:rPr>
@@ -8263,7 +7614,7 @@
       <w:lang w:eastAsia="hr-HR"/>
     </w:rPr>
   </w:style>
-  <w:style w:type="paragraph" w:styleId="StandardWeb">
+  <w:style w:type="paragraph" w:styleId="NormalWeb">
     <w:name w:val="Normal (Web)"/>
     <w:basedOn w:val="Normal"/>
     <w:uiPriority w:val="99"/>
@@ -8281,17 +7632,17 @@
       <w:numPr>
         <w:numId w:val="4"/>
       </w:numPr>
-      <w:spacing w:after="120" w:line="360" w:lineRule="auto"/>
+      <w:spacing w:after="120"/>
     </w:pPr>
     <w:rPr>
       <w:rFonts w:ascii="Arial" w:hAnsi="Arial" w:cs="Arial"/>
       <w:lang w:eastAsia="en-US"/>
     </w:rPr>
   </w:style>
-  <w:style w:type="character" w:customStyle="1" w:styleId="Naslov1Char">
-    <w:name w:val="Naslov 1 Char"/>
-    <w:basedOn w:val="Zadanifontodlomka"/>
-    <w:link w:val="Naslov1"/>
+  <w:style w:type="character" w:customStyle="1" w:styleId="Heading1Char">
+    <w:name w:val="Heading 1 Char"/>
+    <w:basedOn w:val="DefaultParagraphFont"/>
+    <w:link w:val="Heading1"/>
     <w:uiPriority w:val="9"/>
     <w:rsid w:val="00EA7310"/>
     <w:rPr>
@@ -8304,10 +7655,10 @@
       <w:lang w:eastAsia="hr-HR"/>
     </w:rPr>
   </w:style>
-  <w:style w:type="character" w:customStyle="1" w:styleId="Naslov2Char">
-    <w:name w:val="Naslov 2 Char"/>
-    <w:basedOn w:val="Zadanifontodlomka"/>
-    <w:link w:val="Naslov2"/>
+  <w:style w:type="character" w:customStyle="1" w:styleId="Heading2Char">
+    <w:name w:val="Heading 2 Char"/>
+    <w:basedOn w:val="DefaultParagraphFont"/>
+    <w:link w:val="Heading2"/>
     <w:uiPriority w:val="9"/>
     <w:semiHidden/>
     <w:rsid w:val="00EA7310"/>
@@ -8321,10 +7672,10 @@
       <w:lang w:eastAsia="hr-HR"/>
     </w:rPr>
   </w:style>
-  <w:style w:type="character" w:customStyle="1" w:styleId="Naslov3Char">
-    <w:name w:val="Naslov 3 Char"/>
-    <w:basedOn w:val="Zadanifontodlomka"/>
-    <w:link w:val="Naslov3"/>
+  <w:style w:type="character" w:customStyle="1" w:styleId="Heading3Char">
+    <w:name w:val="Heading 3 Char"/>
+    <w:basedOn w:val="DefaultParagraphFont"/>
+    <w:link w:val="Heading3"/>
     <w:uiPriority w:val="9"/>
     <w:semiHidden/>
     <w:rsid w:val="00EA7310"/>
@@ -8338,7 +7689,7 @@
       <w:lang w:eastAsia="hr-HR"/>
     </w:rPr>
   </w:style>
-  <w:style w:type="paragraph" w:styleId="Sadraj1">
+  <w:style w:type="paragraph" w:styleId="TOC1">
     <w:name w:val="toc 1"/>
     <w:basedOn w:val="Normal"/>
     <w:next w:val="Normal"/>
@@ -8354,7 +7705,7 @@
       <w:spacing w:after="100"/>
     </w:pPr>
   </w:style>
-  <w:style w:type="paragraph" w:styleId="Sadraj2">
+  <w:style w:type="paragraph" w:styleId="TOC2">
     <w:name w:val="toc 2"/>
     <w:basedOn w:val="Normal"/>
     <w:next w:val="Normal"/>
@@ -8371,7 +7722,7 @@
       <w:ind w:left="240"/>
     </w:pPr>
   </w:style>
-  <w:style w:type="paragraph" w:styleId="Sadraj3">
+  <w:style w:type="paragraph" w:styleId="TOC3">
     <w:name w:val="toc 3"/>
     <w:basedOn w:val="Normal"/>
     <w:next w:val="Normal"/>
@@ -8388,7 +7739,7 @@
       <w:ind w:left="480"/>
     </w:pPr>
   </w:style>
-  <w:style w:type="paragraph" w:styleId="Sadraj4">
+  <w:style w:type="paragraph" w:styleId="TOC4">
     <w:name w:val="toc 4"/>
     <w:basedOn w:val="Normal"/>
     <w:next w:val="Normal"/>
@@ -8405,9 +7756,9 @@
       <w:ind w:left="720"/>
     </w:pPr>
   </w:style>
-  <w:style w:type="character" w:styleId="Hiperveza">
+  <w:style w:type="character" w:styleId="Hyperlink">
     <w:name w:val="Hyperlink"/>
-    <w:basedOn w:val="Zadanifontodlomka"/>
+    <w:basedOn w:val="DefaultParagraphFont"/>
     <w:uiPriority w:val="99"/>
     <w:unhideWhenUsed/>
     <w:rsid w:val="00EA7310"/>
@@ -8418,13 +7769,13 @@
   </w:style>
   <w:style w:type="character" w:customStyle="1" w:styleId="apple-converted-space">
     <w:name w:val="apple-converted-space"/>
-    <w:basedOn w:val="Zadanifontodlomka"/>
+    <w:basedOn w:val="DefaultParagraphFont"/>
     <w:rsid w:val="00901FB5"/>
   </w:style>
-  <w:style w:type="paragraph" w:styleId="Obinitekst">
+  <w:style w:type="paragraph" w:styleId="PlainText">
     <w:name w:val="Plain Text"/>
     <w:basedOn w:val="Normal"/>
-    <w:link w:val="ObinitekstChar"/>
+    <w:link w:val="PlainTextChar"/>
     <w:rsid w:val="00DF32E9"/>
     <w:rPr>
       <w:rFonts w:ascii="Courier New" w:hAnsi="Courier New"/>
@@ -8433,10 +7784,10 @@
       <w:lang w:val="en-US" w:eastAsia="en-US"/>
     </w:rPr>
   </w:style>
-  <w:style w:type="character" w:customStyle="1" w:styleId="ObinitekstChar">
-    <w:name w:val="Obični tekst Char"/>
-    <w:basedOn w:val="Zadanifontodlomka"/>
-    <w:link w:val="Obinitekst"/>
+  <w:style w:type="character" w:customStyle="1" w:styleId="PlainTextChar">
+    <w:name w:val="Plain Text Char"/>
+    <w:basedOn w:val="DefaultParagraphFont"/>
+    <w:link w:val="PlainText"/>
     <w:rsid w:val="00DF32E9"/>
     <w:rPr>
       <w:rFonts w:ascii="Courier New" w:eastAsia="Times New Roman" w:hAnsi="Courier New" w:cs="Times New Roman"/>
@@ -8445,9 +7796,9 @@
       <w:lang w:val="en-US"/>
     </w:rPr>
   </w:style>
-  <w:style w:type="paragraph" w:styleId="TOCNaslov">
+  <w:style w:type="paragraph" w:styleId="TOCHeading">
     <w:name w:val="TOC Heading"/>
-    <w:basedOn w:val="Naslov1"/>
+    <w:basedOn w:val="Heading1"/>
     <w:next w:val="Normal"/>
     <w:uiPriority w:val="39"/>
     <w:semiHidden/>
@@ -8462,10 +7813,10 @@
       <w:lang w:eastAsia="en-US"/>
     </w:rPr>
   </w:style>
-  <w:style w:type="paragraph" w:styleId="Tekstbalonia">
+  <w:style w:type="paragraph" w:styleId="BalloonText">
     <w:name w:val="Balloon Text"/>
     <w:basedOn w:val="Normal"/>
-    <w:link w:val="TekstbaloniaChar"/>
+    <w:link w:val="BalloonTextChar"/>
     <w:uiPriority w:val="99"/>
     <w:semiHidden/>
     <w:unhideWhenUsed/>
@@ -8476,10 +7827,10 @@
       <w:szCs w:val="16"/>
     </w:rPr>
   </w:style>
-  <w:style w:type="character" w:customStyle="1" w:styleId="TekstbaloniaChar">
-    <w:name w:val="Tekst balončića Char"/>
-    <w:basedOn w:val="Zadanifontodlomka"/>
-    <w:link w:val="Tekstbalonia"/>
+  <w:style w:type="character" w:customStyle="1" w:styleId="BalloonTextChar">
+    <w:name w:val="Balloon Text Char"/>
+    <w:basedOn w:val="DefaultParagraphFont"/>
+    <w:link w:val="BalloonText"/>
     <w:uiPriority w:val="99"/>
     <w:semiHidden/>
     <w:rsid w:val="00BB2366"/>
@@ -8490,10 +7841,10 @@
       <w:lang w:eastAsia="hr-HR"/>
     </w:rPr>
   </w:style>
-  <w:style w:type="paragraph" w:styleId="Zaglavlje">
+  <w:style w:type="paragraph" w:styleId="Header">
     <w:name w:val="header"/>
     <w:basedOn w:val="Normal"/>
-    <w:link w:val="ZaglavljeChar"/>
+    <w:link w:val="HeaderChar"/>
     <w:uiPriority w:val="99"/>
     <w:unhideWhenUsed/>
     <w:rsid w:val="0015288B"/>
@@ -8504,10 +7855,10 @@
       </w:tabs>
     </w:pPr>
   </w:style>
-  <w:style w:type="character" w:customStyle="1" w:styleId="ZaglavljeChar">
-    <w:name w:val="Zaglavlje Char"/>
-    <w:basedOn w:val="Zadanifontodlomka"/>
-    <w:link w:val="Zaglavlje"/>
+  <w:style w:type="character" w:customStyle="1" w:styleId="HeaderChar">
+    <w:name w:val="Header Char"/>
+    <w:basedOn w:val="DefaultParagraphFont"/>
+    <w:link w:val="Header"/>
     <w:uiPriority w:val="99"/>
     <w:rsid w:val="0015288B"/>
     <w:rPr>
@@ -8517,10 +7868,10 @@
       <w:lang w:eastAsia="hr-HR"/>
     </w:rPr>
   </w:style>
-  <w:style w:type="paragraph" w:styleId="Podnoje">
+  <w:style w:type="paragraph" w:styleId="Footer">
     <w:name w:val="footer"/>
     <w:basedOn w:val="Normal"/>
-    <w:link w:val="PodnojeChar"/>
+    <w:link w:val="FooterChar"/>
     <w:uiPriority w:val="99"/>
     <w:unhideWhenUsed/>
     <w:rsid w:val="0015288B"/>
@@ -8531,10 +7882,10 @@
       </w:tabs>
     </w:pPr>
   </w:style>
-  <w:style w:type="character" w:customStyle="1" w:styleId="PodnojeChar">
-    <w:name w:val="Podnožje Char"/>
-    <w:basedOn w:val="Zadanifontodlomka"/>
-    <w:link w:val="Podnoje"/>
+  <w:style w:type="character" w:customStyle="1" w:styleId="FooterChar">
+    <w:name w:val="Footer Char"/>
+    <w:basedOn w:val="DefaultParagraphFont"/>
+    <w:link w:val="Footer"/>
     <w:uiPriority w:val="99"/>
     <w:rsid w:val="0015288B"/>
     <w:rPr>
@@ -8544,9 +7895,9 @@
       <w:lang w:eastAsia="hr-HR"/>
     </w:rPr>
   </w:style>
-  <w:style w:type="character" w:styleId="Referencakomentara">
+  <w:style w:type="character" w:styleId="CommentReference">
     <w:name w:val="annotation reference"/>
-    <w:basedOn w:val="Zadanifontodlomka"/>
+    <w:basedOn w:val="DefaultParagraphFont"/>
     <w:uiPriority w:val="99"/>
     <w:semiHidden/>
     <w:unhideWhenUsed/>
@@ -8556,10 +7907,10 @@
       <w:szCs w:val="16"/>
     </w:rPr>
   </w:style>
-  <w:style w:type="paragraph" w:styleId="Tekstkomentara">
+  <w:style w:type="paragraph" w:styleId="CommentText">
     <w:name w:val="annotation text"/>
     <w:basedOn w:val="Normal"/>
-    <w:link w:val="TekstkomentaraChar"/>
+    <w:link w:val="CommentTextChar"/>
     <w:uiPriority w:val="99"/>
     <w:semiHidden/>
     <w:unhideWhenUsed/>
@@ -8569,10 +7920,10 @@
       <w:szCs w:val="20"/>
     </w:rPr>
   </w:style>
-  <w:style w:type="character" w:customStyle="1" w:styleId="TekstkomentaraChar">
-    <w:name w:val="Tekst komentara Char"/>
-    <w:basedOn w:val="Zadanifontodlomka"/>
-    <w:link w:val="Tekstkomentara"/>
+  <w:style w:type="character" w:customStyle="1" w:styleId="CommentTextChar">
+    <w:name w:val="Comment Text Char"/>
+    <w:basedOn w:val="DefaultParagraphFont"/>
+    <w:link w:val="CommentText"/>
     <w:uiPriority w:val="99"/>
     <w:semiHidden/>
     <w:rsid w:val="0008292E"/>
@@ -8583,11 +7934,11 @@
       <w:lang w:eastAsia="hr-HR"/>
     </w:rPr>
   </w:style>
-  <w:style w:type="paragraph" w:styleId="Predmetkomentara">
+  <w:style w:type="paragraph" w:styleId="CommentSubject">
     <w:name w:val="annotation subject"/>
-    <w:basedOn w:val="Tekstkomentara"/>
-    <w:next w:val="Tekstkomentara"/>
-    <w:link w:val="PredmetkomentaraChar"/>
+    <w:basedOn w:val="CommentText"/>
+    <w:next w:val="CommentText"/>
+    <w:link w:val="CommentSubjectChar"/>
     <w:uiPriority w:val="99"/>
     <w:semiHidden/>
     <w:unhideWhenUsed/>
@@ -8597,10 +7948,10 @@
       <w:bCs/>
     </w:rPr>
   </w:style>
-  <w:style w:type="character" w:customStyle="1" w:styleId="PredmetkomentaraChar">
-    <w:name w:val="Predmet komentara Char"/>
-    <w:basedOn w:val="TekstkomentaraChar"/>
-    <w:link w:val="Predmetkomentara"/>
+  <w:style w:type="character" w:customStyle="1" w:styleId="CommentSubjectChar">
+    <w:name w:val="Comment Subject Char"/>
+    <w:basedOn w:val="CommentTextChar"/>
+    <w:link w:val="CommentSubject"/>
     <w:uiPriority w:val="99"/>
     <w:semiHidden/>
     <w:rsid w:val="0008292E"/>
@@ -8613,9 +7964,9 @@
       <w:lang w:eastAsia="hr-HR"/>
     </w:rPr>
   </w:style>
-  <w:style w:type="table" w:styleId="Reetkatablice">
+  <w:style w:type="table" w:styleId="TableGrid">
     <w:name w:val="Table Grid"/>
-    <w:basedOn w:val="Obinatablica"/>
+    <w:basedOn w:val="TableNormal"/>
     <w:uiPriority w:val="39"/>
     <w:rsid w:val="00256DB8"/>
     <w:pPr>
@@ -8632,10 +7983,10 @@
       </w:tblBorders>
     </w:tblPr>
   </w:style>
-  <w:style w:type="paragraph" w:styleId="HTMLunaprijedoblikovano">
+  <w:style w:type="paragraph" w:styleId="HTMLPreformatted">
     <w:name w:val="HTML Preformatted"/>
     <w:basedOn w:val="Normal"/>
-    <w:link w:val="HTMLunaprijedoblikovanoChar"/>
+    <w:link w:val="HTMLPreformattedChar"/>
     <w:uiPriority w:val="99"/>
     <w:unhideWhenUsed/>
     <w:rsid w:val="00D730E6"/>
@@ -8665,10 +8016,10 @@
       <w:szCs w:val="20"/>
     </w:rPr>
   </w:style>
-  <w:style w:type="character" w:customStyle="1" w:styleId="HTMLunaprijedoblikovanoChar">
-    <w:name w:val="HTML unaprijed oblikovano Char"/>
-    <w:basedOn w:val="Zadanifontodlomka"/>
-    <w:link w:val="HTMLunaprijedoblikovano"/>
+  <w:style w:type="character" w:customStyle="1" w:styleId="HTMLPreformattedChar">
+    <w:name w:val="HTML Preformatted Char"/>
+    <w:basedOn w:val="DefaultParagraphFont"/>
+    <w:link w:val="HTMLPreformatted"/>
     <w:uiPriority w:val="99"/>
     <w:rsid w:val="00D730E6"/>
     <w:rPr>
@@ -8680,22 +8031,22 @@
   </w:style>
   <w:style w:type="character" w:customStyle="1" w:styleId="start-tag">
     <w:name w:val="start-tag"/>
-    <w:basedOn w:val="Zadanifontodlomka"/>
+    <w:basedOn w:val="DefaultParagraphFont"/>
     <w:rsid w:val="00D730E6"/>
   </w:style>
   <w:style w:type="character" w:customStyle="1" w:styleId="attribute-name">
     <w:name w:val="attribute-name"/>
-    <w:basedOn w:val="Zadanifontodlomka"/>
+    <w:basedOn w:val="DefaultParagraphFont"/>
     <w:rsid w:val="00D730E6"/>
   </w:style>
   <w:style w:type="character" w:customStyle="1" w:styleId="comment">
     <w:name w:val="comment"/>
-    <w:basedOn w:val="Zadanifontodlomka"/>
+    <w:basedOn w:val="DefaultParagraphFont"/>
     <w:rsid w:val="00D730E6"/>
   </w:style>
   <w:style w:type="character" w:customStyle="1" w:styleId="end-tag">
     <w:name w:val="end-tag"/>
-    <w:basedOn w:val="Zadanifontodlomka"/>
+    <w:basedOn w:val="DefaultParagraphFont"/>
     <w:rsid w:val="00D730E6"/>
   </w:style>
   <w:style w:type="paragraph" w:customStyle="1" w:styleId="Naslovtablice">
@@ -8705,7 +8056,6 @@
     <w:qFormat/>
     <w:rsid w:val="001F431B"/>
     <w:pPr>
-      <w:spacing w:line="360" w:lineRule="auto"/>
       <w:jc w:val="center"/>
     </w:pPr>
     <w:rPr>
@@ -8722,7 +8072,6 @@
     <w:qFormat/>
     <w:rsid w:val="00A30AEA"/>
     <w:pPr>
-      <w:spacing w:line="360" w:lineRule="auto"/>
       <w:jc w:val="center"/>
     </w:pPr>
     <w:rPr>
@@ -8732,7 +8081,7 @@
   </w:style>
   <w:style w:type="character" w:customStyle="1" w:styleId="NaslovtabliceChar">
     <w:name w:val="Naslov tablice Char"/>
-    <w:basedOn w:val="Zadanifontodlomka"/>
+    <w:basedOn w:val="DefaultParagraphFont"/>
     <w:link w:val="Naslovtablice"/>
     <w:rsid w:val="001F431B"/>
     <w:rPr>
@@ -8742,7 +8091,7 @@
   </w:style>
   <w:style w:type="character" w:customStyle="1" w:styleId="NaslovslikeChar">
     <w:name w:val="Naslov slike Char"/>
-    <w:basedOn w:val="Zadanifontodlomka"/>
+    <w:basedOn w:val="DefaultParagraphFont"/>
     <w:link w:val="Naslovslike"/>
     <w:rsid w:val="00A30AEA"/>
     <w:rPr>
@@ -8751,9 +8100,9 @@
       <w:lang w:eastAsia="hr-HR"/>
     </w:rPr>
   </w:style>
-  <w:style w:type="table" w:styleId="Svijetlareetkatablice">
+  <w:style w:type="table" w:styleId="TableGridLight">
     <w:name w:val="Grid Table Light"/>
-    <w:basedOn w:val="Obinatablica"/>
+    <w:basedOn w:val="TableNormal"/>
     <w:uiPriority w:val="40"/>
     <w:rsid w:val="00D82B4B"/>
     <w:pPr>
@@ -8770,9 +8119,9 @@
       </w:tblBorders>
     </w:tblPr>
   </w:style>
-  <w:style w:type="table" w:styleId="Obinatablica2">
+  <w:style w:type="table" w:styleId="PlainTable2">
     <w:name w:val="Plain Table 2"/>
-    <w:basedOn w:val="Obinatablica"/>
+    <w:basedOn w:val="TableNormal"/>
     <w:uiPriority w:val="42"/>
     <w:rsid w:val="00D82B4B"/>
     <w:pPr>
@@ -8850,7 +8199,7 @@
       </w:tcPr>
     </w:tblStylePr>
   </w:style>
-  <w:style w:type="paragraph" w:styleId="Opisslike">
+  <w:style w:type="paragraph" w:styleId="Caption">
     <w:name w:val="caption"/>
     <w:basedOn w:val="Normal"/>
     <w:next w:val="Normal"/>
@@ -8869,10 +8218,10 @@
       <w:szCs w:val="18"/>
     </w:rPr>
   </w:style>
-  <w:style w:type="character" w:customStyle="1" w:styleId="Naslov4Char">
-    <w:name w:val="Naslov 4 Char"/>
-    <w:basedOn w:val="Zadanifontodlomka"/>
-    <w:link w:val="Naslov4"/>
+  <w:style w:type="character" w:customStyle="1" w:styleId="Heading4Char">
+    <w:name w:val="Heading 4 Char"/>
+    <w:basedOn w:val="DefaultParagraphFont"/>
+    <w:link w:val="Heading4"/>
     <w:uiPriority w:val="9"/>
     <w:semiHidden/>
     <w:rsid w:val="00266EBF"/>
@@ -9177,7 +8526,7 @@
 </file>
 
 <file path=customXml/itemProps1.xml><?xml version="1.0" encoding="utf-8"?>
-<ds:datastoreItem xmlns:ds="http://schemas.openxmlformats.org/officeDocument/2006/customXml" ds:itemID="{BA5BE979-DA0F-459C-8487-442EA011AA65}">
+<ds:datastoreItem xmlns:ds="http://schemas.openxmlformats.org/officeDocument/2006/customXml" ds:itemID="{2ED00EF7-0408-409B-AE75-85E17334637B}">
   <ds:schemaRefs>
     <ds:schemaRef ds:uri="http://schemas.openxmlformats.org/officeDocument/2006/bibliography"/>
   </ds:schemaRefs>

</xml_diff>

<commit_message>
Ispravak wireframea. Zamjena dodjeljivanja nagrada s dodjeljivanjem znački.
</commit_message>
<xml_diff>
--- a/Dokumentacija/AIR_myBook.docx
+++ b/Dokumentacija/AIR_myBook.docx
@@ -1001,7 +1001,7 @@
     </w:p>
     <w:p>
       <w:pPr>
-        <w:pStyle w:val="TOC1"/>
+        <w:pStyle w:val="Sadraj1"/>
         <w:rPr>
           <w:rFonts w:asciiTheme="minorHAnsi" w:eastAsiaTheme="minorEastAsia" w:hAnsiTheme="minorHAnsi" w:cstheme="minorBidi"/>
           <w:noProof/>
@@ -1036,7 +1036,7 @@
       <w:hyperlink w:anchor="_Toc24658332" w:history="1">
         <w:r>
           <w:rPr>
-            <w:rStyle w:val="Hyperlink"/>
+            <w:rStyle w:val="Hiperveza"/>
             <w:noProof/>
           </w:rPr>
           <w:t>1.</w:t>
@@ -1052,7 +1052,7 @@
         </w:r>
         <w:r>
           <w:rPr>
-            <w:rStyle w:val="Hyperlink"/>
+            <w:rStyle w:val="Hiperveza"/>
             <w:noProof/>
           </w:rPr>
           <w:t>Uvod</w:t>
@@ -1109,7 +1109,7 @@
     </w:p>
     <w:p>
       <w:pPr>
-        <w:pStyle w:val="TOC1"/>
+        <w:pStyle w:val="Sadraj1"/>
         <w:rPr>
           <w:rFonts w:asciiTheme="minorHAnsi" w:eastAsiaTheme="minorEastAsia" w:hAnsiTheme="minorHAnsi" w:cstheme="minorBidi"/>
           <w:noProof/>
@@ -1120,7 +1120,7 @@
       <w:hyperlink w:anchor="_Toc24658333" w:history="1">
         <w:r>
           <w:rPr>
-            <w:rStyle w:val="Hyperlink"/>
+            <w:rStyle w:val="Hiperveza"/>
             <w:noProof/>
           </w:rPr>
           <w:t>2.</w:t>
@@ -1136,7 +1136,7 @@
         </w:r>
         <w:r>
           <w:rPr>
-            <w:rStyle w:val="Hyperlink"/>
+            <w:rStyle w:val="Hiperveza"/>
             <w:noProof/>
           </w:rPr>
           <w:t>Metode i tehnike rada</w:t>
@@ -1193,7 +1193,7 @@
     </w:p>
     <w:p>
       <w:pPr>
-        <w:pStyle w:val="TOC1"/>
+        <w:pStyle w:val="Sadraj1"/>
         <w:rPr>
           <w:rFonts w:asciiTheme="minorHAnsi" w:eastAsiaTheme="minorEastAsia" w:hAnsiTheme="minorHAnsi" w:cstheme="minorBidi"/>
           <w:noProof/>
@@ -1204,7 +1204,7 @@
       <w:hyperlink w:anchor="_Toc24658334" w:history="1">
         <w:r>
           <w:rPr>
-            <w:rStyle w:val="Hyperlink"/>
+            <w:rStyle w:val="Hiperveza"/>
             <w:noProof/>
           </w:rPr>
           <w:t>3.</w:t>
@@ -1220,7 +1220,7 @@
         </w:r>
         <w:r>
           <w:rPr>
-            <w:rStyle w:val="Hyperlink"/>
+            <w:rStyle w:val="Hiperveza"/>
             <w:noProof/>
           </w:rPr>
           <w:t>Popis funkcionalnosti</w:t>
@@ -1277,7 +1277,7 @@
     </w:p>
     <w:p>
       <w:pPr>
-        <w:pStyle w:val="TOC2"/>
+        <w:pStyle w:val="Sadraj2"/>
         <w:rPr>
           <w:rFonts w:asciiTheme="minorHAnsi" w:eastAsiaTheme="minorEastAsia" w:hAnsiTheme="minorHAnsi" w:cstheme="minorBidi"/>
           <w:noProof/>
@@ -1288,7 +1288,7 @@
       <w:hyperlink w:anchor="_Toc24658335" w:history="1">
         <w:r>
           <w:rPr>
-            <w:rStyle w:val="Hyperlink"/>
+            <w:rStyle w:val="Hiperveza"/>
             <w:noProof/>
           </w:rPr>
           <w:t>3.1.</w:t>
@@ -1304,7 +1304,7 @@
         </w:r>
         <w:r>
           <w:rPr>
-            <w:rStyle w:val="Hyperlink"/>
+            <w:rStyle w:val="Hiperveza"/>
             <w:noProof/>
           </w:rPr>
           <w:t>Wireframe</w:t>
@@ -1361,7 +1361,7 @@
     </w:p>
     <w:p>
       <w:pPr>
-        <w:pStyle w:val="TOC2"/>
+        <w:pStyle w:val="Sadraj2"/>
         <w:rPr>
           <w:rFonts w:asciiTheme="minorHAnsi" w:eastAsiaTheme="minorEastAsia" w:hAnsiTheme="minorHAnsi" w:cstheme="minorBidi"/>
           <w:noProof/>
@@ -1372,7 +1372,7 @@
       <w:hyperlink w:anchor="_Toc24658336" w:history="1">
         <w:r>
           <w:rPr>
-            <w:rStyle w:val="Hyperlink"/>
+            <w:rStyle w:val="Hiperveza"/>
             <w:noProof/>
           </w:rPr>
           <w:t>3.2.</w:t>
@@ -1388,7 +1388,7 @@
         </w:r>
         <w:r>
           <w:rPr>
-            <w:rStyle w:val="Hyperlink"/>
+            <w:rStyle w:val="Hiperveza"/>
             <w:noProof/>
           </w:rPr>
           <w:t>ERA model</w:t>
@@ -1445,7 +1445,7 @@
     </w:p>
     <w:p>
       <w:pPr>
-        <w:pStyle w:val="TOC1"/>
+        <w:pStyle w:val="Sadraj1"/>
         <w:rPr>
           <w:rFonts w:asciiTheme="minorHAnsi" w:eastAsiaTheme="minorEastAsia" w:hAnsiTheme="minorHAnsi" w:cstheme="minorBidi"/>
           <w:noProof/>
@@ -1456,7 +1456,7 @@
       <w:hyperlink w:anchor="_Toc24658337" w:history="1">
         <w:r>
           <w:rPr>
-            <w:rStyle w:val="Hyperlink"/>
+            <w:rStyle w:val="Hiperveza"/>
             <w:noProof/>
           </w:rPr>
           <w:t>4.</w:t>
@@ -1472,7 +1472,7 @@
         </w:r>
         <w:r>
           <w:rPr>
-            <w:rStyle w:val="Hyperlink"/>
+            <w:rStyle w:val="Hiperveza"/>
             <w:noProof/>
           </w:rPr>
           <w:t>Zaključak</w:t>
@@ -1529,7 +1529,7 @@
     </w:p>
     <w:p>
       <w:pPr>
-        <w:pStyle w:val="TOC1"/>
+        <w:pStyle w:val="Sadraj1"/>
         <w:rPr>
           <w:rFonts w:asciiTheme="minorHAnsi" w:eastAsiaTheme="minorEastAsia" w:hAnsiTheme="minorHAnsi" w:cstheme="minorBidi"/>
           <w:noProof/>
@@ -1540,7 +1540,7 @@
       <w:hyperlink w:anchor="_Toc24658338" w:history="1">
         <w:r>
           <w:rPr>
-            <w:rStyle w:val="Hyperlink"/>
+            <w:rStyle w:val="Hiperveza"/>
             <w:noProof/>
           </w:rPr>
           <w:t>Popis literature</w:t>
@@ -1597,7 +1597,7 @@
     </w:p>
     <w:p>
       <w:pPr>
-        <w:pStyle w:val="TOC1"/>
+        <w:pStyle w:val="Sadraj1"/>
         <w:rPr>
           <w:rFonts w:asciiTheme="minorHAnsi" w:eastAsiaTheme="minorEastAsia" w:hAnsiTheme="minorHAnsi" w:cstheme="minorBidi"/>
           <w:noProof/>
@@ -1608,7 +1608,7 @@
       <w:hyperlink w:anchor="_Toc24658339" w:history="1">
         <w:r>
           <w:rPr>
-            <w:rStyle w:val="Hyperlink"/>
+            <w:rStyle w:val="Hiperveza"/>
             <w:noProof/>
           </w:rPr>
           <w:t>Popis slika</w:t>
@@ -1665,7 +1665,7 @@
     </w:p>
     <w:p>
       <w:pPr>
-        <w:pStyle w:val="TOC1"/>
+        <w:pStyle w:val="Sadraj1"/>
         <w:rPr>
           <w:rFonts w:asciiTheme="minorHAnsi" w:eastAsiaTheme="minorEastAsia" w:hAnsiTheme="minorHAnsi" w:cstheme="minorBidi"/>
           <w:noProof/>
@@ -1676,7 +1676,7 @@
       <w:hyperlink w:anchor="_Toc24658340" w:history="1">
         <w:r>
           <w:rPr>
-            <w:rStyle w:val="Hyperlink"/>
+            <w:rStyle w:val="Hiperveza"/>
             <w:noProof/>
           </w:rPr>
           <w:t>Popis tablica</w:t>
@@ -1733,7 +1733,7 @@
     </w:p>
     <w:p>
       <w:pPr>
-        <w:pStyle w:val="TOC1"/>
+        <w:pStyle w:val="Sadraj1"/>
         <w:spacing w:after="120"/>
         <w:rPr>
           <w:rFonts w:ascii="Arial" w:hAnsi="Arial" w:cs="Arial"/>
@@ -1930,43 +1930,21 @@
       <w:r>
         <w:t xml:space="preserve">Tablica </w:t>
       </w:r>
-      <w:r>
-        <w:rPr>
-          <w:i/>
-          <w:iCs/>
-        </w:rPr>
-        <w:fldChar w:fldCharType="begin"/>
-      </w:r>
-      <w:r>
-        <w:instrText xml:space="preserve"> SEQ Tablica \* ARABIC </w:instrText>
-      </w:r>
-      <w:r>
-        <w:rPr>
-          <w:i/>
-          <w:iCs/>
-        </w:rPr>
-        <w:fldChar w:fldCharType="separate"/>
-      </w:r>
-      <w:r>
-        <w:rPr>
-          <w:noProof/>
-        </w:rPr>
-        <w:t>1</w:t>
-      </w:r>
-      <w:r>
-        <w:rPr>
-          <w:i/>
-          <w:iCs/>
-        </w:rPr>
-        <w:fldChar w:fldCharType="end"/>
-      </w:r>
+      <w:fldSimple w:instr=" SEQ Tablica \* ARABIC ">
+        <w:r>
+          <w:rPr>
+            <w:noProof/>
+          </w:rPr>
+          <w:t>1</w:t>
+        </w:r>
+      </w:fldSimple>
       <w:r>
         <w:t>: Funkcionalnosti</w:t>
       </w:r>
     </w:p>
     <w:tbl>
       <w:tblPr>
-        <w:tblStyle w:val="PlainTable2"/>
+        <w:tblStyle w:val="Obinatablica2"/>
         <w:tblW w:w="0" w:type="auto"/>
         <w:tblLook w:val="04A0" w:firstRow="1" w:lastRow="0" w:firstColumn="1" w:lastColumn="0" w:noHBand="0" w:noVBand="1"/>
       </w:tblPr>
@@ -3035,25 +3013,25 @@
         </w:sectPr>
       </w:pPr>
       <w:bookmarkStart w:id="3" w:name="_Toc24658335"/>
+      <w:proofErr w:type="spellStart"/>
+      <w:r>
+        <w:lastRenderedPageBreak/>
+        <w:t>Wireframe</w:t>
+      </w:r>
+      <w:bookmarkEnd w:id="3"/>
+      <w:proofErr w:type="spellEnd"/>
+      <w:r>
+        <w:t xml:space="preserve"> </w:t>
+      </w:r>
       <w:r>
         <w:rPr>
           <w:noProof/>
-          <w:sz w:val="36"/>
-        </w:rPr>
-        <w:lastRenderedPageBreak/>
+        </w:rPr>
         <w:drawing>
-          <wp:anchor distT="0" distB="0" distL="114300" distR="114300" simplePos="0" relativeHeight="251658240" behindDoc="0" locked="0" layoutInCell="1" allowOverlap="1">
-            <wp:simplePos x="0" y="0"/>
-            <wp:positionH relativeFrom="margin">
-              <wp:align>center</wp:align>
-            </wp:positionH>
-            <wp:positionV relativeFrom="paragraph">
-              <wp:posOffset>586105</wp:posOffset>
-            </wp:positionV>
-            <wp:extent cx="7972425" cy="5158105"/>
-            <wp:effectExtent l="0" t="0" r="9525" b="4445"/>
-            <wp:wrapSquare wrapText="bothSides"/>
-            <wp:docPr id="2" name="Picture 2"/>
+          <wp:inline distT="0" distB="0" distL="0" distR="0">
+            <wp:extent cx="7991475" cy="5295556"/>
+            <wp:effectExtent l="0" t="0" r="0" b="635"/>
+            <wp:docPr id="1" name="Slika 1"/>
             <wp:cNvGraphicFramePr>
               <a:graphicFrameLocks xmlns:a="http://schemas.openxmlformats.org/drawingml/2006/main" noChangeAspect="1"/>
             </wp:cNvGraphicFramePr>
@@ -3061,8 +3039,10 @@
               <a:graphicData uri="http://schemas.openxmlformats.org/drawingml/2006/picture">
                 <pic:pic xmlns:pic="http://schemas.openxmlformats.org/drawingml/2006/picture">
                   <pic:nvPicPr>
-                    <pic:cNvPr id="2" name="wireframe.png"/>
-                    <pic:cNvPicPr/>
+                    <pic:cNvPr id="0" name="Picture 1"/>
+                    <pic:cNvPicPr>
+                      <a:picLocks noChangeAspect="1" noChangeArrowheads="1"/>
+                    </pic:cNvPicPr>
                   </pic:nvPicPr>
                   <pic:blipFill>
                     <a:blip r:embed="rId13" cstate="print">
@@ -3072,35 +3052,32 @@
                         </a:ext>
                       </a:extLst>
                     </a:blip>
+                    <a:srcRect/>
                     <a:stretch>
                       <a:fillRect/>
                     </a:stretch>
                   </pic:blipFill>
-                  <pic:spPr>
+                  <pic:spPr bwMode="auto">
                     <a:xfrm>
                       <a:off x="0" y="0"/>
-                      <a:ext cx="7972425" cy="5158105"/>
+                      <a:ext cx="8003650" cy="5303623"/>
                     </a:xfrm>
                     <a:prstGeom prst="rect">
                       <a:avLst/>
                     </a:prstGeom>
+                    <a:noFill/>
+                    <a:ln>
+                      <a:noFill/>
+                    </a:ln>
                   </pic:spPr>
                 </pic:pic>
               </a:graphicData>
             </a:graphic>
-            <wp14:sizeRelH relativeFrom="page">
-              <wp14:pctWidth>0</wp14:pctWidth>
-            </wp14:sizeRelH>
-            <wp14:sizeRelV relativeFrom="page">
-              <wp14:pctHeight>0</wp14:pctHeight>
-            </wp14:sizeRelV>
-          </wp:anchor>
+          </wp:inline>
         </w:drawing>
       </w:r>
-      <w:r>
-        <w:t>Wireframe</w:t>
-      </w:r>
-      <w:bookmarkEnd w:id="3"/>
+      <w:bookmarkStart w:id="4" w:name="_GoBack"/>
+      <w:bookmarkEnd w:id="4"/>
     </w:p>
     <w:p>
       <w:pPr>
@@ -3133,7 +3110,7 @@
         <w:pStyle w:val="FOINaslov2"/>
         <w:jc w:val="left"/>
       </w:pPr>
-      <w:bookmarkStart w:id="4" w:name="_Toc24658336"/>
+      <w:bookmarkStart w:id="5" w:name="_Toc24658336"/>
       <w:r>
         <w:rPr>
           <w:noProof/>
@@ -3198,7 +3175,7 @@
       <w:r>
         <w:t>ERA model</w:t>
       </w:r>
-      <w:bookmarkEnd w:id="4"/>
+      <w:bookmarkEnd w:id="5"/>
     </w:p>
     <w:p>
       <w:pPr>
@@ -3734,8 +3711,6 @@
       <w:r>
         <w:t>sadrži podatke o interesima korisnika u vidu žanra i autora knjiga kako bi lakše, preko aplikacije, mogli korisniku ponuditi knjige koje bi ga mogle interesirati.</w:t>
       </w:r>
-      <w:bookmarkStart w:id="5" w:name="_GoBack"/>
-      <w:bookmarkEnd w:id="5"/>
     </w:p>
     <w:p>
       <w:pPr>
@@ -3976,7 +3951,7 @@
       <w:hyperlink w:anchor="_Toc496692358" w:history="1">
         <w:r>
           <w:rPr>
-            <w:rStyle w:val="Hyperlink"/>
+            <w:rStyle w:val="Hiperveza"/>
             <w:rFonts w:ascii="Arial" w:hAnsi="Arial" w:cs="Arial"/>
             <w:noProof/>
             <w:sz w:val="22"/>
@@ -4128,7 +4103,7 @@
     </w:p>
     <w:p>
       <w:pPr>
-        <w:pStyle w:val="TOC1"/>
+        <w:pStyle w:val="Sadraj1"/>
         <w:rPr>
           <w:rFonts w:ascii="Arial" w:hAnsi="Arial" w:cs="Arial"/>
           <w:sz w:val="22"/>
@@ -4234,7 +4209,7 @@
     </w:p>
     <w:p>
       <w:pPr>
-        <w:pStyle w:val="TOC1"/>
+        <w:pStyle w:val="Sadraj1"/>
         <w:rPr>
           <w:rFonts w:ascii="Arial" w:hAnsi="Arial" w:cs="Arial"/>
           <w:b/>
@@ -4286,13 +4261,13 @@
 <w:ftr xmlns:wpc="http://schemas.microsoft.com/office/word/2010/wordprocessingCanvas" xmlns:cx="http://schemas.microsoft.com/office/drawing/2014/chartex" xmlns:cx1="http://schemas.microsoft.com/office/drawing/2015/9/8/chartex" xmlns:cx2="http://schemas.microsoft.com/office/drawing/2015/10/21/chartex" xmlns:cx3="http://schemas.microsoft.com/office/drawing/2016/5/9/chartex" xmlns:cx4="http://schemas.microsoft.com/office/drawing/2016/5/10/chartex" xmlns:cx5="http://schemas.microsoft.com/office/drawing/2016/5/11/chartex" xmlns:cx6="http://schemas.microsoft.com/office/drawing/2016/5/12/chartex" xmlns:cx7="http://schemas.microsoft.com/office/drawing/2016/5/13/chartex" xmlns:cx8="http://schemas.microsoft.com/office/drawing/2016/5/14/chartex" xmlns:mc="http://schemas.openxmlformats.org/markup-compatibility/2006" xmlns:aink="http://schemas.microsoft.com/office/drawing/2016/ink" xmlns:am3d="http://schemas.microsoft.com/office/drawing/2017/model3d" xmlns:o="urn:schemas-microsoft-com:office:office" xmlns:r="http://schemas.openxmlformats.org/officeDocument/2006/relationships" xmlns:m="http://schemas.openxmlformats.org/officeDocument/2006/math" xmlns:v="urn:schemas-microsoft-com:vml" xmlns:wp14="http://schemas.microsoft.com/office/word/2010/wordprocessingDrawing" xmlns:wp="http://schemas.openxmlformats.org/drawingml/2006/wordprocessingDrawing" xmlns:w10="urn:schemas-microsoft-com:office:word" xmlns:w="http://schemas.openxmlformats.org/wordprocessingml/2006/main" xmlns:w14="http://schemas.microsoft.com/office/word/2010/wordml" xmlns:w15="http://schemas.microsoft.com/office/word/2012/wordml" xmlns:w16cid="http://schemas.microsoft.com/office/word/2016/wordml/cid" xmlns:w16se="http://schemas.microsoft.com/office/word/2015/wordml/symex" xmlns:wpg="http://schemas.microsoft.com/office/word/2010/wordprocessingGroup" xmlns:wpi="http://schemas.microsoft.com/office/word/2010/wordprocessingInk" xmlns:wne="http://schemas.microsoft.com/office/word/2006/wordml" xmlns:wps="http://schemas.microsoft.com/office/word/2010/wordprocessingShape" mc:Ignorable="w14 w15 w16se w16cid wp14">
   <w:p>
     <w:pPr>
-      <w:pStyle w:val="Footer"/>
+      <w:pStyle w:val="Podnoje"/>
       <w:jc w:val="right"/>
     </w:pPr>
   </w:p>
   <w:p>
     <w:pPr>
-      <w:pStyle w:val="Footer"/>
+      <w:pStyle w:val="Podnoje"/>
     </w:pPr>
   </w:p>
 </w:ftr>
@@ -4302,13 +4277,13 @@
 <w:ftr xmlns:wpc="http://schemas.microsoft.com/office/word/2010/wordprocessingCanvas" xmlns:cx="http://schemas.microsoft.com/office/drawing/2014/chartex" xmlns:cx1="http://schemas.microsoft.com/office/drawing/2015/9/8/chartex" xmlns:cx2="http://schemas.microsoft.com/office/drawing/2015/10/21/chartex" xmlns:cx3="http://schemas.microsoft.com/office/drawing/2016/5/9/chartex" xmlns:cx4="http://schemas.microsoft.com/office/drawing/2016/5/10/chartex" xmlns:cx5="http://schemas.microsoft.com/office/drawing/2016/5/11/chartex" xmlns:cx6="http://schemas.microsoft.com/office/drawing/2016/5/12/chartex" xmlns:cx7="http://schemas.microsoft.com/office/drawing/2016/5/13/chartex" xmlns:cx8="http://schemas.microsoft.com/office/drawing/2016/5/14/chartex" xmlns:mc="http://schemas.openxmlformats.org/markup-compatibility/2006" xmlns:aink="http://schemas.microsoft.com/office/drawing/2016/ink" xmlns:am3d="http://schemas.microsoft.com/office/drawing/2017/model3d" xmlns:o="urn:schemas-microsoft-com:office:office" xmlns:r="http://schemas.openxmlformats.org/officeDocument/2006/relationships" xmlns:m="http://schemas.openxmlformats.org/officeDocument/2006/math" xmlns:v="urn:schemas-microsoft-com:vml" xmlns:wp14="http://schemas.microsoft.com/office/word/2010/wordprocessingDrawing" xmlns:wp="http://schemas.openxmlformats.org/drawingml/2006/wordprocessingDrawing" xmlns:w10="urn:schemas-microsoft-com:office:word" xmlns:w="http://schemas.openxmlformats.org/wordprocessingml/2006/main" xmlns:w14="http://schemas.microsoft.com/office/word/2010/wordml" xmlns:w15="http://schemas.microsoft.com/office/word/2012/wordml" xmlns:w16cid="http://schemas.microsoft.com/office/word/2016/wordml/cid" xmlns:w16se="http://schemas.microsoft.com/office/word/2015/wordml/symex" xmlns:wpg="http://schemas.microsoft.com/office/word/2010/wordprocessingGroup" xmlns:wpi="http://schemas.microsoft.com/office/word/2010/wordprocessingInk" xmlns:wne="http://schemas.microsoft.com/office/word/2006/wordml" xmlns:wps="http://schemas.microsoft.com/office/word/2010/wordprocessingShape" mc:Ignorable="w14 w15 w16se w16cid wp14">
   <w:p>
     <w:pPr>
-      <w:pStyle w:val="Footer"/>
+      <w:pStyle w:val="Podnoje"/>
       <w:jc w:val="right"/>
     </w:pPr>
   </w:p>
   <w:p>
     <w:pPr>
-      <w:pStyle w:val="Footer"/>
+      <w:pStyle w:val="Podnoje"/>
     </w:pPr>
   </w:p>
 </w:ftr>
@@ -4334,7 +4309,7 @@
     <w:sdtContent>
       <w:p>
         <w:pPr>
-          <w:pStyle w:val="Footer"/>
+          <w:pStyle w:val="Podnoje"/>
           <w:jc w:val="right"/>
           <w:rPr>
             <w:rFonts w:ascii="Arial" w:hAnsi="Arial" w:cs="Arial"/>
@@ -4389,7 +4364,7 @@
   </w:sdt>
   <w:p>
     <w:pPr>
-      <w:pStyle w:val="Footer"/>
+      <w:pStyle w:val="Podnoje"/>
     </w:pPr>
   </w:p>
 </w:ftr>
@@ -4415,7 +4390,7 @@
     <w:sdtContent>
       <w:p>
         <w:pPr>
-          <w:pStyle w:val="Footer"/>
+          <w:pStyle w:val="Podnoje"/>
           <w:jc w:val="right"/>
           <w:rPr>
             <w:rFonts w:ascii="Arial" w:hAnsi="Arial" w:cs="Arial"/>
@@ -4470,7 +4445,7 @@
   </w:sdt>
   <w:p>
     <w:pPr>
-      <w:pStyle w:val="Footer"/>
+      <w:pStyle w:val="Podnoje"/>
     </w:pPr>
   </w:p>
 </w:ftr>
@@ -4496,7 +4471,7 @@
     <w:sdtContent>
       <w:p>
         <w:pPr>
-          <w:pStyle w:val="Footer"/>
+          <w:pStyle w:val="Podnoje"/>
           <w:jc w:val="right"/>
           <w:rPr>
             <w:rFonts w:ascii="Arial" w:hAnsi="Arial" w:cs="Arial"/>
@@ -4535,7 +4510,16 @@
             <w:sz w:val="18"/>
             <w:szCs w:val="18"/>
           </w:rPr>
-          <w:t>13</w:t>
+          <w:t>1</w:t>
+        </w:r>
+        <w:r>
+          <w:rPr>
+            <w:rFonts w:ascii="Arial" w:hAnsi="Arial" w:cs="Arial"/>
+            <w:noProof/>
+            <w:sz w:val="18"/>
+            <w:szCs w:val="18"/>
+          </w:rPr>
+          <w:t>3</w:t>
         </w:r>
         <w:r>
           <w:rPr>
@@ -4551,7 +4535,7 @@
   </w:sdt>
   <w:p>
     <w:pPr>
-      <w:pStyle w:val="Footer"/>
+      <w:pStyle w:val="Podnoje"/>
     </w:pPr>
   </w:p>
 </w:ftr>
@@ -6822,7 +6806,7 @@
       </w:pPr>
     </w:pPrDefault>
   </w:docDefaults>
-  <w:latentStyles w:defLockedState="0" w:defUIPriority="99" w:defSemiHidden="0" w:defUnhideWhenUsed="0" w:defQFormat="0" w:count="375">
+  <w:latentStyles w:defLockedState="0" w:defUIPriority="99" w:defSemiHidden="0" w:defUnhideWhenUsed="0" w:defQFormat="0" w:count="376">
     <w:lsdException w:name="Normal" w:uiPriority="0" w:qFormat="1"/>
     <w:lsdException w:name="heading 1" w:uiPriority="9" w:qFormat="1"/>
     <w:lsdException w:name="heading 2" w:semiHidden="1" w:uiPriority="9" w:unhideWhenUsed="1" w:qFormat="1"/>
@@ -6928,7 +6912,6 @@
     <w:lsdException w:name="HTML Sample" w:semiHidden="1" w:unhideWhenUsed="1"/>
     <w:lsdException w:name="HTML Typewriter" w:semiHidden="1" w:unhideWhenUsed="1"/>
     <w:lsdException w:name="HTML Variable" w:semiHidden="1" w:unhideWhenUsed="1"/>
-    <w:lsdException w:name="Normal Table" w:semiHidden="1" w:unhideWhenUsed="1"/>
     <w:lsdException w:name="annotation subject" w:semiHidden="1" w:unhideWhenUsed="1"/>
     <w:lsdException w:name="No List" w:semiHidden="1" w:unhideWhenUsed="1"/>
     <w:lsdException w:name="Outline List 1" w:semiHidden="1" w:unhideWhenUsed="1"/>
@@ -6975,10 +6958,8 @@
     <w:lsdException w:name="Table Subtle 2" w:semiHidden="1" w:unhideWhenUsed="1"/>
     <w:lsdException w:name="Table Web 1" w:semiHidden="1" w:unhideWhenUsed="1"/>
     <w:lsdException w:name="Table Web 2" w:semiHidden="1" w:unhideWhenUsed="1"/>
-    <w:lsdException w:name="Table Web 3" w:semiHidden="1" w:unhideWhenUsed="1"/>
     <w:lsdException w:name="Balloon Text" w:semiHidden="1" w:unhideWhenUsed="1"/>
     <w:lsdException w:name="Table Grid" w:uiPriority="39"/>
-    <w:lsdException w:name="Table Theme" w:semiHidden="1" w:unhideWhenUsed="1"/>
     <w:lsdException w:name="Placeholder Text" w:semiHidden="1"/>
     <w:lsdException w:name="No Spacing" w:uiPriority="1" w:qFormat="1"/>
     <w:lsdException w:name="Light Shading" w:uiPriority="60"/>
@@ -7198,6 +7179,7 @@
     <w:lsdException w:name="Smart Hyperlink" w:semiHidden="1" w:unhideWhenUsed="1"/>
     <w:lsdException w:name="Hashtag" w:semiHidden="1" w:unhideWhenUsed="1"/>
     <w:lsdException w:name="Unresolved Mention" w:semiHidden="1" w:unhideWhenUsed="1"/>
+    <w:lsdException w:name="Smart Link" w:semiHidden="1" w:unhideWhenUsed="1"/>
   </w:latentStyles>
   <w:style w:type="paragraph" w:default="1" w:styleId="Normal">
     <w:name w:val="Normal"/>
@@ -7213,11 +7195,11 @@
       <w:lang w:eastAsia="hr-HR"/>
     </w:rPr>
   </w:style>
-  <w:style w:type="paragraph" w:styleId="Heading1">
+  <w:style w:type="paragraph" w:styleId="Naslov1">
     <w:name w:val="heading 1"/>
     <w:basedOn w:val="Normal"/>
     <w:next w:val="Normal"/>
-    <w:link w:val="Heading1Char"/>
+    <w:link w:val="Naslov1Char"/>
     <w:uiPriority w:val="9"/>
     <w:qFormat/>
     <w:rsid w:val="00EA7310"/>
@@ -7236,11 +7218,11 @@
       <w:szCs w:val="28"/>
     </w:rPr>
   </w:style>
-  <w:style w:type="paragraph" w:styleId="Heading2">
+  <w:style w:type="paragraph" w:styleId="Naslov2">
     <w:name w:val="heading 2"/>
     <w:basedOn w:val="Normal"/>
     <w:next w:val="Normal"/>
-    <w:link w:val="Heading2Char"/>
+    <w:link w:val="Naslov2Char"/>
     <w:uiPriority w:val="9"/>
     <w:semiHidden/>
     <w:unhideWhenUsed/>
@@ -7261,11 +7243,11 @@
       <w:szCs w:val="26"/>
     </w:rPr>
   </w:style>
-  <w:style w:type="paragraph" w:styleId="Heading3">
+  <w:style w:type="paragraph" w:styleId="Naslov3">
     <w:name w:val="heading 3"/>
     <w:basedOn w:val="Normal"/>
     <w:next w:val="Normal"/>
-    <w:link w:val="Heading3Char"/>
+    <w:link w:val="Naslov3Char"/>
     <w:uiPriority w:val="9"/>
     <w:semiHidden/>
     <w:unhideWhenUsed/>
@@ -7284,11 +7266,11 @@
       <w:color w:val="4F81BD" w:themeColor="accent1"/>
     </w:rPr>
   </w:style>
-  <w:style w:type="paragraph" w:styleId="Heading4">
+  <w:style w:type="paragraph" w:styleId="Naslov4">
     <w:name w:val="heading 4"/>
     <w:basedOn w:val="Normal"/>
     <w:next w:val="Normal"/>
-    <w:link w:val="Heading4Char"/>
+    <w:link w:val="Naslov4Char"/>
     <w:uiPriority w:val="9"/>
     <w:semiHidden/>
     <w:unhideWhenUsed/>
@@ -7307,13 +7289,13 @@
       <w:color w:val="365F91" w:themeColor="accent1" w:themeShade="BF"/>
     </w:rPr>
   </w:style>
-  <w:style w:type="character" w:default="1" w:styleId="DefaultParagraphFont">
+  <w:style w:type="character" w:default="1" w:styleId="Zadanifontodlomka">
     <w:name w:val="Default Paragraph Font"/>
     <w:uiPriority w:val="1"/>
     <w:semiHidden/>
     <w:unhideWhenUsed/>
   </w:style>
-  <w:style w:type="table" w:default="1" w:styleId="TableNormal">
+  <w:style w:type="table" w:default="1" w:styleId="Obinatablica">
     <w:name w:val="Normal Table"/>
     <w:uiPriority w:val="99"/>
     <w:semiHidden/>
@@ -7328,7 +7310,7 @@
       </w:tblCellMar>
     </w:tblPr>
   </w:style>
-  <w:style w:type="numbering" w:default="1" w:styleId="NoList">
+  <w:style w:type="numbering" w:default="1" w:styleId="Bezpopisa">
     <w:name w:val="No List"/>
     <w:uiPriority w:val="99"/>
     <w:semiHidden/>
@@ -7444,10 +7426,10 @@
       <w:sz w:val="36"/>
     </w:rPr>
   </w:style>
-  <w:style w:type="paragraph" w:styleId="ListParagraph">
+  <w:style w:type="paragraph" w:styleId="Odlomakpopisa">
     <w:name w:val="List Paragraph"/>
     <w:basedOn w:val="Normal"/>
-    <w:link w:val="ListParagraphChar"/>
+    <w:link w:val="OdlomakpopisaChar"/>
     <w:uiPriority w:val="34"/>
     <w:qFormat/>
     <w:rsid w:val="00FE7A9A"/>
@@ -7458,7 +7440,7 @@
   </w:style>
   <w:style w:type="character" w:customStyle="1" w:styleId="NazivinstitucijeChar">
     <w:name w:val="Naziv institucije Char"/>
-    <w:basedOn w:val="DefaultParagraphFont"/>
+    <w:basedOn w:val="Zadanifontodlomka"/>
     <w:link w:val="Nazivinstitucije"/>
     <w:rsid w:val="00FD0CD5"/>
     <w:rPr>
@@ -7501,7 +7483,7 @@
   </w:style>
   <w:style w:type="paragraph" w:customStyle="1" w:styleId="FOINaslov2">
     <w:name w:val="FOI Naslov 2"/>
-    <w:basedOn w:val="ListParagraph"/>
+    <w:basedOn w:val="Odlomakpopisa"/>
     <w:link w:val="FOINaslov2Char"/>
     <w:qFormat/>
     <w:rsid w:val="00051850"/>
@@ -7523,7 +7505,7 @@
   </w:style>
   <w:style w:type="paragraph" w:customStyle="1" w:styleId="FOINaslov3">
     <w:name w:val="FOI Naslov 3"/>
-    <w:basedOn w:val="ListParagraph"/>
+    <w:basedOn w:val="Odlomakpopisa"/>
     <w:link w:val="FOINaslov3Char"/>
     <w:qFormat/>
     <w:rsid w:val="00051850"/>
@@ -7542,10 +7524,10 @@
       <w:sz w:val="28"/>
     </w:rPr>
   </w:style>
-  <w:style w:type="character" w:customStyle="1" w:styleId="ListParagraphChar">
-    <w:name w:val="List Paragraph Char"/>
-    <w:basedOn w:val="DefaultParagraphFont"/>
-    <w:link w:val="ListParagraph"/>
+  <w:style w:type="character" w:customStyle="1" w:styleId="OdlomakpopisaChar">
+    <w:name w:val="Odlomak popisa Char"/>
+    <w:basedOn w:val="Zadanifontodlomka"/>
+    <w:link w:val="Odlomakpopisa"/>
     <w:uiPriority w:val="34"/>
     <w:rsid w:val="000A11F1"/>
     <w:rPr>
@@ -7557,7 +7539,7 @@
   </w:style>
   <w:style w:type="character" w:customStyle="1" w:styleId="FOINaslov2Char">
     <w:name w:val="FOI Naslov 2 Char"/>
-    <w:basedOn w:val="ListParagraphChar"/>
+    <w:basedOn w:val="OdlomakpopisaChar"/>
     <w:link w:val="FOINaslov2"/>
     <w:rsid w:val="00051850"/>
     <w:rPr>
@@ -7570,7 +7552,7 @@
   </w:style>
   <w:style w:type="paragraph" w:customStyle="1" w:styleId="FOINaslov4">
     <w:name w:val="FOI Naslov 4"/>
-    <w:basedOn w:val="ListParagraph"/>
+    <w:basedOn w:val="Odlomakpopisa"/>
     <w:link w:val="FOINaslov4Char"/>
     <w:qFormat/>
     <w:rsid w:val="000A11F1"/>
@@ -7590,7 +7572,7 @@
   </w:style>
   <w:style w:type="character" w:customStyle="1" w:styleId="FOINaslov3Char">
     <w:name w:val="FOI Naslov 3 Char"/>
-    <w:basedOn w:val="ListParagraphChar"/>
+    <w:basedOn w:val="OdlomakpopisaChar"/>
     <w:link w:val="FOINaslov3"/>
     <w:rsid w:val="00051850"/>
     <w:rPr>
@@ -7603,7 +7585,7 @@
   </w:style>
   <w:style w:type="character" w:customStyle="1" w:styleId="FOINaslov4Char">
     <w:name w:val="FOI Naslov 4 Char"/>
-    <w:basedOn w:val="ListParagraphChar"/>
+    <w:basedOn w:val="OdlomakpopisaChar"/>
     <w:link w:val="FOINaslov4"/>
     <w:rsid w:val="000A11F1"/>
     <w:rPr>
@@ -7614,7 +7596,7 @@
       <w:lang w:eastAsia="hr-HR"/>
     </w:rPr>
   </w:style>
-  <w:style w:type="paragraph" w:styleId="NormalWeb">
+  <w:style w:type="paragraph" w:styleId="StandardWeb">
     <w:name w:val="Normal (Web)"/>
     <w:basedOn w:val="Normal"/>
     <w:uiPriority w:val="99"/>
@@ -7639,10 +7621,10 @@
       <w:lang w:eastAsia="en-US"/>
     </w:rPr>
   </w:style>
-  <w:style w:type="character" w:customStyle="1" w:styleId="Heading1Char">
-    <w:name w:val="Heading 1 Char"/>
-    <w:basedOn w:val="DefaultParagraphFont"/>
-    <w:link w:val="Heading1"/>
+  <w:style w:type="character" w:customStyle="1" w:styleId="Naslov1Char">
+    <w:name w:val="Naslov 1 Char"/>
+    <w:basedOn w:val="Zadanifontodlomka"/>
+    <w:link w:val="Naslov1"/>
     <w:uiPriority w:val="9"/>
     <w:rsid w:val="00EA7310"/>
     <w:rPr>
@@ -7655,10 +7637,10 @@
       <w:lang w:eastAsia="hr-HR"/>
     </w:rPr>
   </w:style>
-  <w:style w:type="character" w:customStyle="1" w:styleId="Heading2Char">
-    <w:name w:val="Heading 2 Char"/>
-    <w:basedOn w:val="DefaultParagraphFont"/>
-    <w:link w:val="Heading2"/>
+  <w:style w:type="character" w:customStyle="1" w:styleId="Naslov2Char">
+    <w:name w:val="Naslov 2 Char"/>
+    <w:basedOn w:val="Zadanifontodlomka"/>
+    <w:link w:val="Naslov2"/>
     <w:uiPriority w:val="9"/>
     <w:semiHidden/>
     <w:rsid w:val="00EA7310"/>
@@ -7672,10 +7654,10 @@
       <w:lang w:eastAsia="hr-HR"/>
     </w:rPr>
   </w:style>
-  <w:style w:type="character" w:customStyle="1" w:styleId="Heading3Char">
-    <w:name w:val="Heading 3 Char"/>
-    <w:basedOn w:val="DefaultParagraphFont"/>
-    <w:link w:val="Heading3"/>
+  <w:style w:type="character" w:customStyle="1" w:styleId="Naslov3Char">
+    <w:name w:val="Naslov 3 Char"/>
+    <w:basedOn w:val="Zadanifontodlomka"/>
+    <w:link w:val="Naslov3"/>
     <w:uiPriority w:val="9"/>
     <w:semiHidden/>
     <w:rsid w:val="00EA7310"/>
@@ -7689,7 +7671,7 @@
       <w:lang w:eastAsia="hr-HR"/>
     </w:rPr>
   </w:style>
-  <w:style w:type="paragraph" w:styleId="TOC1">
+  <w:style w:type="paragraph" w:styleId="Sadraj1">
     <w:name w:val="toc 1"/>
     <w:basedOn w:val="Normal"/>
     <w:next w:val="Normal"/>
@@ -7705,7 +7687,7 @@
       <w:spacing w:after="100"/>
     </w:pPr>
   </w:style>
-  <w:style w:type="paragraph" w:styleId="TOC2">
+  <w:style w:type="paragraph" w:styleId="Sadraj2">
     <w:name w:val="toc 2"/>
     <w:basedOn w:val="Normal"/>
     <w:next w:val="Normal"/>
@@ -7722,7 +7704,7 @@
       <w:ind w:left="240"/>
     </w:pPr>
   </w:style>
-  <w:style w:type="paragraph" w:styleId="TOC3">
+  <w:style w:type="paragraph" w:styleId="Sadraj3">
     <w:name w:val="toc 3"/>
     <w:basedOn w:val="Normal"/>
     <w:next w:val="Normal"/>
@@ -7739,7 +7721,7 @@
       <w:ind w:left="480"/>
     </w:pPr>
   </w:style>
-  <w:style w:type="paragraph" w:styleId="TOC4">
+  <w:style w:type="paragraph" w:styleId="Sadraj4">
     <w:name w:val="toc 4"/>
     <w:basedOn w:val="Normal"/>
     <w:next w:val="Normal"/>
@@ -7756,9 +7738,9 @@
       <w:ind w:left="720"/>
     </w:pPr>
   </w:style>
-  <w:style w:type="character" w:styleId="Hyperlink">
+  <w:style w:type="character" w:styleId="Hiperveza">
     <w:name w:val="Hyperlink"/>
-    <w:basedOn w:val="DefaultParagraphFont"/>
+    <w:basedOn w:val="Zadanifontodlomka"/>
     <w:uiPriority w:val="99"/>
     <w:unhideWhenUsed/>
     <w:rsid w:val="00EA7310"/>
@@ -7769,13 +7751,13 @@
   </w:style>
   <w:style w:type="character" w:customStyle="1" w:styleId="apple-converted-space">
     <w:name w:val="apple-converted-space"/>
-    <w:basedOn w:val="DefaultParagraphFont"/>
+    <w:basedOn w:val="Zadanifontodlomka"/>
     <w:rsid w:val="00901FB5"/>
   </w:style>
-  <w:style w:type="paragraph" w:styleId="PlainText">
+  <w:style w:type="paragraph" w:styleId="Obinitekst">
     <w:name w:val="Plain Text"/>
     <w:basedOn w:val="Normal"/>
-    <w:link w:val="PlainTextChar"/>
+    <w:link w:val="ObinitekstChar"/>
     <w:rsid w:val="00DF32E9"/>
     <w:rPr>
       <w:rFonts w:ascii="Courier New" w:hAnsi="Courier New"/>
@@ -7784,10 +7766,10 @@
       <w:lang w:val="en-US" w:eastAsia="en-US"/>
     </w:rPr>
   </w:style>
-  <w:style w:type="character" w:customStyle="1" w:styleId="PlainTextChar">
-    <w:name w:val="Plain Text Char"/>
-    <w:basedOn w:val="DefaultParagraphFont"/>
-    <w:link w:val="PlainText"/>
+  <w:style w:type="character" w:customStyle="1" w:styleId="ObinitekstChar">
+    <w:name w:val="Obični tekst Char"/>
+    <w:basedOn w:val="Zadanifontodlomka"/>
+    <w:link w:val="Obinitekst"/>
     <w:rsid w:val="00DF32E9"/>
     <w:rPr>
       <w:rFonts w:ascii="Courier New" w:eastAsia="Times New Roman" w:hAnsi="Courier New" w:cs="Times New Roman"/>
@@ -7796,9 +7778,9 @@
       <w:lang w:val="en-US"/>
     </w:rPr>
   </w:style>
-  <w:style w:type="paragraph" w:styleId="TOCHeading">
+  <w:style w:type="paragraph" w:styleId="TOCNaslov">
     <w:name w:val="TOC Heading"/>
-    <w:basedOn w:val="Heading1"/>
+    <w:basedOn w:val="Naslov1"/>
     <w:next w:val="Normal"/>
     <w:uiPriority w:val="39"/>
     <w:semiHidden/>
@@ -7813,10 +7795,10 @@
       <w:lang w:eastAsia="en-US"/>
     </w:rPr>
   </w:style>
-  <w:style w:type="paragraph" w:styleId="BalloonText">
+  <w:style w:type="paragraph" w:styleId="Tekstbalonia">
     <w:name w:val="Balloon Text"/>
     <w:basedOn w:val="Normal"/>
-    <w:link w:val="BalloonTextChar"/>
+    <w:link w:val="TekstbaloniaChar"/>
     <w:uiPriority w:val="99"/>
     <w:semiHidden/>
     <w:unhideWhenUsed/>
@@ -7827,10 +7809,10 @@
       <w:szCs w:val="16"/>
     </w:rPr>
   </w:style>
-  <w:style w:type="character" w:customStyle="1" w:styleId="BalloonTextChar">
-    <w:name w:val="Balloon Text Char"/>
-    <w:basedOn w:val="DefaultParagraphFont"/>
-    <w:link w:val="BalloonText"/>
+  <w:style w:type="character" w:customStyle="1" w:styleId="TekstbaloniaChar">
+    <w:name w:val="Tekst balončića Char"/>
+    <w:basedOn w:val="Zadanifontodlomka"/>
+    <w:link w:val="Tekstbalonia"/>
     <w:uiPriority w:val="99"/>
     <w:semiHidden/>
     <w:rsid w:val="00BB2366"/>
@@ -7841,10 +7823,10 @@
       <w:lang w:eastAsia="hr-HR"/>
     </w:rPr>
   </w:style>
-  <w:style w:type="paragraph" w:styleId="Header">
+  <w:style w:type="paragraph" w:styleId="Zaglavlje">
     <w:name w:val="header"/>
     <w:basedOn w:val="Normal"/>
-    <w:link w:val="HeaderChar"/>
+    <w:link w:val="ZaglavljeChar"/>
     <w:uiPriority w:val="99"/>
     <w:unhideWhenUsed/>
     <w:rsid w:val="0015288B"/>
@@ -7855,10 +7837,10 @@
       </w:tabs>
     </w:pPr>
   </w:style>
-  <w:style w:type="character" w:customStyle="1" w:styleId="HeaderChar">
-    <w:name w:val="Header Char"/>
-    <w:basedOn w:val="DefaultParagraphFont"/>
-    <w:link w:val="Header"/>
+  <w:style w:type="character" w:customStyle="1" w:styleId="ZaglavljeChar">
+    <w:name w:val="Zaglavlje Char"/>
+    <w:basedOn w:val="Zadanifontodlomka"/>
+    <w:link w:val="Zaglavlje"/>
     <w:uiPriority w:val="99"/>
     <w:rsid w:val="0015288B"/>
     <w:rPr>
@@ -7868,10 +7850,10 @@
       <w:lang w:eastAsia="hr-HR"/>
     </w:rPr>
   </w:style>
-  <w:style w:type="paragraph" w:styleId="Footer">
+  <w:style w:type="paragraph" w:styleId="Podnoje">
     <w:name w:val="footer"/>
     <w:basedOn w:val="Normal"/>
-    <w:link w:val="FooterChar"/>
+    <w:link w:val="PodnojeChar"/>
     <w:uiPriority w:val="99"/>
     <w:unhideWhenUsed/>
     <w:rsid w:val="0015288B"/>
@@ -7882,10 +7864,10 @@
       </w:tabs>
     </w:pPr>
   </w:style>
-  <w:style w:type="character" w:customStyle="1" w:styleId="FooterChar">
-    <w:name w:val="Footer Char"/>
-    <w:basedOn w:val="DefaultParagraphFont"/>
-    <w:link w:val="Footer"/>
+  <w:style w:type="character" w:customStyle="1" w:styleId="PodnojeChar">
+    <w:name w:val="Podnožje Char"/>
+    <w:basedOn w:val="Zadanifontodlomka"/>
+    <w:link w:val="Podnoje"/>
     <w:uiPriority w:val="99"/>
     <w:rsid w:val="0015288B"/>
     <w:rPr>
@@ -7895,9 +7877,9 @@
       <w:lang w:eastAsia="hr-HR"/>
     </w:rPr>
   </w:style>
-  <w:style w:type="character" w:styleId="CommentReference">
+  <w:style w:type="character" w:styleId="Referencakomentara">
     <w:name w:val="annotation reference"/>
-    <w:basedOn w:val="DefaultParagraphFont"/>
+    <w:basedOn w:val="Zadanifontodlomka"/>
     <w:uiPriority w:val="99"/>
     <w:semiHidden/>
     <w:unhideWhenUsed/>
@@ -7907,10 +7889,10 @@
       <w:szCs w:val="16"/>
     </w:rPr>
   </w:style>
-  <w:style w:type="paragraph" w:styleId="CommentText">
+  <w:style w:type="paragraph" w:styleId="Tekstkomentara">
     <w:name w:val="annotation text"/>
     <w:basedOn w:val="Normal"/>
-    <w:link w:val="CommentTextChar"/>
+    <w:link w:val="TekstkomentaraChar"/>
     <w:uiPriority w:val="99"/>
     <w:semiHidden/>
     <w:unhideWhenUsed/>
@@ -7920,10 +7902,10 @@
       <w:szCs w:val="20"/>
     </w:rPr>
   </w:style>
-  <w:style w:type="character" w:customStyle="1" w:styleId="CommentTextChar">
-    <w:name w:val="Comment Text Char"/>
-    <w:basedOn w:val="DefaultParagraphFont"/>
-    <w:link w:val="CommentText"/>
+  <w:style w:type="character" w:customStyle="1" w:styleId="TekstkomentaraChar">
+    <w:name w:val="Tekst komentara Char"/>
+    <w:basedOn w:val="Zadanifontodlomka"/>
+    <w:link w:val="Tekstkomentara"/>
     <w:uiPriority w:val="99"/>
     <w:semiHidden/>
     <w:rsid w:val="0008292E"/>
@@ -7934,11 +7916,11 @@
       <w:lang w:eastAsia="hr-HR"/>
     </w:rPr>
   </w:style>
-  <w:style w:type="paragraph" w:styleId="CommentSubject">
+  <w:style w:type="paragraph" w:styleId="Predmetkomentara">
     <w:name w:val="annotation subject"/>
-    <w:basedOn w:val="CommentText"/>
-    <w:next w:val="CommentText"/>
-    <w:link w:val="CommentSubjectChar"/>
+    <w:basedOn w:val="Tekstkomentara"/>
+    <w:next w:val="Tekstkomentara"/>
+    <w:link w:val="PredmetkomentaraChar"/>
     <w:uiPriority w:val="99"/>
     <w:semiHidden/>
     <w:unhideWhenUsed/>
@@ -7948,10 +7930,10 @@
       <w:bCs/>
     </w:rPr>
   </w:style>
-  <w:style w:type="character" w:customStyle="1" w:styleId="CommentSubjectChar">
-    <w:name w:val="Comment Subject Char"/>
-    <w:basedOn w:val="CommentTextChar"/>
-    <w:link w:val="CommentSubject"/>
+  <w:style w:type="character" w:customStyle="1" w:styleId="PredmetkomentaraChar">
+    <w:name w:val="Predmet komentara Char"/>
+    <w:basedOn w:val="TekstkomentaraChar"/>
+    <w:link w:val="Predmetkomentara"/>
     <w:uiPriority w:val="99"/>
     <w:semiHidden/>
     <w:rsid w:val="0008292E"/>
@@ -7964,9 +7946,9 @@
       <w:lang w:eastAsia="hr-HR"/>
     </w:rPr>
   </w:style>
-  <w:style w:type="table" w:styleId="TableGrid">
+  <w:style w:type="table" w:styleId="Reetkatablice">
     <w:name w:val="Table Grid"/>
-    <w:basedOn w:val="TableNormal"/>
+    <w:basedOn w:val="Obinatablica"/>
     <w:uiPriority w:val="39"/>
     <w:rsid w:val="00256DB8"/>
     <w:pPr>
@@ -7983,10 +7965,10 @@
       </w:tblBorders>
     </w:tblPr>
   </w:style>
-  <w:style w:type="paragraph" w:styleId="HTMLPreformatted">
+  <w:style w:type="paragraph" w:styleId="HTMLunaprijedoblikovano">
     <w:name w:val="HTML Preformatted"/>
     <w:basedOn w:val="Normal"/>
-    <w:link w:val="HTMLPreformattedChar"/>
+    <w:link w:val="HTMLunaprijedoblikovanoChar"/>
     <w:uiPriority w:val="99"/>
     <w:unhideWhenUsed/>
     <w:rsid w:val="00D730E6"/>
@@ -8016,10 +7998,10 @@
       <w:szCs w:val="20"/>
     </w:rPr>
   </w:style>
-  <w:style w:type="character" w:customStyle="1" w:styleId="HTMLPreformattedChar">
-    <w:name w:val="HTML Preformatted Char"/>
-    <w:basedOn w:val="DefaultParagraphFont"/>
-    <w:link w:val="HTMLPreformatted"/>
+  <w:style w:type="character" w:customStyle="1" w:styleId="HTMLunaprijedoblikovanoChar">
+    <w:name w:val="HTML unaprijed oblikovano Char"/>
+    <w:basedOn w:val="Zadanifontodlomka"/>
+    <w:link w:val="HTMLunaprijedoblikovano"/>
     <w:uiPriority w:val="99"/>
     <w:rsid w:val="00D730E6"/>
     <w:rPr>
@@ -8031,22 +8013,22 @@
   </w:style>
   <w:style w:type="character" w:customStyle="1" w:styleId="start-tag">
     <w:name w:val="start-tag"/>
-    <w:basedOn w:val="DefaultParagraphFont"/>
+    <w:basedOn w:val="Zadanifontodlomka"/>
     <w:rsid w:val="00D730E6"/>
   </w:style>
   <w:style w:type="character" w:customStyle="1" w:styleId="attribute-name">
     <w:name w:val="attribute-name"/>
-    <w:basedOn w:val="DefaultParagraphFont"/>
+    <w:basedOn w:val="Zadanifontodlomka"/>
     <w:rsid w:val="00D730E6"/>
   </w:style>
   <w:style w:type="character" w:customStyle="1" w:styleId="comment">
     <w:name w:val="comment"/>
-    <w:basedOn w:val="DefaultParagraphFont"/>
+    <w:basedOn w:val="Zadanifontodlomka"/>
     <w:rsid w:val="00D730E6"/>
   </w:style>
   <w:style w:type="character" w:customStyle="1" w:styleId="end-tag">
     <w:name w:val="end-tag"/>
-    <w:basedOn w:val="DefaultParagraphFont"/>
+    <w:basedOn w:val="Zadanifontodlomka"/>
     <w:rsid w:val="00D730E6"/>
   </w:style>
   <w:style w:type="paragraph" w:customStyle="1" w:styleId="Naslovtablice">
@@ -8081,7 +8063,7 @@
   </w:style>
   <w:style w:type="character" w:customStyle="1" w:styleId="NaslovtabliceChar">
     <w:name w:val="Naslov tablice Char"/>
-    <w:basedOn w:val="DefaultParagraphFont"/>
+    <w:basedOn w:val="Zadanifontodlomka"/>
     <w:link w:val="Naslovtablice"/>
     <w:rsid w:val="001F431B"/>
     <w:rPr>
@@ -8091,7 +8073,7 @@
   </w:style>
   <w:style w:type="character" w:customStyle="1" w:styleId="NaslovslikeChar">
     <w:name w:val="Naslov slike Char"/>
-    <w:basedOn w:val="DefaultParagraphFont"/>
+    <w:basedOn w:val="Zadanifontodlomka"/>
     <w:link w:val="Naslovslike"/>
     <w:rsid w:val="00A30AEA"/>
     <w:rPr>
@@ -8100,9 +8082,9 @@
       <w:lang w:eastAsia="hr-HR"/>
     </w:rPr>
   </w:style>
-  <w:style w:type="table" w:styleId="TableGridLight">
+  <w:style w:type="table" w:styleId="Svijetlareetkatablice">
     <w:name w:val="Grid Table Light"/>
-    <w:basedOn w:val="TableNormal"/>
+    <w:basedOn w:val="Obinatablica"/>
     <w:uiPriority w:val="40"/>
     <w:rsid w:val="00D82B4B"/>
     <w:pPr>
@@ -8119,9 +8101,9 @@
       </w:tblBorders>
     </w:tblPr>
   </w:style>
-  <w:style w:type="table" w:styleId="PlainTable2">
+  <w:style w:type="table" w:styleId="Obinatablica2">
     <w:name w:val="Plain Table 2"/>
-    <w:basedOn w:val="TableNormal"/>
+    <w:basedOn w:val="Obinatablica"/>
     <w:uiPriority w:val="42"/>
     <w:rsid w:val="00D82B4B"/>
     <w:pPr>
@@ -8199,7 +8181,7 @@
       </w:tcPr>
     </w:tblStylePr>
   </w:style>
-  <w:style w:type="paragraph" w:styleId="Caption">
+  <w:style w:type="paragraph" w:styleId="Opisslike">
     <w:name w:val="caption"/>
     <w:basedOn w:val="Normal"/>
     <w:next w:val="Normal"/>
@@ -8218,10 +8200,10 @@
       <w:szCs w:val="18"/>
     </w:rPr>
   </w:style>
-  <w:style w:type="character" w:customStyle="1" w:styleId="Heading4Char">
-    <w:name w:val="Heading 4 Char"/>
-    <w:basedOn w:val="DefaultParagraphFont"/>
-    <w:link w:val="Heading4"/>
+  <w:style w:type="character" w:customStyle="1" w:styleId="Naslov4Char">
+    <w:name w:val="Naslov 4 Char"/>
+    <w:basedOn w:val="Zadanifontodlomka"/>
+    <w:link w:val="Naslov4"/>
     <w:uiPriority w:val="9"/>
     <w:semiHidden/>
     <w:rsid w:val="00266EBF"/>
@@ -8526,7 +8508,7 @@
 </file>
 
 <file path=customXml/itemProps1.xml><?xml version="1.0" encoding="utf-8"?>
-<ds:datastoreItem xmlns:ds="http://schemas.openxmlformats.org/officeDocument/2006/customXml" ds:itemID="{2ED00EF7-0408-409B-AE75-85E17334637B}">
+<ds:datastoreItem xmlns:ds="http://schemas.openxmlformats.org/officeDocument/2006/customXml" ds:itemID="{1A1B63FD-CC9C-4C3F-98D4-E408411ABFBD}">
   <ds:schemaRefs>
     <ds:schemaRef ds:uri="http://schemas.openxmlformats.org/officeDocument/2006/bibliography"/>
   </ds:schemaRefs>

</xml_diff>

<commit_message>
Opisana implementacija baze podataka i dodana SQL skripta za kreiranje baze #9
</commit_message>
<xml_diff>
--- a/Dokumentacija/AIR_myBook.docx
+++ b/Dokumentacija/AIR_myBook.docx
@@ -1001,7 +1001,7 @@
     </w:p>
     <w:p>
       <w:pPr>
-        <w:pStyle w:val="Sadraj1"/>
+        <w:pStyle w:val="TOC1"/>
         <w:rPr>
           <w:rFonts w:asciiTheme="minorHAnsi" w:eastAsiaTheme="minorEastAsia" w:hAnsiTheme="minorHAnsi" w:cstheme="minorBidi"/>
           <w:noProof/>
@@ -1036,7 +1036,7 @@
       <w:hyperlink w:anchor="_Toc24658332" w:history="1">
         <w:r>
           <w:rPr>
-            <w:rStyle w:val="Hiperveza"/>
+            <w:rStyle w:val="Hyperlink"/>
             <w:noProof/>
           </w:rPr>
           <w:t>1.</w:t>
@@ -1052,7 +1052,7 @@
         </w:r>
         <w:r>
           <w:rPr>
-            <w:rStyle w:val="Hiperveza"/>
+            <w:rStyle w:val="Hyperlink"/>
             <w:noProof/>
           </w:rPr>
           <w:t>Uvod</w:t>
@@ -1109,7 +1109,7 @@
     </w:p>
     <w:p>
       <w:pPr>
-        <w:pStyle w:val="Sadraj1"/>
+        <w:pStyle w:val="TOC1"/>
         <w:rPr>
           <w:rFonts w:asciiTheme="minorHAnsi" w:eastAsiaTheme="minorEastAsia" w:hAnsiTheme="minorHAnsi" w:cstheme="minorBidi"/>
           <w:noProof/>
@@ -1120,7 +1120,7 @@
       <w:hyperlink w:anchor="_Toc24658333" w:history="1">
         <w:r>
           <w:rPr>
-            <w:rStyle w:val="Hiperveza"/>
+            <w:rStyle w:val="Hyperlink"/>
             <w:noProof/>
           </w:rPr>
           <w:t>2.</w:t>
@@ -1136,7 +1136,7 @@
         </w:r>
         <w:r>
           <w:rPr>
-            <w:rStyle w:val="Hiperveza"/>
+            <w:rStyle w:val="Hyperlink"/>
             <w:noProof/>
           </w:rPr>
           <w:t>Metode i tehnike rada</w:t>
@@ -1193,7 +1193,7 @@
     </w:p>
     <w:p>
       <w:pPr>
-        <w:pStyle w:val="Sadraj1"/>
+        <w:pStyle w:val="TOC1"/>
         <w:rPr>
           <w:rFonts w:asciiTheme="minorHAnsi" w:eastAsiaTheme="minorEastAsia" w:hAnsiTheme="minorHAnsi" w:cstheme="minorBidi"/>
           <w:noProof/>
@@ -1204,7 +1204,7 @@
       <w:hyperlink w:anchor="_Toc24658334" w:history="1">
         <w:r>
           <w:rPr>
-            <w:rStyle w:val="Hiperveza"/>
+            <w:rStyle w:val="Hyperlink"/>
             <w:noProof/>
           </w:rPr>
           <w:t>3.</w:t>
@@ -1220,7 +1220,7 @@
         </w:r>
         <w:r>
           <w:rPr>
-            <w:rStyle w:val="Hiperveza"/>
+            <w:rStyle w:val="Hyperlink"/>
             <w:noProof/>
           </w:rPr>
           <w:t>Popis funkcionalnosti</w:t>
@@ -1277,7 +1277,7 @@
     </w:p>
     <w:p>
       <w:pPr>
-        <w:pStyle w:val="Sadraj2"/>
+        <w:pStyle w:val="TOC2"/>
         <w:rPr>
           <w:rFonts w:asciiTheme="minorHAnsi" w:eastAsiaTheme="minorEastAsia" w:hAnsiTheme="minorHAnsi" w:cstheme="minorBidi"/>
           <w:noProof/>
@@ -1288,7 +1288,7 @@
       <w:hyperlink w:anchor="_Toc24658335" w:history="1">
         <w:r>
           <w:rPr>
-            <w:rStyle w:val="Hiperveza"/>
+            <w:rStyle w:val="Hyperlink"/>
             <w:noProof/>
           </w:rPr>
           <w:t>3.1.</w:t>
@@ -1304,7 +1304,7 @@
         </w:r>
         <w:r>
           <w:rPr>
-            <w:rStyle w:val="Hiperveza"/>
+            <w:rStyle w:val="Hyperlink"/>
             <w:noProof/>
           </w:rPr>
           <w:t>Wireframe</w:t>
@@ -1361,7 +1361,7 @@
     </w:p>
     <w:p>
       <w:pPr>
-        <w:pStyle w:val="Sadraj2"/>
+        <w:pStyle w:val="TOC2"/>
         <w:rPr>
           <w:rFonts w:asciiTheme="minorHAnsi" w:eastAsiaTheme="minorEastAsia" w:hAnsiTheme="minorHAnsi" w:cstheme="minorBidi"/>
           <w:noProof/>
@@ -1372,7 +1372,7 @@
       <w:hyperlink w:anchor="_Toc24658336" w:history="1">
         <w:r>
           <w:rPr>
-            <w:rStyle w:val="Hiperveza"/>
+            <w:rStyle w:val="Hyperlink"/>
             <w:noProof/>
           </w:rPr>
           <w:t>3.2.</w:t>
@@ -1388,7 +1388,7 @@
         </w:r>
         <w:r>
           <w:rPr>
-            <w:rStyle w:val="Hiperveza"/>
+            <w:rStyle w:val="Hyperlink"/>
             <w:noProof/>
           </w:rPr>
           <w:t>ERA model</w:t>
@@ -1445,7 +1445,7 @@
     </w:p>
     <w:p>
       <w:pPr>
-        <w:pStyle w:val="Sadraj1"/>
+        <w:pStyle w:val="TOC1"/>
         <w:rPr>
           <w:rFonts w:asciiTheme="minorHAnsi" w:eastAsiaTheme="minorEastAsia" w:hAnsiTheme="minorHAnsi" w:cstheme="minorBidi"/>
           <w:noProof/>
@@ -1456,7 +1456,7 @@
       <w:hyperlink w:anchor="_Toc24658337" w:history="1">
         <w:r>
           <w:rPr>
-            <w:rStyle w:val="Hiperveza"/>
+            <w:rStyle w:val="Hyperlink"/>
             <w:noProof/>
           </w:rPr>
           <w:t>4.</w:t>
@@ -1472,7 +1472,7 @@
         </w:r>
         <w:r>
           <w:rPr>
-            <w:rStyle w:val="Hiperveza"/>
+            <w:rStyle w:val="Hyperlink"/>
             <w:noProof/>
           </w:rPr>
           <w:t>Zaključak</w:t>
@@ -1529,7 +1529,7 @@
     </w:p>
     <w:p>
       <w:pPr>
-        <w:pStyle w:val="Sadraj1"/>
+        <w:pStyle w:val="TOC1"/>
         <w:rPr>
           <w:rFonts w:asciiTheme="minorHAnsi" w:eastAsiaTheme="minorEastAsia" w:hAnsiTheme="minorHAnsi" w:cstheme="minorBidi"/>
           <w:noProof/>
@@ -1540,7 +1540,7 @@
       <w:hyperlink w:anchor="_Toc24658338" w:history="1">
         <w:r>
           <w:rPr>
-            <w:rStyle w:val="Hiperveza"/>
+            <w:rStyle w:val="Hyperlink"/>
             <w:noProof/>
           </w:rPr>
           <w:t>Popis literature</w:t>
@@ -1597,7 +1597,7 @@
     </w:p>
     <w:p>
       <w:pPr>
-        <w:pStyle w:val="Sadraj1"/>
+        <w:pStyle w:val="TOC1"/>
         <w:rPr>
           <w:rFonts w:asciiTheme="minorHAnsi" w:eastAsiaTheme="minorEastAsia" w:hAnsiTheme="minorHAnsi" w:cstheme="minorBidi"/>
           <w:noProof/>
@@ -1608,7 +1608,7 @@
       <w:hyperlink w:anchor="_Toc24658339" w:history="1">
         <w:r>
           <w:rPr>
-            <w:rStyle w:val="Hiperveza"/>
+            <w:rStyle w:val="Hyperlink"/>
             <w:noProof/>
           </w:rPr>
           <w:t>Popis slika</w:t>
@@ -1665,7 +1665,7 @@
     </w:p>
     <w:p>
       <w:pPr>
-        <w:pStyle w:val="Sadraj1"/>
+        <w:pStyle w:val="TOC1"/>
         <w:rPr>
           <w:rFonts w:asciiTheme="minorHAnsi" w:eastAsiaTheme="minorEastAsia" w:hAnsiTheme="minorHAnsi" w:cstheme="minorBidi"/>
           <w:noProof/>
@@ -1676,7 +1676,7 @@
       <w:hyperlink w:anchor="_Toc24658340" w:history="1">
         <w:r>
           <w:rPr>
-            <w:rStyle w:val="Hiperveza"/>
+            <w:rStyle w:val="Hyperlink"/>
             <w:noProof/>
           </w:rPr>
           <w:t>Popis tablica</w:t>
@@ -1733,7 +1733,7 @@
     </w:p>
     <w:p>
       <w:pPr>
-        <w:pStyle w:val="Sadraj1"/>
+        <w:pStyle w:val="TOC1"/>
         <w:spacing w:after="120"/>
         <w:rPr>
           <w:rFonts w:ascii="Arial" w:hAnsi="Arial" w:cs="Arial"/>
@@ -1930,21 +1930,34 @@
       <w:r>
         <w:t xml:space="preserve">Tablica </w:t>
       </w:r>
-      <w:fldSimple w:instr=" SEQ Tablica \* ARABIC ">
-        <w:r>
-          <w:rPr>
-            <w:noProof/>
-          </w:rPr>
-          <w:t>1</w:t>
-        </w:r>
-      </w:fldSimple>
+      <w:r>
+        <w:fldChar w:fldCharType="begin"/>
+      </w:r>
+      <w:r>
+        <w:instrText xml:space="preserve"> SEQ Tablica \* ARABIC </w:instrText>
+      </w:r>
+      <w:r>
+        <w:fldChar w:fldCharType="separate"/>
+      </w:r>
+      <w:r>
+        <w:rPr>
+          <w:noProof/>
+        </w:rPr>
+        <w:t>1</w:t>
+      </w:r>
+      <w:r>
+        <w:rPr>
+          <w:noProof/>
+        </w:rPr>
+        <w:fldChar w:fldCharType="end"/>
+      </w:r>
       <w:r>
         <w:t>: Funkcionalnosti</w:t>
       </w:r>
     </w:p>
     <w:tbl>
       <w:tblPr>
-        <w:tblStyle w:val="Obinatablica2"/>
+        <w:tblStyle w:val="PlainTable2"/>
         <w:tblW w:w="0" w:type="auto"/>
         <w:tblLook w:val="04A0" w:firstRow="1" w:lastRow="0" w:firstColumn="1" w:lastColumn="0" w:noHBand="0" w:noVBand="1"/>
       </w:tblPr>
@@ -3013,13 +3026,11 @@
         </w:sectPr>
       </w:pPr>
       <w:bookmarkStart w:id="3" w:name="_Toc24658335"/>
-      <w:proofErr w:type="spellStart"/>
       <w:r>
         <w:lastRenderedPageBreak/>
         <w:t>Wireframe</w:t>
       </w:r>
       <w:bookmarkEnd w:id="3"/>
-      <w:proofErr w:type="spellEnd"/>
       <w:r>
         <w:t xml:space="preserve"> </w:t>
       </w:r>
@@ -3076,8 +3087,6 @@
           </wp:inline>
         </w:drawing>
       </w:r>
-      <w:bookmarkStart w:id="4" w:name="_GoBack"/>
-      <w:bookmarkEnd w:id="4"/>
     </w:p>
     <w:p>
       <w:pPr>
@@ -3110,7 +3119,7 @@
         <w:pStyle w:val="FOINaslov2"/>
         <w:jc w:val="left"/>
       </w:pPr>
-      <w:bookmarkStart w:id="5" w:name="_Toc24658336"/>
+      <w:bookmarkStart w:id="4" w:name="_Toc24658336"/>
       <w:r>
         <w:rPr>
           <w:noProof/>
@@ -3175,7 +3184,7 @@
       <w:r>
         <w:t>ERA model</w:t>
       </w:r>
-      <w:bookmarkEnd w:id="5"/>
+      <w:bookmarkEnd w:id="4"/>
     </w:p>
     <w:p>
       <w:pPr>
@@ -3716,6 +3725,84 @@
       <w:pPr>
         <w:jc w:val="both"/>
       </w:pPr>
+    </w:p>
+    <w:p>
+      <w:pPr>
+        <w:pStyle w:val="FOINaslov2"/>
+      </w:pPr>
+      <w:r>
+        <w:lastRenderedPageBreak/>
+        <w:t>Implementacija baze podat</w:t>
+      </w:r>
+      <w:bookmarkStart w:id="5" w:name="_GoBack"/>
+      <w:bookmarkEnd w:id="5"/>
+      <w:r>
+        <w:t>aka</w:t>
+      </w:r>
+    </w:p>
+    <w:p>
+      <w:pPr>
+        <w:jc w:val="both"/>
+      </w:pPr>
+      <w:r>
+        <w:tab/>
+        <w:t>Baza podataka implementirana je na serveru u phpMyAdminu. Iz ERA modela generirana je SQL skripta koja je uz manje nadopune uvezena na phpMyAdmin. Baza podataka ostvarena je uz pomoć 000webhost servisa u sklopu kojeg je i phpMyAdmin. 000webhost je hosting servis koji omogućuje besplatnu implementaciju baze podataka na serveru. To rješenje nudi visoku sigurnost zbog naprednih vatrozida i DdoS zaštite.</w:t>
+      </w:r>
+    </w:p>
+    <w:p>
+      <w:pPr>
+        <w:jc w:val="both"/>
+      </w:pPr>
+    </w:p>
+    <w:p>
+      <w:pPr>
+        <w:jc w:val="both"/>
+      </w:pPr>
+      <w:r>
+        <w:rPr>
+          <w:noProof/>
+        </w:rPr>
+        <w:drawing>
+          <wp:inline distT="0" distB="0" distL="0" distR="0" wp14:anchorId="60ED81C0" wp14:editId="1D58EE2D">
+            <wp:extent cx="5850890" cy="3171190"/>
+            <wp:effectExtent l="0" t="0" r="0" b="0"/>
+            <wp:docPr id="2" name="Picture 2"/>
+            <wp:cNvGraphicFramePr>
+              <a:graphicFrameLocks xmlns:a="http://schemas.openxmlformats.org/drawingml/2006/main" noChangeAspect="1"/>
+            </wp:cNvGraphicFramePr>
+            <a:graphic xmlns:a="http://schemas.openxmlformats.org/drawingml/2006/main">
+              <a:graphicData uri="http://schemas.openxmlformats.org/drawingml/2006/picture">
+                <pic:pic xmlns:pic="http://schemas.openxmlformats.org/drawingml/2006/picture">
+                  <pic:nvPicPr>
+                    <pic:cNvPr id="1" name=""/>
+                    <pic:cNvPicPr/>
+                  </pic:nvPicPr>
+                  <pic:blipFill>
+                    <a:blip r:embed="rId15"/>
+                    <a:stretch>
+                      <a:fillRect/>
+                    </a:stretch>
+                  </pic:blipFill>
+                  <pic:spPr>
+                    <a:xfrm>
+                      <a:off x="0" y="0"/>
+                      <a:ext cx="5850890" cy="3171190"/>
+                    </a:xfrm>
+                    <a:prstGeom prst="rect">
+                      <a:avLst/>
+                    </a:prstGeom>
+                  </pic:spPr>
+                </pic:pic>
+              </a:graphicData>
+            </a:graphic>
+          </wp:inline>
+        </w:drawing>
+      </w:r>
+    </w:p>
+    <w:p>
+      <w:pPr>
+        <w:jc w:val="both"/>
+      </w:pPr>
       <w:r>
         <w:br w:type="page"/>
       </w:r>
@@ -3951,7 +4038,7 @@
       <w:hyperlink w:anchor="_Toc496692358" w:history="1">
         <w:r>
           <w:rPr>
-            <w:rStyle w:val="Hiperveza"/>
+            <w:rStyle w:val="Hyperlink"/>
             <w:rFonts w:ascii="Arial" w:hAnsi="Arial" w:cs="Arial"/>
             <w:noProof/>
             <w:sz w:val="22"/>
@@ -4103,7 +4190,7 @@
     </w:p>
     <w:p>
       <w:pPr>
-        <w:pStyle w:val="Sadraj1"/>
+        <w:pStyle w:val="TOC1"/>
         <w:rPr>
           <w:rFonts w:ascii="Arial" w:hAnsi="Arial" w:cs="Arial"/>
           <w:sz w:val="22"/>
@@ -4209,7 +4296,7 @@
     </w:p>
     <w:p>
       <w:pPr>
-        <w:pStyle w:val="Sadraj1"/>
+        <w:pStyle w:val="TOC1"/>
         <w:rPr>
           <w:rFonts w:ascii="Arial" w:hAnsi="Arial" w:cs="Arial"/>
           <w:b/>
@@ -4261,13 +4348,13 @@
 <w:ftr xmlns:wpc="http://schemas.microsoft.com/office/word/2010/wordprocessingCanvas" xmlns:cx="http://schemas.microsoft.com/office/drawing/2014/chartex" xmlns:cx1="http://schemas.microsoft.com/office/drawing/2015/9/8/chartex" xmlns:cx2="http://schemas.microsoft.com/office/drawing/2015/10/21/chartex" xmlns:cx3="http://schemas.microsoft.com/office/drawing/2016/5/9/chartex" xmlns:cx4="http://schemas.microsoft.com/office/drawing/2016/5/10/chartex" xmlns:cx5="http://schemas.microsoft.com/office/drawing/2016/5/11/chartex" xmlns:cx6="http://schemas.microsoft.com/office/drawing/2016/5/12/chartex" xmlns:cx7="http://schemas.microsoft.com/office/drawing/2016/5/13/chartex" xmlns:cx8="http://schemas.microsoft.com/office/drawing/2016/5/14/chartex" xmlns:mc="http://schemas.openxmlformats.org/markup-compatibility/2006" xmlns:aink="http://schemas.microsoft.com/office/drawing/2016/ink" xmlns:am3d="http://schemas.microsoft.com/office/drawing/2017/model3d" xmlns:o="urn:schemas-microsoft-com:office:office" xmlns:r="http://schemas.openxmlformats.org/officeDocument/2006/relationships" xmlns:m="http://schemas.openxmlformats.org/officeDocument/2006/math" xmlns:v="urn:schemas-microsoft-com:vml" xmlns:wp14="http://schemas.microsoft.com/office/word/2010/wordprocessingDrawing" xmlns:wp="http://schemas.openxmlformats.org/drawingml/2006/wordprocessingDrawing" xmlns:w10="urn:schemas-microsoft-com:office:word" xmlns:w="http://schemas.openxmlformats.org/wordprocessingml/2006/main" xmlns:w14="http://schemas.microsoft.com/office/word/2010/wordml" xmlns:w15="http://schemas.microsoft.com/office/word/2012/wordml" xmlns:w16cid="http://schemas.microsoft.com/office/word/2016/wordml/cid" xmlns:w16se="http://schemas.microsoft.com/office/word/2015/wordml/symex" xmlns:wpg="http://schemas.microsoft.com/office/word/2010/wordprocessingGroup" xmlns:wpi="http://schemas.microsoft.com/office/word/2010/wordprocessingInk" xmlns:wne="http://schemas.microsoft.com/office/word/2006/wordml" xmlns:wps="http://schemas.microsoft.com/office/word/2010/wordprocessingShape" mc:Ignorable="w14 w15 w16se w16cid wp14">
   <w:p>
     <w:pPr>
-      <w:pStyle w:val="Podnoje"/>
+      <w:pStyle w:val="Footer"/>
       <w:jc w:val="right"/>
     </w:pPr>
   </w:p>
   <w:p>
     <w:pPr>
-      <w:pStyle w:val="Podnoje"/>
+      <w:pStyle w:val="Footer"/>
     </w:pPr>
   </w:p>
 </w:ftr>
@@ -4277,13 +4364,13 @@
 <w:ftr xmlns:wpc="http://schemas.microsoft.com/office/word/2010/wordprocessingCanvas" xmlns:cx="http://schemas.microsoft.com/office/drawing/2014/chartex" xmlns:cx1="http://schemas.microsoft.com/office/drawing/2015/9/8/chartex" xmlns:cx2="http://schemas.microsoft.com/office/drawing/2015/10/21/chartex" xmlns:cx3="http://schemas.microsoft.com/office/drawing/2016/5/9/chartex" xmlns:cx4="http://schemas.microsoft.com/office/drawing/2016/5/10/chartex" xmlns:cx5="http://schemas.microsoft.com/office/drawing/2016/5/11/chartex" xmlns:cx6="http://schemas.microsoft.com/office/drawing/2016/5/12/chartex" xmlns:cx7="http://schemas.microsoft.com/office/drawing/2016/5/13/chartex" xmlns:cx8="http://schemas.microsoft.com/office/drawing/2016/5/14/chartex" xmlns:mc="http://schemas.openxmlformats.org/markup-compatibility/2006" xmlns:aink="http://schemas.microsoft.com/office/drawing/2016/ink" xmlns:am3d="http://schemas.microsoft.com/office/drawing/2017/model3d" xmlns:o="urn:schemas-microsoft-com:office:office" xmlns:r="http://schemas.openxmlformats.org/officeDocument/2006/relationships" xmlns:m="http://schemas.openxmlformats.org/officeDocument/2006/math" xmlns:v="urn:schemas-microsoft-com:vml" xmlns:wp14="http://schemas.microsoft.com/office/word/2010/wordprocessingDrawing" xmlns:wp="http://schemas.openxmlformats.org/drawingml/2006/wordprocessingDrawing" xmlns:w10="urn:schemas-microsoft-com:office:word" xmlns:w="http://schemas.openxmlformats.org/wordprocessingml/2006/main" xmlns:w14="http://schemas.microsoft.com/office/word/2010/wordml" xmlns:w15="http://schemas.microsoft.com/office/word/2012/wordml" xmlns:w16cid="http://schemas.microsoft.com/office/word/2016/wordml/cid" xmlns:w16se="http://schemas.microsoft.com/office/word/2015/wordml/symex" xmlns:wpg="http://schemas.microsoft.com/office/word/2010/wordprocessingGroup" xmlns:wpi="http://schemas.microsoft.com/office/word/2010/wordprocessingInk" xmlns:wne="http://schemas.microsoft.com/office/word/2006/wordml" xmlns:wps="http://schemas.microsoft.com/office/word/2010/wordprocessingShape" mc:Ignorable="w14 w15 w16se w16cid wp14">
   <w:p>
     <w:pPr>
-      <w:pStyle w:val="Podnoje"/>
+      <w:pStyle w:val="Footer"/>
       <w:jc w:val="right"/>
     </w:pPr>
   </w:p>
   <w:p>
     <w:pPr>
-      <w:pStyle w:val="Podnoje"/>
+      <w:pStyle w:val="Footer"/>
     </w:pPr>
   </w:p>
 </w:ftr>
@@ -4309,7 +4396,7 @@
     <w:sdtContent>
       <w:p>
         <w:pPr>
-          <w:pStyle w:val="Podnoje"/>
+          <w:pStyle w:val="Footer"/>
           <w:jc w:val="right"/>
           <w:rPr>
             <w:rFonts w:ascii="Arial" w:hAnsi="Arial" w:cs="Arial"/>
@@ -4364,7 +4451,7 @@
   </w:sdt>
   <w:p>
     <w:pPr>
-      <w:pStyle w:val="Podnoje"/>
+      <w:pStyle w:val="Footer"/>
     </w:pPr>
   </w:p>
 </w:ftr>
@@ -4390,7 +4477,7 @@
     <w:sdtContent>
       <w:p>
         <w:pPr>
-          <w:pStyle w:val="Podnoje"/>
+          <w:pStyle w:val="Footer"/>
           <w:jc w:val="right"/>
           <w:rPr>
             <w:rFonts w:ascii="Arial" w:hAnsi="Arial" w:cs="Arial"/>
@@ -4445,7 +4532,7 @@
   </w:sdt>
   <w:p>
     <w:pPr>
-      <w:pStyle w:val="Podnoje"/>
+      <w:pStyle w:val="Footer"/>
     </w:pPr>
   </w:p>
 </w:ftr>
@@ -4471,7 +4558,7 @@
     <w:sdtContent>
       <w:p>
         <w:pPr>
-          <w:pStyle w:val="Podnoje"/>
+          <w:pStyle w:val="Footer"/>
           <w:jc w:val="right"/>
           <w:rPr>
             <w:rFonts w:ascii="Arial" w:hAnsi="Arial" w:cs="Arial"/>
@@ -4510,16 +4597,7 @@
             <w:sz w:val="18"/>
             <w:szCs w:val="18"/>
           </w:rPr>
-          <w:t>1</w:t>
-        </w:r>
-        <w:r>
-          <w:rPr>
-            <w:rFonts w:ascii="Arial" w:hAnsi="Arial" w:cs="Arial"/>
-            <w:noProof/>
-            <w:sz w:val="18"/>
-            <w:szCs w:val="18"/>
-          </w:rPr>
-          <w:t>3</w:t>
+          <w:t>13</w:t>
         </w:r>
         <w:r>
           <w:rPr>
@@ -4535,7 +4613,7 @@
   </w:sdt>
   <w:p>
     <w:pPr>
-      <w:pStyle w:val="Podnoje"/>
+      <w:pStyle w:val="Footer"/>
     </w:pPr>
   </w:p>
 </w:ftr>
@@ -6806,7 +6884,7 @@
       </w:pPr>
     </w:pPrDefault>
   </w:docDefaults>
-  <w:latentStyles w:defLockedState="0" w:defUIPriority="99" w:defSemiHidden="0" w:defUnhideWhenUsed="0" w:defQFormat="0" w:count="376">
+  <w:latentStyles w:defLockedState="0" w:defUIPriority="99" w:defSemiHidden="0" w:defUnhideWhenUsed="0" w:defQFormat="0" w:count="375">
     <w:lsdException w:name="Normal" w:uiPriority="0" w:qFormat="1"/>
     <w:lsdException w:name="heading 1" w:uiPriority="9" w:qFormat="1"/>
     <w:lsdException w:name="heading 2" w:semiHidden="1" w:uiPriority="9" w:unhideWhenUsed="1" w:qFormat="1"/>
@@ -6912,6 +6990,7 @@
     <w:lsdException w:name="HTML Sample" w:semiHidden="1" w:unhideWhenUsed="1"/>
     <w:lsdException w:name="HTML Typewriter" w:semiHidden="1" w:unhideWhenUsed="1"/>
     <w:lsdException w:name="HTML Variable" w:semiHidden="1" w:unhideWhenUsed="1"/>
+    <w:lsdException w:name="Normal Table" w:semiHidden="1" w:unhideWhenUsed="1"/>
     <w:lsdException w:name="annotation subject" w:semiHidden="1" w:unhideWhenUsed="1"/>
     <w:lsdException w:name="No List" w:semiHidden="1" w:unhideWhenUsed="1"/>
     <w:lsdException w:name="Outline List 1" w:semiHidden="1" w:unhideWhenUsed="1"/>
@@ -6958,8 +7037,10 @@
     <w:lsdException w:name="Table Subtle 2" w:semiHidden="1" w:unhideWhenUsed="1"/>
     <w:lsdException w:name="Table Web 1" w:semiHidden="1" w:unhideWhenUsed="1"/>
     <w:lsdException w:name="Table Web 2" w:semiHidden="1" w:unhideWhenUsed="1"/>
+    <w:lsdException w:name="Table Web 3" w:semiHidden="1" w:unhideWhenUsed="1"/>
     <w:lsdException w:name="Balloon Text" w:semiHidden="1" w:unhideWhenUsed="1"/>
     <w:lsdException w:name="Table Grid" w:uiPriority="39"/>
+    <w:lsdException w:name="Table Theme" w:semiHidden="1" w:unhideWhenUsed="1"/>
     <w:lsdException w:name="Placeholder Text" w:semiHidden="1"/>
     <w:lsdException w:name="No Spacing" w:uiPriority="1" w:qFormat="1"/>
     <w:lsdException w:name="Light Shading" w:uiPriority="60"/>
@@ -7179,7 +7260,6 @@
     <w:lsdException w:name="Smart Hyperlink" w:semiHidden="1" w:unhideWhenUsed="1"/>
     <w:lsdException w:name="Hashtag" w:semiHidden="1" w:unhideWhenUsed="1"/>
     <w:lsdException w:name="Unresolved Mention" w:semiHidden="1" w:unhideWhenUsed="1"/>
-    <w:lsdException w:name="Smart Link" w:semiHidden="1" w:unhideWhenUsed="1"/>
   </w:latentStyles>
   <w:style w:type="paragraph" w:default="1" w:styleId="Normal">
     <w:name w:val="Normal"/>
@@ -7195,11 +7275,11 @@
       <w:lang w:eastAsia="hr-HR"/>
     </w:rPr>
   </w:style>
-  <w:style w:type="paragraph" w:styleId="Naslov1">
+  <w:style w:type="paragraph" w:styleId="Heading1">
     <w:name w:val="heading 1"/>
     <w:basedOn w:val="Normal"/>
     <w:next w:val="Normal"/>
-    <w:link w:val="Naslov1Char"/>
+    <w:link w:val="Heading1Char"/>
     <w:uiPriority w:val="9"/>
     <w:qFormat/>
     <w:rsid w:val="00EA7310"/>
@@ -7218,11 +7298,11 @@
       <w:szCs w:val="28"/>
     </w:rPr>
   </w:style>
-  <w:style w:type="paragraph" w:styleId="Naslov2">
+  <w:style w:type="paragraph" w:styleId="Heading2">
     <w:name w:val="heading 2"/>
     <w:basedOn w:val="Normal"/>
     <w:next w:val="Normal"/>
-    <w:link w:val="Naslov2Char"/>
+    <w:link w:val="Heading2Char"/>
     <w:uiPriority w:val="9"/>
     <w:semiHidden/>
     <w:unhideWhenUsed/>
@@ -7243,11 +7323,11 @@
       <w:szCs w:val="26"/>
     </w:rPr>
   </w:style>
-  <w:style w:type="paragraph" w:styleId="Naslov3">
+  <w:style w:type="paragraph" w:styleId="Heading3">
     <w:name w:val="heading 3"/>
     <w:basedOn w:val="Normal"/>
     <w:next w:val="Normal"/>
-    <w:link w:val="Naslov3Char"/>
+    <w:link w:val="Heading3Char"/>
     <w:uiPriority w:val="9"/>
     <w:semiHidden/>
     <w:unhideWhenUsed/>
@@ -7266,11 +7346,11 @@
       <w:color w:val="4F81BD" w:themeColor="accent1"/>
     </w:rPr>
   </w:style>
-  <w:style w:type="paragraph" w:styleId="Naslov4">
+  <w:style w:type="paragraph" w:styleId="Heading4">
     <w:name w:val="heading 4"/>
     <w:basedOn w:val="Normal"/>
     <w:next w:val="Normal"/>
-    <w:link w:val="Naslov4Char"/>
+    <w:link w:val="Heading4Char"/>
     <w:uiPriority w:val="9"/>
     <w:semiHidden/>
     <w:unhideWhenUsed/>
@@ -7289,13 +7369,13 @@
       <w:color w:val="365F91" w:themeColor="accent1" w:themeShade="BF"/>
     </w:rPr>
   </w:style>
-  <w:style w:type="character" w:default="1" w:styleId="Zadanifontodlomka">
+  <w:style w:type="character" w:default="1" w:styleId="DefaultParagraphFont">
     <w:name w:val="Default Paragraph Font"/>
     <w:uiPriority w:val="1"/>
     <w:semiHidden/>
     <w:unhideWhenUsed/>
   </w:style>
-  <w:style w:type="table" w:default="1" w:styleId="Obinatablica">
+  <w:style w:type="table" w:default="1" w:styleId="TableNormal">
     <w:name w:val="Normal Table"/>
     <w:uiPriority w:val="99"/>
     <w:semiHidden/>
@@ -7310,7 +7390,7 @@
       </w:tblCellMar>
     </w:tblPr>
   </w:style>
-  <w:style w:type="numbering" w:default="1" w:styleId="Bezpopisa">
+  <w:style w:type="numbering" w:default="1" w:styleId="NoList">
     <w:name w:val="No List"/>
     <w:uiPriority w:val="99"/>
     <w:semiHidden/>
@@ -7426,10 +7506,10 @@
       <w:sz w:val="36"/>
     </w:rPr>
   </w:style>
-  <w:style w:type="paragraph" w:styleId="Odlomakpopisa">
+  <w:style w:type="paragraph" w:styleId="ListParagraph">
     <w:name w:val="List Paragraph"/>
     <w:basedOn w:val="Normal"/>
-    <w:link w:val="OdlomakpopisaChar"/>
+    <w:link w:val="ListParagraphChar"/>
     <w:uiPriority w:val="34"/>
     <w:qFormat/>
     <w:rsid w:val="00FE7A9A"/>
@@ -7440,7 +7520,7 @@
   </w:style>
   <w:style w:type="character" w:customStyle="1" w:styleId="NazivinstitucijeChar">
     <w:name w:val="Naziv institucije Char"/>
-    <w:basedOn w:val="Zadanifontodlomka"/>
+    <w:basedOn w:val="DefaultParagraphFont"/>
     <w:link w:val="Nazivinstitucije"/>
     <w:rsid w:val="00FD0CD5"/>
     <w:rPr>
@@ -7483,7 +7563,7 @@
   </w:style>
   <w:style w:type="paragraph" w:customStyle="1" w:styleId="FOINaslov2">
     <w:name w:val="FOI Naslov 2"/>
-    <w:basedOn w:val="Odlomakpopisa"/>
+    <w:basedOn w:val="ListParagraph"/>
     <w:link w:val="FOINaslov2Char"/>
     <w:qFormat/>
     <w:rsid w:val="00051850"/>
@@ -7505,7 +7585,7 @@
   </w:style>
   <w:style w:type="paragraph" w:customStyle="1" w:styleId="FOINaslov3">
     <w:name w:val="FOI Naslov 3"/>
-    <w:basedOn w:val="Odlomakpopisa"/>
+    <w:basedOn w:val="ListParagraph"/>
     <w:link w:val="FOINaslov3Char"/>
     <w:qFormat/>
     <w:rsid w:val="00051850"/>
@@ -7524,10 +7604,10 @@
       <w:sz w:val="28"/>
     </w:rPr>
   </w:style>
-  <w:style w:type="character" w:customStyle="1" w:styleId="OdlomakpopisaChar">
-    <w:name w:val="Odlomak popisa Char"/>
-    <w:basedOn w:val="Zadanifontodlomka"/>
-    <w:link w:val="Odlomakpopisa"/>
+  <w:style w:type="character" w:customStyle="1" w:styleId="ListParagraphChar">
+    <w:name w:val="List Paragraph Char"/>
+    <w:basedOn w:val="DefaultParagraphFont"/>
+    <w:link w:val="ListParagraph"/>
     <w:uiPriority w:val="34"/>
     <w:rsid w:val="000A11F1"/>
     <w:rPr>
@@ -7539,7 +7619,7 @@
   </w:style>
   <w:style w:type="character" w:customStyle="1" w:styleId="FOINaslov2Char">
     <w:name w:val="FOI Naslov 2 Char"/>
-    <w:basedOn w:val="OdlomakpopisaChar"/>
+    <w:basedOn w:val="ListParagraphChar"/>
     <w:link w:val="FOINaslov2"/>
     <w:rsid w:val="00051850"/>
     <w:rPr>
@@ -7552,7 +7632,7 @@
   </w:style>
   <w:style w:type="paragraph" w:customStyle="1" w:styleId="FOINaslov4">
     <w:name w:val="FOI Naslov 4"/>
-    <w:basedOn w:val="Odlomakpopisa"/>
+    <w:basedOn w:val="ListParagraph"/>
     <w:link w:val="FOINaslov4Char"/>
     <w:qFormat/>
     <w:rsid w:val="000A11F1"/>
@@ -7572,7 +7652,7 @@
   </w:style>
   <w:style w:type="character" w:customStyle="1" w:styleId="FOINaslov3Char">
     <w:name w:val="FOI Naslov 3 Char"/>
-    <w:basedOn w:val="OdlomakpopisaChar"/>
+    <w:basedOn w:val="ListParagraphChar"/>
     <w:link w:val="FOINaslov3"/>
     <w:rsid w:val="00051850"/>
     <w:rPr>
@@ -7585,7 +7665,7 @@
   </w:style>
   <w:style w:type="character" w:customStyle="1" w:styleId="FOINaslov4Char">
     <w:name w:val="FOI Naslov 4 Char"/>
-    <w:basedOn w:val="OdlomakpopisaChar"/>
+    <w:basedOn w:val="ListParagraphChar"/>
     <w:link w:val="FOINaslov4"/>
     <w:rsid w:val="000A11F1"/>
     <w:rPr>
@@ -7596,7 +7676,7 @@
       <w:lang w:eastAsia="hr-HR"/>
     </w:rPr>
   </w:style>
-  <w:style w:type="paragraph" w:styleId="StandardWeb">
+  <w:style w:type="paragraph" w:styleId="NormalWeb">
     <w:name w:val="Normal (Web)"/>
     <w:basedOn w:val="Normal"/>
     <w:uiPriority w:val="99"/>
@@ -7621,10 +7701,10 @@
       <w:lang w:eastAsia="en-US"/>
     </w:rPr>
   </w:style>
-  <w:style w:type="character" w:customStyle="1" w:styleId="Naslov1Char">
-    <w:name w:val="Naslov 1 Char"/>
-    <w:basedOn w:val="Zadanifontodlomka"/>
-    <w:link w:val="Naslov1"/>
+  <w:style w:type="character" w:customStyle="1" w:styleId="Heading1Char">
+    <w:name w:val="Heading 1 Char"/>
+    <w:basedOn w:val="DefaultParagraphFont"/>
+    <w:link w:val="Heading1"/>
     <w:uiPriority w:val="9"/>
     <w:rsid w:val="00EA7310"/>
     <w:rPr>
@@ -7637,10 +7717,10 @@
       <w:lang w:eastAsia="hr-HR"/>
     </w:rPr>
   </w:style>
-  <w:style w:type="character" w:customStyle="1" w:styleId="Naslov2Char">
-    <w:name w:val="Naslov 2 Char"/>
-    <w:basedOn w:val="Zadanifontodlomka"/>
-    <w:link w:val="Naslov2"/>
+  <w:style w:type="character" w:customStyle="1" w:styleId="Heading2Char">
+    <w:name w:val="Heading 2 Char"/>
+    <w:basedOn w:val="DefaultParagraphFont"/>
+    <w:link w:val="Heading2"/>
     <w:uiPriority w:val="9"/>
     <w:semiHidden/>
     <w:rsid w:val="00EA7310"/>
@@ -7654,10 +7734,10 @@
       <w:lang w:eastAsia="hr-HR"/>
     </w:rPr>
   </w:style>
-  <w:style w:type="character" w:customStyle="1" w:styleId="Naslov3Char">
-    <w:name w:val="Naslov 3 Char"/>
-    <w:basedOn w:val="Zadanifontodlomka"/>
-    <w:link w:val="Naslov3"/>
+  <w:style w:type="character" w:customStyle="1" w:styleId="Heading3Char">
+    <w:name w:val="Heading 3 Char"/>
+    <w:basedOn w:val="DefaultParagraphFont"/>
+    <w:link w:val="Heading3"/>
     <w:uiPriority w:val="9"/>
     <w:semiHidden/>
     <w:rsid w:val="00EA7310"/>
@@ -7671,7 +7751,7 @@
       <w:lang w:eastAsia="hr-HR"/>
     </w:rPr>
   </w:style>
-  <w:style w:type="paragraph" w:styleId="Sadraj1">
+  <w:style w:type="paragraph" w:styleId="TOC1">
     <w:name w:val="toc 1"/>
     <w:basedOn w:val="Normal"/>
     <w:next w:val="Normal"/>
@@ -7687,7 +7767,7 @@
       <w:spacing w:after="100"/>
     </w:pPr>
   </w:style>
-  <w:style w:type="paragraph" w:styleId="Sadraj2">
+  <w:style w:type="paragraph" w:styleId="TOC2">
     <w:name w:val="toc 2"/>
     <w:basedOn w:val="Normal"/>
     <w:next w:val="Normal"/>
@@ -7704,7 +7784,7 @@
       <w:ind w:left="240"/>
     </w:pPr>
   </w:style>
-  <w:style w:type="paragraph" w:styleId="Sadraj3">
+  <w:style w:type="paragraph" w:styleId="TOC3">
     <w:name w:val="toc 3"/>
     <w:basedOn w:val="Normal"/>
     <w:next w:val="Normal"/>
@@ -7721,7 +7801,7 @@
       <w:ind w:left="480"/>
     </w:pPr>
   </w:style>
-  <w:style w:type="paragraph" w:styleId="Sadraj4">
+  <w:style w:type="paragraph" w:styleId="TOC4">
     <w:name w:val="toc 4"/>
     <w:basedOn w:val="Normal"/>
     <w:next w:val="Normal"/>
@@ -7738,9 +7818,9 @@
       <w:ind w:left="720"/>
     </w:pPr>
   </w:style>
-  <w:style w:type="character" w:styleId="Hiperveza">
+  <w:style w:type="character" w:styleId="Hyperlink">
     <w:name w:val="Hyperlink"/>
-    <w:basedOn w:val="Zadanifontodlomka"/>
+    <w:basedOn w:val="DefaultParagraphFont"/>
     <w:uiPriority w:val="99"/>
     <w:unhideWhenUsed/>
     <w:rsid w:val="00EA7310"/>
@@ -7751,13 +7831,13 @@
   </w:style>
   <w:style w:type="character" w:customStyle="1" w:styleId="apple-converted-space">
     <w:name w:val="apple-converted-space"/>
-    <w:basedOn w:val="Zadanifontodlomka"/>
+    <w:basedOn w:val="DefaultParagraphFont"/>
     <w:rsid w:val="00901FB5"/>
   </w:style>
-  <w:style w:type="paragraph" w:styleId="Obinitekst">
+  <w:style w:type="paragraph" w:styleId="PlainText">
     <w:name w:val="Plain Text"/>
     <w:basedOn w:val="Normal"/>
-    <w:link w:val="ObinitekstChar"/>
+    <w:link w:val="PlainTextChar"/>
     <w:rsid w:val="00DF32E9"/>
     <w:rPr>
       <w:rFonts w:ascii="Courier New" w:hAnsi="Courier New"/>
@@ -7766,10 +7846,10 @@
       <w:lang w:val="en-US" w:eastAsia="en-US"/>
     </w:rPr>
   </w:style>
-  <w:style w:type="character" w:customStyle="1" w:styleId="ObinitekstChar">
-    <w:name w:val="Obični tekst Char"/>
-    <w:basedOn w:val="Zadanifontodlomka"/>
-    <w:link w:val="Obinitekst"/>
+  <w:style w:type="character" w:customStyle="1" w:styleId="PlainTextChar">
+    <w:name w:val="Plain Text Char"/>
+    <w:basedOn w:val="DefaultParagraphFont"/>
+    <w:link w:val="PlainText"/>
     <w:rsid w:val="00DF32E9"/>
     <w:rPr>
       <w:rFonts w:ascii="Courier New" w:eastAsia="Times New Roman" w:hAnsi="Courier New" w:cs="Times New Roman"/>
@@ -7778,9 +7858,9 @@
       <w:lang w:val="en-US"/>
     </w:rPr>
   </w:style>
-  <w:style w:type="paragraph" w:styleId="TOCNaslov">
+  <w:style w:type="paragraph" w:styleId="TOCHeading">
     <w:name w:val="TOC Heading"/>
-    <w:basedOn w:val="Naslov1"/>
+    <w:basedOn w:val="Heading1"/>
     <w:next w:val="Normal"/>
     <w:uiPriority w:val="39"/>
     <w:semiHidden/>
@@ -7795,10 +7875,10 @@
       <w:lang w:eastAsia="en-US"/>
     </w:rPr>
   </w:style>
-  <w:style w:type="paragraph" w:styleId="Tekstbalonia">
+  <w:style w:type="paragraph" w:styleId="BalloonText">
     <w:name w:val="Balloon Text"/>
     <w:basedOn w:val="Normal"/>
-    <w:link w:val="TekstbaloniaChar"/>
+    <w:link w:val="BalloonTextChar"/>
     <w:uiPriority w:val="99"/>
     <w:semiHidden/>
     <w:unhideWhenUsed/>
@@ -7809,10 +7889,10 @@
       <w:szCs w:val="16"/>
     </w:rPr>
   </w:style>
-  <w:style w:type="character" w:customStyle="1" w:styleId="TekstbaloniaChar">
-    <w:name w:val="Tekst balončića Char"/>
-    <w:basedOn w:val="Zadanifontodlomka"/>
-    <w:link w:val="Tekstbalonia"/>
+  <w:style w:type="character" w:customStyle="1" w:styleId="BalloonTextChar">
+    <w:name w:val="Balloon Text Char"/>
+    <w:basedOn w:val="DefaultParagraphFont"/>
+    <w:link w:val="BalloonText"/>
     <w:uiPriority w:val="99"/>
     <w:semiHidden/>
     <w:rsid w:val="00BB2366"/>
@@ -7823,10 +7903,10 @@
       <w:lang w:eastAsia="hr-HR"/>
     </w:rPr>
   </w:style>
-  <w:style w:type="paragraph" w:styleId="Zaglavlje">
+  <w:style w:type="paragraph" w:styleId="Header">
     <w:name w:val="header"/>
     <w:basedOn w:val="Normal"/>
-    <w:link w:val="ZaglavljeChar"/>
+    <w:link w:val="HeaderChar"/>
     <w:uiPriority w:val="99"/>
     <w:unhideWhenUsed/>
     <w:rsid w:val="0015288B"/>
@@ -7837,10 +7917,10 @@
       </w:tabs>
     </w:pPr>
   </w:style>
-  <w:style w:type="character" w:customStyle="1" w:styleId="ZaglavljeChar">
-    <w:name w:val="Zaglavlje Char"/>
-    <w:basedOn w:val="Zadanifontodlomka"/>
-    <w:link w:val="Zaglavlje"/>
+  <w:style w:type="character" w:customStyle="1" w:styleId="HeaderChar">
+    <w:name w:val="Header Char"/>
+    <w:basedOn w:val="DefaultParagraphFont"/>
+    <w:link w:val="Header"/>
     <w:uiPriority w:val="99"/>
     <w:rsid w:val="0015288B"/>
     <w:rPr>
@@ -7850,10 +7930,10 @@
       <w:lang w:eastAsia="hr-HR"/>
     </w:rPr>
   </w:style>
-  <w:style w:type="paragraph" w:styleId="Podnoje">
+  <w:style w:type="paragraph" w:styleId="Footer">
     <w:name w:val="footer"/>
     <w:basedOn w:val="Normal"/>
-    <w:link w:val="PodnojeChar"/>
+    <w:link w:val="FooterChar"/>
     <w:uiPriority w:val="99"/>
     <w:unhideWhenUsed/>
     <w:rsid w:val="0015288B"/>
@@ -7864,10 +7944,10 @@
       </w:tabs>
     </w:pPr>
   </w:style>
-  <w:style w:type="character" w:customStyle="1" w:styleId="PodnojeChar">
-    <w:name w:val="Podnožje Char"/>
-    <w:basedOn w:val="Zadanifontodlomka"/>
-    <w:link w:val="Podnoje"/>
+  <w:style w:type="character" w:customStyle="1" w:styleId="FooterChar">
+    <w:name w:val="Footer Char"/>
+    <w:basedOn w:val="DefaultParagraphFont"/>
+    <w:link w:val="Footer"/>
     <w:uiPriority w:val="99"/>
     <w:rsid w:val="0015288B"/>
     <w:rPr>
@@ -7877,9 +7957,9 @@
       <w:lang w:eastAsia="hr-HR"/>
     </w:rPr>
   </w:style>
-  <w:style w:type="character" w:styleId="Referencakomentara">
+  <w:style w:type="character" w:styleId="CommentReference">
     <w:name w:val="annotation reference"/>
-    <w:basedOn w:val="Zadanifontodlomka"/>
+    <w:basedOn w:val="DefaultParagraphFont"/>
     <w:uiPriority w:val="99"/>
     <w:semiHidden/>
     <w:unhideWhenUsed/>
@@ -7889,10 +7969,10 @@
       <w:szCs w:val="16"/>
     </w:rPr>
   </w:style>
-  <w:style w:type="paragraph" w:styleId="Tekstkomentara">
+  <w:style w:type="paragraph" w:styleId="CommentText">
     <w:name w:val="annotation text"/>
     <w:basedOn w:val="Normal"/>
-    <w:link w:val="TekstkomentaraChar"/>
+    <w:link w:val="CommentTextChar"/>
     <w:uiPriority w:val="99"/>
     <w:semiHidden/>
     <w:unhideWhenUsed/>
@@ -7902,10 +7982,10 @@
       <w:szCs w:val="20"/>
     </w:rPr>
   </w:style>
-  <w:style w:type="character" w:customStyle="1" w:styleId="TekstkomentaraChar">
-    <w:name w:val="Tekst komentara Char"/>
-    <w:basedOn w:val="Zadanifontodlomka"/>
-    <w:link w:val="Tekstkomentara"/>
+  <w:style w:type="character" w:customStyle="1" w:styleId="CommentTextChar">
+    <w:name w:val="Comment Text Char"/>
+    <w:basedOn w:val="DefaultParagraphFont"/>
+    <w:link w:val="CommentText"/>
     <w:uiPriority w:val="99"/>
     <w:semiHidden/>
     <w:rsid w:val="0008292E"/>
@@ -7916,11 +7996,11 @@
       <w:lang w:eastAsia="hr-HR"/>
     </w:rPr>
   </w:style>
-  <w:style w:type="paragraph" w:styleId="Predmetkomentara">
+  <w:style w:type="paragraph" w:styleId="CommentSubject">
     <w:name w:val="annotation subject"/>
-    <w:basedOn w:val="Tekstkomentara"/>
-    <w:next w:val="Tekstkomentara"/>
-    <w:link w:val="PredmetkomentaraChar"/>
+    <w:basedOn w:val="CommentText"/>
+    <w:next w:val="CommentText"/>
+    <w:link w:val="CommentSubjectChar"/>
     <w:uiPriority w:val="99"/>
     <w:semiHidden/>
     <w:unhideWhenUsed/>
@@ -7930,10 +8010,10 @@
       <w:bCs/>
     </w:rPr>
   </w:style>
-  <w:style w:type="character" w:customStyle="1" w:styleId="PredmetkomentaraChar">
-    <w:name w:val="Predmet komentara Char"/>
-    <w:basedOn w:val="TekstkomentaraChar"/>
-    <w:link w:val="Predmetkomentara"/>
+  <w:style w:type="character" w:customStyle="1" w:styleId="CommentSubjectChar">
+    <w:name w:val="Comment Subject Char"/>
+    <w:basedOn w:val="CommentTextChar"/>
+    <w:link w:val="CommentSubject"/>
     <w:uiPriority w:val="99"/>
     <w:semiHidden/>
     <w:rsid w:val="0008292E"/>
@@ -7946,9 +8026,9 @@
       <w:lang w:eastAsia="hr-HR"/>
     </w:rPr>
   </w:style>
-  <w:style w:type="table" w:styleId="Reetkatablice">
+  <w:style w:type="table" w:styleId="TableGrid">
     <w:name w:val="Table Grid"/>
-    <w:basedOn w:val="Obinatablica"/>
+    <w:basedOn w:val="TableNormal"/>
     <w:uiPriority w:val="39"/>
     <w:rsid w:val="00256DB8"/>
     <w:pPr>
@@ -7965,10 +8045,10 @@
       </w:tblBorders>
     </w:tblPr>
   </w:style>
-  <w:style w:type="paragraph" w:styleId="HTMLunaprijedoblikovano">
+  <w:style w:type="paragraph" w:styleId="HTMLPreformatted">
     <w:name w:val="HTML Preformatted"/>
     <w:basedOn w:val="Normal"/>
-    <w:link w:val="HTMLunaprijedoblikovanoChar"/>
+    <w:link w:val="HTMLPreformattedChar"/>
     <w:uiPriority w:val="99"/>
     <w:unhideWhenUsed/>
     <w:rsid w:val="00D730E6"/>
@@ -7998,10 +8078,10 @@
       <w:szCs w:val="20"/>
     </w:rPr>
   </w:style>
-  <w:style w:type="character" w:customStyle="1" w:styleId="HTMLunaprijedoblikovanoChar">
-    <w:name w:val="HTML unaprijed oblikovano Char"/>
-    <w:basedOn w:val="Zadanifontodlomka"/>
-    <w:link w:val="HTMLunaprijedoblikovano"/>
+  <w:style w:type="character" w:customStyle="1" w:styleId="HTMLPreformattedChar">
+    <w:name w:val="HTML Preformatted Char"/>
+    <w:basedOn w:val="DefaultParagraphFont"/>
+    <w:link w:val="HTMLPreformatted"/>
     <w:uiPriority w:val="99"/>
     <w:rsid w:val="00D730E6"/>
     <w:rPr>
@@ -8013,22 +8093,22 @@
   </w:style>
   <w:style w:type="character" w:customStyle="1" w:styleId="start-tag">
     <w:name w:val="start-tag"/>
-    <w:basedOn w:val="Zadanifontodlomka"/>
+    <w:basedOn w:val="DefaultParagraphFont"/>
     <w:rsid w:val="00D730E6"/>
   </w:style>
   <w:style w:type="character" w:customStyle="1" w:styleId="attribute-name">
     <w:name w:val="attribute-name"/>
-    <w:basedOn w:val="Zadanifontodlomka"/>
+    <w:basedOn w:val="DefaultParagraphFont"/>
     <w:rsid w:val="00D730E6"/>
   </w:style>
   <w:style w:type="character" w:customStyle="1" w:styleId="comment">
     <w:name w:val="comment"/>
-    <w:basedOn w:val="Zadanifontodlomka"/>
+    <w:basedOn w:val="DefaultParagraphFont"/>
     <w:rsid w:val="00D730E6"/>
   </w:style>
   <w:style w:type="character" w:customStyle="1" w:styleId="end-tag">
     <w:name w:val="end-tag"/>
-    <w:basedOn w:val="Zadanifontodlomka"/>
+    <w:basedOn w:val="DefaultParagraphFont"/>
     <w:rsid w:val="00D730E6"/>
   </w:style>
   <w:style w:type="paragraph" w:customStyle="1" w:styleId="Naslovtablice">
@@ -8063,7 +8143,7 @@
   </w:style>
   <w:style w:type="character" w:customStyle="1" w:styleId="NaslovtabliceChar">
     <w:name w:val="Naslov tablice Char"/>
-    <w:basedOn w:val="Zadanifontodlomka"/>
+    <w:basedOn w:val="DefaultParagraphFont"/>
     <w:link w:val="Naslovtablice"/>
     <w:rsid w:val="001F431B"/>
     <w:rPr>
@@ -8073,7 +8153,7 @@
   </w:style>
   <w:style w:type="character" w:customStyle="1" w:styleId="NaslovslikeChar">
     <w:name w:val="Naslov slike Char"/>
-    <w:basedOn w:val="Zadanifontodlomka"/>
+    <w:basedOn w:val="DefaultParagraphFont"/>
     <w:link w:val="Naslovslike"/>
     <w:rsid w:val="00A30AEA"/>
     <w:rPr>
@@ -8082,9 +8162,9 @@
       <w:lang w:eastAsia="hr-HR"/>
     </w:rPr>
   </w:style>
-  <w:style w:type="table" w:styleId="Svijetlareetkatablice">
+  <w:style w:type="table" w:styleId="TableGridLight">
     <w:name w:val="Grid Table Light"/>
-    <w:basedOn w:val="Obinatablica"/>
+    <w:basedOn w:val="TableNormal"/>
     <w:uiPriority w:val="40"/>
     <w:rsid w:val="00D82B4B"/>
     <w:pPr>
@@ -8101,9 +8181,9 @@
       </w:tblBorders>
     </w:tblPr>
   </w:style>
-  <w:style w:type="table" w:styleId="Obinatablica2">
+  <w:style w:type="table" w:styleId="PlainTable2">
     <w:name w:val="Plain Table 2"/>
-    <w:basedOn w:val="Obinatablica"/>
+    <w:basedOn w:val="TableNormal"/>
     <w:uiPriority w:val="42"/>
     <w:rsid w:val="00D82B4B"/>
     <w:pPr>
@@ -8181,7 +8261,7 @@
       </w:tcPr>
     </w:tblStylePr>
   </w:style>
-  <w:style w:type="paragraph" w:styleId="Opisslike">
+  <w:style w:type="paragraph" w:styleId="Caption">
     <w:name w:val="caption"/>
     <w:basedOn w:val="Normal"/>
     <w:next w:val="Normal"/>
@@ -8200,10 +8280,10 @@
       <w:szCs w:val="18"/>
     </w:rPr>
   </w:style>
-  <w:style w:type="character" w:customStyle="1" w:styleId="Naslov4Char">
-    <w:name w:val="Naslov 4 Char"/>
-    <w:basedOn w:val="Zadanifontodlomka"/>
-    <w:link w:val="Naslov4"/>
+  <w:style w:type="character" w:customStyle="1" w:styleId="Heading4Char">
+    <w:name w:val="Heading 4 Char"/>
+    <w:basedOn w:val="DefaultParagraphFont"/>
+    <w:link w:val="Heading4"/>
     <w:uiPriority w:val="9"/>
     <w:semiHidden/>
     <w:rsid w:val="00266EBF"/>
@@ -8508,7 +8588,7 @@
 </file>
 
 <file path=customXml/itemProps1.xml><?xml version="1.0" encoding="utf-8"?>
-<ds:datastoreItem xmlns:ds="http://schemas.openxmlformats.org/officeDocument/2006/customXml" ds:itemID="{1A1B63FD-CC9C-4C3F-98D4-E408411ABFBD}">
+<ds:datastoreItem xmlns:ds="http://schemas.openxmlformats.org/officeDocument/2006/customXml" ds:itemID="{194F939A-B7DA-4402-8EE9-5F30E4229189}">
   <ds:schemaRefs>
     <ds:schemaRef ds:uri="http://schemas.openxmlformats.org/officeDocument/2006/bibliography"/>
   </ds:schemaRefs>

</xml_diff>

<commit_message>
Ispravljen model podataka (ERA model) te ispravljen opis u dokumentaciji. #44
</commit_message>
<xml_diff>
--- a/Dokumentacija/AIR_myBook.docx
+++ b/Dokumentacija/AIR_myBook.docx
@@ -1930,27 +1930,14 @@
       <w:r>
         <w:t xml:space="preserve">Tablica </w:t>
       </w:r>
-      <w:r>
-        <w:fldChar w:fldCharType="begin"/>
-      </w:r>
-      <w:r>
-        <w:instrText xml:space="preserve"> SEQ Tablica \* ARABIC </w:instrText>
-      </w:r>
-      <w:r>
-        <w:fldChar w:fldCharType="separate"/>
-      </w:r>
-      <w:r>
-        <w:rPr>
-          <w:noProof/>
-        </w:rPr>
-        <w:t>1</w:t>
-      </w:r>
-      <w:r>
-        <w:rPr>
-          <w:noProof/>
-        </w:rPr>
-        <w:fldChar w:fldCharType="end"/>
-      </w:r>
+      <w:fldSimple w:instr=" SEQ Tablica \* ARABIC ">
+        <w:r>
+          <w:rPr>
+            <w:noProof/>
+          </w:rPr>
+          <w:t>1</w:t>
+        </w:r>
+      </w:fldSimple>
       <w:r>
         <w:t>: Funkcionalnosti</w:t>
       </w:r>
@@ -3129,13 +3116,13 @@
           <wp:anchor distT="0" distB="0" distL="114300" distR="114300" simplePos="0" relativeHeight="251659264" behindDoc="0" locked="0" layoutInCell="1" allowOverlap="1">
             <wp:simplePos x="0" y="0"/>
             <wp:positionH relativeFrom="margin">
-              <wp:align>center</wp:align>
+              <wp:posOffset>693420</wp:posOffset>
             </wp:positionH>
             <wp:positionV relativeFrom="paragraph">
-              <wp:posOffset>748030</wp:posOffset>
+              <wp:posOffset>747395</wp:posOffset>
             </wp:positionV>
-            <wp:extent cx="7524750" cy="4999990"/>
-            <wp:effectExtent l="0" t="0" r="0" b="0"/>
+            <wp:extent cx="7499985" cy="4999990"/>
+            <wp:effectExtent l="0" t="0" r="5715" b="0"/>
             <wp:wrapSquare wrapText="bothSides"/>
             <wp:docPr id="4" name="Picture 4"/>
             <wp:cNvGraphicFramePr>
@@ -3163,7 +3150,7 @@
                   <pic:spPr>
                     <a:xfrm>
                       <a:off x="0" y="0"/>
-                      <a:ext cx="7524750" cy="4999990"/>
+                      <a:ext cx="7499985" cy="4999990"/>
                     </a:xfrm>
                     <a:prstGeom prst="rect">
                       <a:avLst/>
@@ -3331,9 +3318,15 @@
       </w:r>
     </w:p>
     <w:p>
-      <w:r>
-        <w:t>statistika(</w:t>
-      </w:r>
+      <w:proofErr w:type="spellStart"/>
+      <w:r>
+        <w:t>citanje</w:t>
+      </w:r>
+      <w:proofErr w:type="spellEnd"/>
+      <w:r>
+        <w:t>(</w:t>
+      </w:r>
+      <w:proofErr w:type="spellStart"/>
       <w:r>
         <w:rPr>
           <w:b/>
@@ -3341,9 +3334,11 @@
         </w:rPr>
         <w:t>korisnik_kor_ime</w:t>
       </w:r>
+      <w:proofErr w:type="spellEnd"/>
       <w:r>
         <w:t xml:space="preserve">, </w:t>
       </w:r>
+      <w:proofErr w:type="spellStart"/>
       <w:r>
         <w:rPr>
           <w:b/>
@@ -3351,22 +3346,30 @@
         </w:rPr>
         <w:t>knjiga_id_knjiga</w:t>
       </w:r>
+      <w:proofErr w:type="spellEnd"/>
       <w:r>
         <w:t>, datum, ocjena, komentar),</w:t>
       </w:r>
     </w:p>
     <w:p>
-      <w:r>
-        <w:t>znacka(</w:t>
-      </w:r>
+      <w:proofErr w:type="spellStart"/>
+      <w:r>
+        <w:t>znacka</w:t>
+      </w:r>
+      <w:proofErr w:type="spellEnd"/>
+      <w:r>
+        <w:t>(</w:t>
+      </w:r>
+      <w:proofErr w:type="spellStart"/>
       <w:r>
         <w:rPr>
           <w:b/>
         </w:rPr>
         <w:t>id_znacka</w:t>
       </w:r>
-      <w:r>
-        <w:t>, naziv, uvijet),</w:t>
+      <w:proofErr w:type="spellEnd"/>
+      <w:r>
+        <w:t>),</w:t>
       </w:r>
     </w:p>
     <w:p>
@@ -3409,9 +3412,15 @@
       </w:r>
     </w:p>
     <w:p>
-      <w:r>
-        <w:t>zanr_knjige(</w:t>
-      </w:r>
+      <w:proofErr w:type="spellStart"/>
+      <w:r>
+        <w:t>zanr_knjige</w:t>
+      </w:r>
+      <w:proofErr w:type="spellEnd"/>
+      <w:r>
+        <w:t>(</w:t>
+      </w:r>
+      <w:proofErr w:type="spellStart"/>
       <w:r>
         <w:rPr>
           <w:b/>
@@ -3419,9 +3428,11 @@
         </w:rPr>
         <w:t>zanr_id_zanr</w:t>
       </w:r>
+      <w:proofErr w:type="spellEnd"/>
       <w:r>
         <w:t xml:space="preserve">, </w:t>
       </w:r>
+      <w:proofErr w:type="spellStart"/>
       <w:r>
         <w:rPr>
           <w:b/>
@@ -3429,14 +3440,21 @@
         </w:rPr>
         <w:t>knjiga_id_knjiga</w:t>
       </w:r>
+      <w:proofErr w:type="spellEnd"/>
       <w:r>
         <w:t>),</w:t>
       </w:r>
     </w:p>
     <w:p>
-      <w:r>
-        <w:t>interesi_korisnika(</w:t>
-      </w:r>
+      <w:proofErr w:type="spellStart"/>
+      <w:r>
+        <w:t>korisnik_autor</w:t>
+      </w:r>
+      <w:proofErr w:type="spellEnd"/>
+      <w:r>
+        <w:t>(</w:t>
+      </w:r>
+      <w:proofErr w:type="spellStart"/>
       <w:r>
         <w:rPr>
           <w:b/>
@@ -3444,9 +3462,11 @@
         </w:rPr>
         <w:t>korisnik_korime</w:t>
       </w:r>
+      <w:proofErr w:type="spellEnd"/>
       <w:r>
         <w:t xml:space="preserve">, </w:t>
       </w:r>
+      <w:proofErr w:type="spellStart"/>
       <w:r>
         <w:rPr>
           <w:b/>
@@ -3454,16 +3474,44 @@
         </w:rPr>
         <w:t>autor_id_autor</w:t>
       </w:r>
-      <w:r>
-        <w:t xml:space="preserve">, </w:t>
-      </w:r>
+      <w:proofErr w:type="spellEnd"/>
+      <w:r>
+        <w:t>),</w:t>
+      </w:r>
+    </w:p>
+    <w:p>
+      <w:proofErr w:type="spellStart"/>
+      <w:r>
+        <w:t>korisnik</w:t>
+      </w:r>
+      <w:r>
+        <w:t>_zanr</w:t>
+      </w:r>
+      <w:proofErr w:type="spellEnd"/>
+      <w:r>
+        <w:t>(</w:t>
+      </w:r>
+      <w:proofErr w:type="spellStart"/>
       <w:r>
         <w:rPr>
           <w:b/>
           <w:highlight w:val="yellow"/>
         </w:rPr>
+        <w:t>korisnik_korime</w:t>
+      </w:r>
+      <w:proofErr w:type="spellEnd"/>
+      <w:r>
+        <w:t xml:space="preserve">, </w:t>
+      </w:r>
+      <w:proofErr w:type="spellStart"/>
+      <w:r>
+        <w:rPr>
+          <w:b/>
+          <w:highlight w:val="yellow"/>
+        </w:rPr>
         <w:t>zanr_id_zanr</w:t>
       </w:r>
+      <w:proofErr w:type="spellEnd"/>
       <w:r>
         <w:t>)</w:t>
       </w:r>
@@ -3624,19 +3672,44 @@
       <w:r>
         <w:t xml:space="preserve">nalazi se popis mogućih žanrova knjiga s njihovim opisima. Tablica </w:t>
       </w:r>
+      <w:proofErr w:type="spellStart"/>
       <w:r>
         <w:rPr>
           <w:i/>
         </w:rPr>
-        <w:t xml:space="preserve">znacka </w:t>
-      </w:r>
-      <w:r>
-        <w:t xml:space="preserve">sadrži popis znački i uvijeta koje je potrebno ispuniti kako bi se značka osvojila. Te podatke koristimo kako bi implementirali igrifikaciju u aplikaciju myBook. </w:t>
-      </w:r>
+        <w:t>znacka</w:t>
+      </w:r>
+      <w:proofErr w:type="spellEnd"/>
       <w:r>
         <w:rPr>
           <w:i/>
         </w:rPr>
+        <w:t xml:space="preserve"> </w:t>
+      </w:r>
+      <w:r>
+        <w:t xml:space="preserve">sadrži samo </w:t>
+      </w:r>
+      <w:proofErr w:type="spellStart"/>
+      <w:r>
+        <w:t>id</w:t>
+      </w:r>
+      <w:proofErr w:type="spellEnd"/>
+      <w:r>
+        <w:t xml:space="preserve"> jer će se popis znači i uvjeta nalaziti u samom modulu (modularnost),</w:t>
+      </w:r>
+      <w:r>
+        <w:t xml:space="preserve"> </w:t>
+      </w:r>
+      <w:r>
+        <w:t>t</w:t>
+      </w:r>
+      <w:r>
+        <w:t xml:space="preserve">e podatke koristimo kako bi implementirali igrifikaciju u aplikaciju myBook. </w:t>
+      </w:r>
+      <w:r>
+        <w:rPr>
+          <w:i/>
+        </w:rPr>
         <w:t>Osvojena_znacka</w:t>
       </w:r>
       <w:r>
@@ -3657,11 +3730,19 @@
       <w:r>
         <w:t xml:space="preserve"> korisnik je označio koju knjigu kao favorita (zvjezdicom). </w:t>
       </w:r>
+      <w:proofErr w:type="spellStart"/>
       <w:r>
         <w:rPr>
           <w:i/>
         </w:rPr>
-        <w:t xml:space="preserve">Statistika </w:t>
+        <w:t>Citanje</w:t>
+      </w:r>
+      <w:proofErr w:type="spellEnd"/>
+      <w:r>
+        <w:rPr>
+          <w:i/>
+        </w:rPr>
+        <w:t xml:space="preserve"> </w:t>
       </w:r>
       <w:r>
         <w:t>sadrži podatke o knjig</w:t>
@@ -3673,71 +3754,75 @@
         <w:t xml:space="preserve"> su korisnici </w:t>
       </w:r>
       <w:r>
-        <w:t xml:space="preserve">ocjenili i o ocjenama, komentarima i datumu ocjenjivanja te knjige. Pomoću tablice </w:t>
-      </w:r>
+        <w:t>ocjenili i o ocjenama, komentarima i datumu ocjenjivanja te knjige. Pomoću tablic</w:t>
+      </w:r>
+      <w:r>
+        <w:t>a</w:t>
+      </w:r>
+      <w:r>
+        <w:t xml:space="preserve"> </w:t>
+      </w:r>
+      <w:proofErr w:type="spellStart"/>
       <w:r>
         <w:rPr>
           <w:i/>
         </w:rPr>
-        <w:t xml:space="preserve">interesi_korisnika </w:t>
-      </w:r>
-      <w:r>
-        <w:t xml:space="preserve">izveli smo ternarnu vezu na tablice </w:t>
-      </w:r>
+        <w:t>korisnik_autor</w:t>
+      </w:r>
+      <w:proofErr w:type="spellEnd"/>
       <w:r>
         <w:rPr>
           <w:i/>
         </w:rPr>
-        <w:t>autor</w:t>
-      </w:r>
-      <w:r>
-        <w:t>,</w:t>
+        <w:t xml:space="preserve"> </w:t>
+      </w:r>
+      <w:r>
+        <w:t>i</w:t>
       </w:r>
       <w:r>
         <w:rPr>
           <w:i/>
         </w:rPr>
-        <w:t xml:space="preserve"> zanr </w:t>
-      </w:r>
-      <w:r>
-        <w:t xml:space="preserve">i </w:t>
-      </w:r>
+        <w:t xml:space="preserve"> </w:t>
+      </w:r>
+      <w:proofErr w:type="spellStart"/>
       <w:r>
         <w:rPr>
           <w:i/>
         </w:rPr>
-        <w:t>korisnik</w:t>
-      </w:r>
-      <w:r>
-        <w:t xml:space="preserve">. </w:t>
-      </w:r>
+        <w:t>korisnik_zanr</w:t>
+      </w:r>
+      <w:proofErr w:type="spellEnd"/>
       <w:r>
         <w:rPr>
           <w:i/>
         </w:rPr>
-        <w:t xml:space="preserve">Interesi_korisnika </w:t>
-      </w:r>
-      <w:r>
-        <w:t>sadrži podatke o interesima korisnika u vidu žanra i autora knjiga kako bi lakše, preko aplikacije, mogli korisniku ponuditi knjige koje bi ga mogle interesirati.</w:t>
-      </w:r>
-    </w:p>
-    <w:p>
-      <w:pPr>
-        <w:jc w:val="both"/>
-      </w:pPr>
-    </w:p>
-    <w:p>
-      <w:pPr>
-        <w:pStyle w:val="FOINaslov2"/>
-      </w:pPr>
-      <w:r>
-        <w:lastRenderedPageBreak/>
-        <w:t>Implementacija baze podat</w:t>
+        <w:t xml:space="preserve"> </w:t>
+      </w:r>
+      <w:r>
+        <w:t xml:space="preserve">prikazali smo </w:t>
+      </w:r>
+      <w:r>
+        <w:t>podatke o interesima korisnika u vidu žanra i autora knjiga kako bi lakše, preko aplikacije, mogli korisniku ponuditi knjige koje bi ga mogle interesirati</w:t>
       </w:r>
       <w:bookmarkStart w:id="5" w:name="_GoBack"/>
       <w:bookmarkEnd w:id="5"/>
       <w:r>
-        <w:t>aka</w:t>
+        <w:t>.</w:t>
+      </w:r>
+    </w:p>
+    <w:p>
+      <w:pPr>
+        <w:jc w:val="both"/>
+      </w:pPr>
+    </w:p>
+    <w:p>
+      <w:pPr>
+        <w:pStyle w:val="FOINaslov2"/>
+      </w:pPr>
+      <w:r>
+        <w:lastRenderedPageBreak/>
+        <w:t>Implementacija baze podataka</w:t>
       </w:r>
     </w:p>
     <w:p>
@@ -6884,7 +6969,7 @@
       </w:pPr>
     </w:pPrDefault>
   </w:docDefaults>
-  <w:latentStyles w:defLockedState="0" w:defUIPriority="99" w:defSemiHidden="0" w:defUnhideWhenUsed="0" w:defQFormat="0" w:count="375">
+  <w:latentStyles w:defLockedState="0" w:defUIPriority="99" w:defSemiHidden="0" w:defUnhideWhenUsed="0" w:defQFormat="0" w:count="376">
     <w:lsdException w:name="Normal" w:uiPriority="0" w:qFormat="1"/>
     <w:lsdException w:name="heading 1" w:uiPriority="9" w:qFormat="1"/>
     <w:lsdException w:name="heading 2" w:semiHidden="1" w:uiPriority="9" w:unhideWhenUsed="1" w:qFormat="1"/>
@@ -6990,7 +7075,6 @@
     <w:lsdException w:name="HTML Sample" w:semiHidden="1" w:unhideWhenUsed="1"/>
     <w:lsdException w:name="HTML Typewriter" w:semiHidden="1" w:unhideWhenUsed="1"/>
     <w:lsdException w:name="HTML Variable" w:semiHidden="1" w:unhideWhenUsed="1"/>
-    <w:lsdException w:name="Normal Table" w:semiHidden="1" w:unhideWhenUsed="1"/>
     <w:lsdException w:name="annotation subject" w:semiHidden="1" w:unhideWhenUsed="1"/>
     <w:lsdException w:name="No List" w:semiHidden="1" w:unhideWhenUsed="1"/>
     <w:lsdException w:name="Outline List 1" w:semiHidden="1" w:unhideWhenUsed="1"/>
@@ -7037,10 +7121,8 @@
     <w:lsdException w:name="Table Subtle 2" w:semiHidden="1" w:unhideWhenUsed="1"/>
     <w:lsdException w:name="Table Web 1" w:semiHidden="1" w:unhideWhenUsed="1"/>
     <w:lsdException w:name="Table Web 2" w:semiHidden="1" w:unhideWhenUsed="1"/>
-    <w:lsdException w:name="Table Web 3" w:semiHidden="1" w:unhideWhenUsed="1"/>
     <w:lsdException w:name="Balloon Text" w:semiHidden="1" w:unhideWhenUsed="1"/>
     <w:lsdException w:name="Table Grid" w:uiPriority="39"/>
-    <w:lsdException w:name="Table Theme" w:semiHidden="1" w:unhideWhenUsed="1"/>
     <w:lsdException w:name="Placeholder Text" w:semiHidden="1"/>
     <w:lsdException w:name="No Spacing" w:uiPriority="1" w:qFormat="1"/>
     <w:lsdException w:name="Light Shading" w:uiPriority="60"/>
@@ -7260,6 +7342,7 @@
     <w:lsdException w:name="Smart Hyperlink" w:semiHidden="1" w:unhideWhenUsed="1"/>
     <w:lsdException w:name="Hashtag" w:semiHidden="1" w:unhideWhenUsed="1"/>
     <w:lsdException w:name="Unresolved Mention" w:semiHidden="1" w:unhideWhenUsed="1"/>
+    <w:lsdException w:name="Smart Link" w:semiHidden="1" w:unhideWhenUsed="1"/>
   </w:latentStyles>
   <w:style w:type="paragraph" w:default="1" w:styleId="Normal">
     <w:name w:val="Normal"/>
@@ -8588,7 +8671,7 @@
 </file>
 
 <file path=customXml/itemProps1.xml><?xml version="1.0" encoding="utf-8"?>
-<ds:datastoreItem xmlns:ds="http://schemas.openxmlformats.org/officeDocument/2006/customXml" ds:itemID="{194F939A-B7DA-4402-8EE9-5F30E4229189}">
+<ds:datastoreItem xmlns:ds="http://schemas.openxmlformats.org/officeDocument/2006/customXml" ds:itemID="{C51F24FA-C653-4F12-9E3D-7F1B6CC5401E}">
   <ds:schemaRefs>
     <ds:schemaRef ds:uri="http://schemas.openxmlformats.org/officeDocument/2006/bibliography"/>
   </ds:schemaRefs>

</xml_diff>